<commit_message>
manifest tabela + spisak slika i tabela
</commit_message>
<xml_diff>
--- a/Aleksandra Bogićević 170390.docx
+++ b/Aleksandra Bogićević 170390.docx
@@ -518,7 +518,7 @@
             </w:rPr>
             <w:fldChar w:fldCharType="separate"/>
           </w:r>
-          <w:hyperlink w:anchor="_Toc91518369" w:history="1">
+          <w:hyperlink w:anchor="_Toc91544843" w:history="1">
             <w:r>
               <w:rPr>
                 <w:rStyle w:val="Hyperlink"/>
@@ -556,7 +556,7 @@
               <w:rPr>
                 <w:webHidden/>
               </w:rPr>
-              <w:instrText xml:space="preserve"> PAGEREF _Toc91518369 \h </w:instrText>
+              <w:instrText xml:space="preserve"> PAGEREF _Toc91544843 \h </w:instrText>
             </w:r>
             <w:r>
               <w:rPr>
@@ -596,7 +596,7 @@
               <w:lang w:val="en-US"/>
             </w:rPr>
           </w:pPr>
-          <w:hyperlink w:anchor="_Toc91518370" w:history="1">
+          <w:hyperlink w:anchor="_Toc91544844" w:history="1">
             <w:r>
               <w:rPr>
                 <w:rStyle w:val="Hyperlink"/>
@@ -634,7 +634,7 @@
               <w:rPr>
                 <w:webHidden/>
               </w:rPr>
-              <w:instrText xml:space="preserve"> PAGEREF _Toc91518370 \h </w:instrText>
+              <w:instrText xml:space="preserve"> PAGEREF _Toc91544844 \h </w:instrText>
             </w:r>
             <w:r>
               <w:rPr>
@@ -674,7 +674,7 @@
               <w:lang w:val="en-US"/>
             </w:rPr>
           </w:pPr>
-          <w:hyperlink w:anchor="_Toc91518371" w:history="1">
+          <w:hyperlink w:anchor="_Toc91544845" w:history="1">
             <w:r>
               <w:rPr>
                 <w:rStyle w:val="Hyperlink"/>
@@ -712,7 +712,7 @@
               <w:rPr>
                 <w:webHidden/>
               </w:rPr>
-              <w:instrText xml:space="preserve"> PAGEREF _Toc91518371 \h </w:instrText>
+              <w:instrText xml:space="preserve"> PAGEREF _Toc91544845 \h </w:instrText>
             </w:r>
             <w:r>
               <w:rPr>
@@ -752,7 +752,7 @@
               <w:sz w:val="22"/>
             </w:rPr>
           </w:pPr>
-          <w:hyperlink w:anchor="_Toc91518372" w:history="1">
+          <w:hyperlink w:anchor="_Toc91544846" w:history="1">
             <w:r>
               <w:rPr>
                 <w:rStyle w:val="Hyperlink"/>
@@ -800,7 +800,7 @@
                 <w:noProof/>
                 <w:webHidden/>
               </w:rPr>
-              <w:instrText xml:space="preserve"> PAGEREF _Toc91518372 \h </w:instrText>
+              <w:instrText xml:space="preserve"> PAGEREF _Toc91544846 \h </w:instrText>
             </w:r>
             <w:r>
               <w:rPr>
@@ -833,284 +833,6 @@
         </w:p>
         <w:p>
           <w:pPr>
-            <w:pStyle w:val="TOC3"/>
-            <w:tabs>
-              <w:tab w:val="left" w:pos="1760"/>
-              <w:tab w:val="right" w:leader="dot" w:pos="9962"/>
-            </w:tabs>
-            <w:rPr>
-              <w:rFonts w:asciiTheme="minorHAnsi" w:eastAsiaTheme="minorEastAsia" w:hAnsiTheme="minorHAnsi"/>
-              <w:noProof/>
-              <w:sz w:val="22"/>
-            </w:rPr>
-          </w:pPr>
-          <w:hyperlink w:anchor="_Toc91518373" w:history="1">
-            <w:r>
-              <w:rPr>
-                <w:rStyle w:val="Hyperlink"/>
-                <w:rFonts w:cs="Times New Roman"/>
-                <w:b/>
-                <w:i/>
-                <w:noProof/>
-                <w:lang w:val="sr-Cyrl-RS"/>
-              </w:rPr>
-              <w:t>3.1.1.</w:t>
-            </w:r>
-            <w:r>
-              <w:rPr>
-                <w:rFonts w:asciiTheme="minorHAnsi" w:eastAsiaTheme="minorEastAsia" w:hAnsiTheme="minorHAnsi"/>
-                <w:noProof/>
-                <w:sz w:val="22"/>
-              </w:rPr>
-              <w:tab/>
-            </w:r>
-            <w:r>
-              <w:rPr>
-                <w:rStyle w:val="Hyperlink"/>
-                <w:rFonts w:cs="Times New Roman"/>
-                <w:b/>
-                <w:i/>
-                <w:noProof/>
-                <w:lang w:val="sr-Cyrl-RS"/>
-              </w:rPr>
-              <w:t>Обавезна поља</w:t>
-            </w:r>
-            <w:r>
-              <w:rPr>
-                <w:noProof/>
-                <w:webHidden/>
-              </w:rPr>
-              <w:tab/>
-            </w:r>
-            <w:r>
-              <w:rPr>
-                <w:noProof/>
-                <w:webHidden/>
-              </w:rPr>
-              <w:fldChar w:fldCharType="begin"/>
-            </w:r>
-            <w:r>
-              <w:rPr>
-                <w:noProof/>
-                <w:webHidden/>
-              </w:rPr>
-              <w:instrText xml:space="preserve"> PAGEREF _Toc91518373 \h </w:instrText>
-            </w:r>
-            <w:r>
-              <w:rPr>
-                <w:noProof/>
-                <w:webHidden/>
-              </w:rPr>
-            </w:r>
-            <w:r>
-              <w:rPr>
-                <w:noProof/>
-                <w:webHidden/>
-              </w:rPr>
-              <w:fldChar w:fldCharType="separate"/>
-            </w:r>
-            <w:r>
-              <w:rPr>
-                <w:noProof/>
-                <w:webHidden/>
-              </w:rPr>
-              <w:t>8</w:t>
-            </w:r>
-            <w:r>
-              <w:rPr>
-                <w:noProof/>
-                <w:webHidden/>
-              </w:rPr>
-              <w:fldChar w:fldCharType="end"/>
-            </w:r>
-          </w:hyperlink>
-        </w:p>
-        <w:p>
-          <w:pPr>
-            <w:pStyle w:val="TOC3"/>
-            <w:tabs>
-              <w:tab w:val="left" w:pos="1760"/>
-              <w:tab w:val="right" w:leader="dot" w:pos="9962"/>
-            </w:tabs>
-            <w:rPr>
-              <w:rFonts w:asciiTheme="minorHAnsi" w:eastAsiaTheme="minorEastAsia" w:hAnsiTheme="minorHAnsi"/>
-              <w:noProof/>
-              <w:sz w:val="22"/>
-            </w:rPr>
-          </w:pPr>
-          <w:hyperlink w:anchor="_Toc91518374" w:history="1">
-            <w:r>
-              <w:rPr>
-                <w:rStyle w:val="Hyperlink"/>
-                <w:rFonts w:cs="Times New Roman"/>
-                <w:b/>
-                <w:i/>
-                <w:noProof/>
-              </w:rPr>
-              <w:t>3.1.2.</w:t>
-            </w:r>
-            <w:r>
-              <w:rPr>
-                <w:rFonts w:asciiTheme="minorHAnsi" w:eastAsiaTheme="minorEastAsia" w:hAnsiTheme="minorHAnsi"/>
-                <w:noProof/>
-                <w:sz w:val="22"/>
-              </w:rPr>
-              <w:tab/>
-            </w:r>
-            <w:r>
-              <w:rPr>
-                <w:rStyle w:val="Hyperlink"/>
-                <w:rFonts w:cs="Times New Roman"/>
-                <w:b/>
-                <w:i/>
-                <w:noProof/>
-                <w:lang w:val="sr-Cyrl-RS"/>
-              </w:rPr>
-              <w:t>Препоручена поља</w:t>
-            </w:r>
-            <w:r>
-              <w:rPr>
-                <w:noProof/>
-                <w:webHidden/>
-              </w:rPr>
-              <w:tab/>
-            </w:r>
-            <w:r>
-              <w:rPr>
-                <w:noProof/>
-                <w:webHidden/>
-              </w:rPr>
-              <w:fldChar w:fldCharType="begin"/>
-            </w:r>
-            <w:r>
-              <w:rPr>
-                <w:noProof/>
-                <w:webHidden/>
-              </w:rPr>
-              <w:instrText xml:space="preserve"> PAGEREF _Toc91518374 \h </w:instrText>
-            </w:r>
-            <w:r>
-              <w:rPr>
-                <w:noProof/>
-                <w:webHidden/>
-              </w:rPr>
-            </w:r>
-            <w:r>
-              <w:rPr>
-                <w:noProof/>
-                <w:webHidden/>
-              </w:rPr>
-              <w:fldChar w:fldCharType="separate"/>
-            </w:r>
-            <w:r>
-              <w:rPr>
-                <w:noProof/>
-                <w:webHidden/>
-              </w:rPr>
-              <w:t>8</w:t>
-            </w:r>
-            <w:r>
-              <w:rPr>
-                <w:noProof/>
-                <w:webHidden/>
-              </w:rPr>
-              <w:fldChar w:fldCharType="end"/>
-            </w:r>
-          </w:hyperlink>
-        </w:p>
-        <w:p>
-          <w:pPr>
-            <w:pStyle w:val="TOC3"/>
-            <w:tabs>
-              <w:tab w:val="left" w:pos="1760"/>
-              <w:tab w:val="right" w:leader="dot" w:pos="9962"/>
-            </w:tabs>
-            <w:rPr>
-              <w:rFonts w:asciiTheme="minorHAnsi" w:eastAsiaTheme="minorEastAsia" w:hAnsiTheme="minorHAnsi"/>
-              <w:noProof/>
-              <w:sz w:val="22"/>
-            </w:rPr>
-          </w:pPr>
-          <w:hyperlink w:anchor="_Toc91518375" w:history="1">
-            <w:r>
-              <w:rPr>
-                <w:rStyle w:val="Hyperlink"/>
-                <w:b/>
-                <w:i/>
-                <w:noProof/>
-              </w:rPr>
-              <w:t>3.1.3.</w:t>
-            </w:r>
-            <w:r>
-              <w:rPr>
-                <w:rFonts w:asciiTheme="minorHAnsi" w:eastAsiaTheme="minorEastAsia" w:hAnsiTheme="minorHAnsi"/>
-                <w:noProof/>
-                <w:sz w:val="22"/>
-              </w:rPr>
-              <w:tab/>
-            </w:r>
-            <w:r>
-              <w:rPr>
-                <w:rStyle w:val="Hyperlink"/>
-                <w:b/>
-                <w:i/>
-                <w:noProof/>
-                <w:lang w:val="sr-Cyrl-RS"/>
-              </w:rPr>
-              <w:t>Опциона поља</w:t>
-            </w:r>
-            <w:r>
-              <w:rPr>
-                <w:noProof/>
-                <w:webHidden/>
-              </w:rPr>
-              <w:tab/>
-            </w:r>
-            <w:r>
-              <w:rPr>
-                <w:noProof/>
-                <w:webHidden/>
-              </w:rPr>
-              <w:fldChar w:fldCharType="begin"/>
-            </w:r>
-            <w:r>
-              <w:rPr>
-                <w:noProof/>
-                <w:webHidden/>
-              </w:rPr>
-              <w:instrText xml:space="preserve"> PAGEREF _Toc91518375 \h </w:instrText>
-            </w:r>
-            <w:r>
-              <w:rPr>
-                <w:noProof/>
-                <w:webHidden/>
-              </w:rPr>
-            </w:r>
-            <w:r>
-              <w:rPr>
-                <w:noProof/>
-                <w:webHidden/>
-              </w:rPr>
-              <w:fldChar w:fldCharType="separate"/>
-            </w:r>
-            <w:r>
-              <w:rPr>
-                <w:noProof/>
-                <w:webHidden/>
-              </w:rPr>
-              <w:t>9</w:t>
-            </w:r>
-            <w:r>
-              <w:rPr>
-                <w:noProof/>
-                <w:webHidden/>
-              </w:rPr>
-              <w:fldChar w:fldCharType="end"/>
-            </w:r>
-          </w:hyperlink>
-        </w:p>
-        <w:p>
-          <w:pPr>
             <w:pStyle w:val="TOC2"/>
             <w:tabs>
               <w:tab w:val="left" w:pos="1540"/>
@@ -1122,7 +844,7 @@
               <w:sz w:val="22"/>
             </w:rPr>
           </w:pPr>
-          <w:hyperlink w:anchor="_Toc91518376" w:history="1">
+          <w:hyperlink w:anchor="_Toc91544847" w:history="1">
             <w:r>
               <w:rPr>
                 <w:rStyle w:val="Hyperlink"/>
@@ -1170,7 +892,7 @@
                 <w:noProof/>
                 <w:webHidden/>
               </w:rPr>
-              <w:instrText xml:space="preserve"> PAGEREF _Toc91518376 \h </w:instrText>
+              <w:instrText xml:space="preserve"> PAGEREF _Toc91544847 \h </w:instrText>
             </w:r>
             <w:r>
               <w:rPr>
@@ -1190,7 +912,7 @@
                 <w:noProof/>
                 <w:webHidden/>
               </w:rPr>
-              <w:t>10</w:t>
+              <w:t>9</w:t>
             </w:r>
             <w:r>
               <w:rPr>
@@ -1214,7 +936,7 @@
               <w:sz w:val="22"/>
             </w:rPr>
           </w:pPr>
-          <w:hyperlink w:anchor="_Toc91518377" w:history="1">
+          <w:hyperlink w:anchor="_Toc91544848" w:history="1">
             <w:r>
               <w:rPr>
                 <w:rStyle w:val="Hyperlink"/>
@@ -1262,7 +984,7 @@
                 <w:noProof/>
                 <w:webHidden/>
               </w:rPr>
-              <w:instrText xml:space="preserve"> PAGEREF _Toc91518377 \h </w:instrText>
+              <w:instrText xml:space="preserve"> PAGEREF _Toc91544848 \h </w:instrText>
             </w:r>
             <w:r>
               <w:rPr>
@@ -1282,7 +1004,7 @@
                 <w:noProof/>
                 <w:webHidden/>
               </w:rPr>
-              <w:t>10</w:t>
+              <w:t>9</w:t>
             </w:r>
             <w:r>
               <w:rPr>
@@ -1306,7 +1028,7 @@
               <w:sz w:val="22"/>
             </w:rPr>
           </w:pPr>
-          <w:hyperlink w:anchor="_Toc91518378" w:history="1">
+          <w:hyperlink w:anchor="_Toc91544849" w:history="1">
             <w:r>
               <w:rPr>
                 <w:rStyle w:val="Hyperlink"/>
@@ -1354,7 +1076,7 @@
                 <w:noProof/>
                 <w:webHidden/>
               </w:rPr>
-              <w:instrText xml:space="preserve"> PAGEREF _Toc91518378 \h </w:instrText>
+              <w:instrText xml:space="preserve"> PAGEREF _Toc91544849 \h </w:instrText>
             </w:r>
             <w:r>
               <w:rPr>
@@ -1374,7 +1096,7 @@
                 <w:noProof/>
                 <w:webHidden/>
               </w:rPr>
-              <w:t>10</w:t>
+              <w:t>9</w:t>
             </w:r>
             <w:r>
               <w:rPr>
@@ -1398,7 +1120,7 @@
               <w:lang w:val="en-US"/>
             </w:rPr>
           </w:pPr>
-          <w:hyperlink w:anchor="_Toc91518379" w:history="1">
+          <w:hyperlink w:anchor="_Toc91544850" w:history="1">
             <w:r>
               <w:rPr>
                 <w:rStyle w:val="Hyperlink"/>
@@ -1436,7 +1158,7 @@
               <w:rPr>
                 <w:webHidden/>
               </w:rPr>
-              <w:instrText xml:space="preserve"> PAGEREF _Toc91518379 \h </w:instrText>
+              <w:instrText xml:space="preserve"> PAGEREF _Toc91544850 \h </w:instrText>
             </w:r>
             <w:r>
               <w:rPr>
@@ -1453,7 +1175,7 @@
               <w:rPr>
                 <w:webHidden/>
               </w:rPr>
-              <w:t>11</w:t>
+              <w:t>10</w:t>
             </w:r>
             <w:r>
               <w:rPr>
@@ -1476,7 +1198,7 @@
               <w:sz w:val="22"/>
             </w:rPr>
           </w:pPr>
-          <w:hyperlink w:anchor="_Toc91518380" w:history="1">
+          <w:hyperlink w:anchor="_Toc91544851" w:history="1">
             <w:r>
               <w:rPr>
                 <w:rStyle w:val="Hyperlink"/>
@@ -1524,7 +1246,7 @@
                 <w:noProof/>
                 <w:webHidden/>
               </w:rPr>
-              <w:instrText xml:space="preserve"> PAGEREF _Toc91518380 \h </w:instrText>
+              <w:instrText xml:space="preserve"> PAGEREF _Toc91544851 \h </w:instrText>
             </w:r>
             <w:r>
               <w:rPr>
@@ -1544,7 +1266,7 @@
                 <w:noProof/>
                 <w:webHidden/>
               </w:rPr>
-              <w:t>11</w:t>
+              <w:t>10</w:t>
             </w:r>
             <w:r>
               <w:rPr>
@@ -1568,7 +1290,7 @@
               <w:sz w:val="22"/>
             </w:rPr>
           </w:pPr>
-          <w:hyperlink w:anchor="_Toc91518381" w:history="1">
+          <w:hyperlink w:anchor="_Toc91544852" w:history="1">
             <w:r>
               <w:rPr>
                 <w:rStyle w:val="Hyperlink"/>
@@ -1618,7 +1340,7 @@
                 <w:noProof/>
                 <w:webHidden/>
               </w:rPr>
-              <w:instrText xml:space="preserve"> PAGEREF _Toc91518381 \h </w:instrText>
+              <w:instrText xml:space="preserve"> PAGEREF _Toc91544852 \h </w:instrText>
             </w:r>
             <w:r>
               <w:rPr>
@@ -1638,7 +1360,7 @@
                 <w:noProof/>
                 <w:webHidden/>
               </w:rPr>
-              <w:t>11</w:t>
+              <w:t>10</w:t>
             </w:r>
             <w:r>
               <w:rPr>
@@ -1662,7 +1384,7 @@
               <w:sz w:val="22"/>
             </w:rPr>
           </w:pPr>
-          <w:hyperlink w:anchor="_Toc91518382" w:history="1">
+          <w:hyperlink w:anchor="_Toc91544853" w:history="1">
             <w:r>
               <w:rPr>
                 <w:rStyle w:val="Hyperlink"/>
@@ -1712,7 +1434,7 @@
                 <w:noProof/>
                 <w:webHidden/>
               </w:rPr>
-              <w:instrText xml:space="preserve"> PAGEREF _Toc91518382 \h </w:instrText>
+              <w:instrText xml:space="preserve"> PAGEREF _Toc91544853 \h </w:instrText>
             </w:r>
             <w:r>
               <w:rPr>
@@ -1732,7 +1454,7 @@
                 <w:noProof/>
                 <w:webHidden/>
               </w:rPr>
-              <w:t>13</w:t>
+              <w:t>12</w:t>
             </w:r>
             <w:r>
               <w:rPr>
@@ -1756,7 +1478,7 @@
               <w:sz w:val="22"/>
             </w:rPr>
           </w:pPr>
-          <w:hyperlink w:anchor="_Toc91518383" w:history="1">
+          <w:hyperlink w:anchor="_Toc91544854" w:history="1">
             <w:r>
               <w:rPr>
                 <w:rStyle w:val="Hyperlink"/>
@@ -1804,7 +1526,7 @@
                 <w:noProof/>
                 <w:webHidden/>
               </w:rPr>
-              <w:instrText xml:space="preserve"> PAGEREF _Toc91518383 \h </w:instrText>
+              <w:instrText xml:space="preserve"> PAGEREF _Toc91544854 \h </w:instrText>
             </w:r>
             <w:r>
               <w:rPr>
@@ -1824,7 +1546,7 @@
                 <w:noProof/>
                 <w:webHidden/>
               </w:rPr>
-              <w:t>13</w:t>
+              <w:t>12</w:t>
             </w:r>
             <w:r>
               <w:rPr>
@@ -1848,7 +1570,7 @@
               <w:lang w:val="en-US"/>
             </w:rPr>
           </w:pPr>
-          <w:hyperlink w:anchor="_Toc91518384" w:history="1">
+          <w:hyperlink w:anchor="_Toc91544855" w:history="1">
             <w:r>
               <w:rPr>
                 <w:rStyle w:val="Hyperlink"/>
@@ -1886,7 +1608,7 @@
               <w:rPr>
                 <w:webHidden/>
               </w:rPr>
-              <w:instrText xml:space="preserve"> PAGEREF _Toc91518384 \h </w:instrText>
+              <w:instrText xml:space="preserve"> PAGEREF _Toc91544855 \h </w:instrText>
             </w:r>
             <w:r>
               <w:rPr>
@@ -1903,7 +1625,7 @@
               <w:rPr>
                 <w:webHidden/>
               </w:rPr>
-              <w:t>18</w:t>
+              <w:t>17</w:t>
             </w:r>
             <w:r>
               <w:rPr>
@@ -1926,7 +1648,7 @@
               <w:sz w:val="22"/>
             </w:rPr>
           </w:pPr>
-          <w:hyperlink w:anchor="_Toc91518385" w:history="1">
+          <w:hyperlink w:anchor="_Toc91544856" w:history="1">
             <w:r>
               <w:rPr>
                 <w:rStyle w:val="Hyperlink"/>
@@ -1993,7 +1715,7 @@
                 <w:noProof/>
                 <w:webHidden/>
               </w:rPr>
-              <w:instrText xml:space="preserve"> PAGEREF _Toc91518385 \h </w:instrText>
+              <w:instrText xml:space="preserve"> PAGEREF _Toc91544856 \h </w:instrText>
             </w:r>
             <w:r>
               <w:rPr>
@@ -2013,7 +1735,7 @@
                 <w:noProof/>
                 <w:webHidden/>
               </w:rPr>
-              <w:t>18</w:t>
+              <w:t>17</w:t>
             </w:r>
             <w:r>
               <w:rPr>
@@ -2037,7 +1759,7 @@
               <w:sz w:val="22"/>
             </w:rPr>
           </w:pPr>
-          <w:hyperlink w:anchor="_Toc91518386" w:history="1">
+          <w:hyperlink w:anchor="_Toc91544857" w:history="1">
             <w:r>
               <w:rPr>
                 <w:rStyle w:val="Hyperlink"/>
@@ -2085,7 +1807,7 @@
                 <w:noProof/>
                 <w:webHidden/>
               </w:rPr>
-              <w:instrText xml:space="preserve"> PAGEREF _Toc91518386 \h </w:instrText>
+              <w:instrText xml:space="preserve"> PAGEREF _Toc91544857 \h </w:instrText>
             </w:r>
             <w:r>
               <w:rPr>
@@ -2105,7 +1827,7 @@
                 <w:noProof/>
                 <w:webHidden/>
               </w:rPr>
-              <w:t>19</w:t>
+              <w:t>18</w:t>
             </w:r>
             <w:r>
               <w:rPr>
@@ -2129,7 +1851,7 @@
               <w:lang w:val="en-US"/>
             </w:rPr>
           </w:pPr>
-          <w:hyperlink w:anchor="_Toc91518387" w:history="1">
+          <w:hyperlink w:anchor="_Toc91544858" w:history="1">
             <w:r>
               <w:rPr>
                 <w:rStyle w:val="Hyperlink"/>
@@ -2167,7 +1889,67 @@
               <w:rPr>
                 <w:webHidden/>
               </w:rPr>
-              <w:instrText xml:space="preserve"> PAGEREF _Toc91518387 \h </w:instrText>
+              <w:instrText xml:space="preserve"> PAGEREF _Toc91544858 \h </w:instrText>
+            </w:r>
+            <w:r>
+              <w:rPr>
+                <w:webHidden/>
+              </w:rPr>
+            </w:r>
+            <w:r>
+              <w:rPr>
+                <w:webHidden/>
+              </w:rPr>
+              <w:fldChar w:fldCharType="separate"/>
+            </w:r>
+            <w:r>
+              <w:rPr>
+                <w:webHidden/>
+              </w:rPr>
+              <w:t>27</w:t>
+            </w:r>
+            <w:r>
+              <w:rPr>
+                <w:webHidden/>
+              </w:rPr>
+              <w:fldChar w:fldCharType="end"/>
+            </w:r>
+          </w:hyperlink>
+        </w:p>
+        <w:p>
+          <w:pPr>
+            <w:pStyle w:val="TOC1"/>
+            <w:rPr>
+              <w:rFonts w:asciiTheme="minorHAnsi" w:eastAsiaTheme="minorEastAsia" w:hAnsiTheme="minorHAnsi" w:cstheme="minorBidi"/>
+              <w:b w:val="0"/>
+              <w:sz w:val="22"/>
+              <w:lang w:val="en-US"/>
+            </w:rPr>
+          </w:pPr>
+          <w:hyperlink w:anchor="_Toc91544859" w:history="1">
+            <w:r>
+              <w:rPr>
+                <w:rStyle w:val="Hyperlink"/>
+              </w:rPr>
+              <w:t>Литература</w:t>
+            </w:r>
+            <w:r>
+              <w:rPr>
+                <w:webHidden/>
+              </w:rPr>
+              <w:tab/>
+            </w:r>
+            <w:r>
+              <w:rPr>
+                <w:webHidden/>
+              </w:rPr>
+              <w:fldChar w:fldCharType="begin"/>
+            </w:r>
+            <w:r>
+              <w:rPr>
+                <w:webHidden/>
+              </w:rPr>
+              <w:instrText xml:space="preserve"> PAGEREF _Toc91544859 \h </w:instrText>
             </w:r>
             <w:r>
               <w:rPr>
@@ -2204,67 +1986,7 @@
               <w:lang w:val="en-US"/>
             </w:rPr>
           </w:pPr>
-          <w:hyperlink w:anchor="_Toc91518388" w:history="1">
-            <w:r>
-              <w:rPr>
-                <w:rStyle w:val="Hyperlink"/>
-              </w:rPr>
-              <w:t>Литература</w:t>
-            </w:r>
-            <w:r>
-              <w:rPr>
-                <w:webHidden/>
-              </w:rPr>
-              <w:tab/>
-            </w:r>
-            <w:r>
-              <w:rPr>
-                <w:webHidden/>
-              </w:rPr>
-              <w:fldChar w:fldCharType="begin"/>
-            </w:r>
-            <w:r>
-              <w:rPr>
-                <w:webHidden/>
-              </w:rPr>
-              <w:instrText xml:space="preserve"> PAGEREF _Toc91518388 \h </w:instrText>
-            </w:r>
-            <w:r>
-              <w:rPr>
-                <w:webHidden/>
-              </w:rPr>
-            </w:r>
-            <w:r>
-              <w:rPr>
-                <w:webHidden/>
-              </w:rPr>
-              <w:fldChar w:fldCharType="separate"/>
-            </w:r>
-            <w:r>
-              <w:rPr>
-                <w:webHidden/>
-              </w:rPr>
-              <w:t>29</w:t>
-            </w:r>
-            <w:r>
-              <w:rPr>
-                <w:webHidden/>
-              </w:rPr>
-              <w:fldChar w:fldCharType="end"/>
-            </w:r>
-          </w:hyperlink>
-        </w:p>
-        <w:p>
-          <w:pPr>
-            <w:pStyle w:val="TOC1"/>
-            <w:rPr>
-              <w:rFonts w:asciiTheme="minorHAnsi" w:eastAsiaTheme="minorEastAsia" w:hAnsiTheme="minorHAnsi" w:cstheme="minorBidi"/>
-              <w:b w:val="0"/>
-              <w:sz w:val="22"/>
-              <w:lang w:val="en-US"/>
-            </w:rPr>
-          </w:pPr>
-          <w:hyperlink w:anchor="_Toc91518389" w:history="1">
+          <w:hyperlink w:anchor="_Toc91544860" w:history="1">
             <w:r>
               <w:rPr>
                 <w:rStyle w:val="Hyperlink"/>
@@ -2287,7 +2009,67 @@
               <w:rPr>
                 <w:webHidden/>
               </w:rPr>
-              <w:instrText xml:space="preserve"> PAGEREF _Toc91518389 \h </w:instrText>
+              <w:instrText xml:space="preserve"> PAGEREF _Toc91544860 \h </w:instrText>
+            </w:r>
+            <w:r>
+              <w:rPr>
+                <w:webHidden/>
+              </w:rPr>
+            </w:r>
+            <w:r>
+              <w:rPr>
+                <w:webHidden/>
+              </w:rPr>
+              <w:fldChar w:fldCharType="separate"/>
+            </w:r>
+            <w:r>
+              <w:rPr>
+                <w:webHidden/>
+              </w:rPr>
+              <w:t>31</w:t>
+            </w:r>
+            <w:r>
+              <w:rPr>
+                <w:webHidden/>
+              </w:rPr>
+              <w:fldChar w:fldCharType="end"/>
+            </w:r>
+          </w:hyperlink>
+        </w:p>
+        <w:p>
+          <w:pPr>
+            <w:pStyle w:val="TOC1"/>
+            <w:rPr>
+              <w:rFonts w:asciiTheme="minorHAnsi" w:eastAsiaTheme="minorEastAsia" w:hAnsiTheme="minorHAnsi" w:cstheme="minorBidi"/>
+              <w:b w:val="0"/>
+              <w:sz w:val="22"/>
+              <w:lang w:val="en-US"/>
+            </w:rPr>
+          </w:pPr>
+          <w:hyperlink w:anchor="_Toc91544861" w:history="1">
+            <w:r>
+              <w:rPr>
+                <w:rStyle w:val="Hyperlink"/>
+              </w:rPr>
+              <w:t>Списак слика</w:t>
+            </w:r>
+            <w:r>
+              <w:rPr>
+                <w:webHidden/>
+              </w:rPr>
+              <w:tab/>
+            </w:r>
+            <w:r>
+              <w:rPr>
+                <w:webHidden/>
+              </w:rPr>
+              <w:fldChar w:fldCharType="begin"/>
+            </w:r>
+            <w:r>
+              <w:rPr>
+                <w:webHidden/>
+              </w:rPr>
+              <w:instrText xml:space="preserve"> PAGEREF _Toc91544861 \h </w:instrText>
             </w:r>
             <w:r>
               <w:rPr>
@@ -2324,12 +2106,12 @@
               <w:lang w:val="en-US"/>
             </w:rPr>
           </w:pPr>
-          <w:hyperlink w:anchor="_Toc91518390" w:history="1">
+          <w:hyperlink w:anchor="_Toc91544862" w:history="1">
             <w:r>
               <w:rPr>
                 <w:rStyle w:val="Hyperlink"/>
               </w:rPr>
-              <w:t>Списак слика</w:t>
+              <w:t>Списак табела</w:t>
             </w:r>
             <w:r>
               <w:rPr>
@@ -2347,7 +2129,7 @@
               <w:rPr>
                 <w:webHidden/>
               </w:rPr>
-              <w:instrText xml:space="preserve"> PAGEREF _Toc91518390 \h </w:instrText>
+              <w:instrText xml:space="preserve"> PAGEREF _Toc91544862 \h </w:instrText>
             </w:r>
             <w:r>
               <w:rPr>
@@ -2395,6 +2177,21 @@
     </w:sdt>
     <w:p>
       <w:pPr>
+        <w:rPr>
+          <w:bCs/>
+          <w:noProof/>
+        </w:rPr>
+      </w:pPr>
+      <w:r>
+        <w:rPr>
+          <w:bCs/>
+          <w:noProof/>
+        </w:rPr>
+        <w:br w:type="page"/>
+      </w:r>
+    </w:p>
+    <w:p>
+      <w:pPr>
         <w:pStyle w:val="Heading1"/>
         <w:numPr>
           <w:ilvl w:val="0"/>
@@ -2408,7 +2205,7 @@
           <w:lang w:val="sr-Cyrl-RS"/>
         </w:rPr>
       </w:pPr>
-      <w:bookmarkStart w:id="0" w:name="_Toc91518369"/>
+      <w:bookmarkStart w:id="0" w:name="_Toc91544843"/>
       <w:r>
         <w:rPr>
           <w:rFonts w:ascii="Times New Roman" w:hAnsi="Times New Roman" w:cs="Times New Roman"/>
@@ -2782,7 +2579,7 @@
           <w:szCs w:val="40"/>
         </w:rPr>
       </w:pPr>
-      <w:bookmarkStart w:id="1" w:name="_Toc91518370"/>
+      <w:bookmarkStart w:id="1" w:name="_Toc91544844"/>
       <w:r>
         <w:rPr>
           <w:rFonts w:ascii="Times New Roman" w:hAnsi="Times New Roman" w:cs="Times New Roman"/>
@@ -4005,43 +3802,7 @@
         <w:rPr>
           <w:lang w:val="sr-Cyrl-RS"/>
         </w:rPr>
-        <w:t xml:space="preserve">Тренутно има преко </w:t>
-      </w:r>
-      <w:r>
-        <w:rPr>
-          <w:lang w:val="sr-Cyrl-RS"/>
-        </w:rPr>
-        <w:t>1</w:t>
-      </w:r>
-      <w:r>
-        <w:rPr>
-          <w:lang w:val="sr-Cyrl-RS"/>
-        </w:rPr>
-        <w:t>0 хиљада корисника и просечну оцену 4</w:t>
-      </w:r>
-      <w:r>
-        <w:rPr>
-          <w:lang w:val="sr-Cyrl-RS"/>
-        </w:rPr>
-        <w:t>,9</w:t>
-      </w:r>
-      <w:r>
-        <w:rPr>
-          <w:lang w:val="sr-Cyrl-RS"/>
-        </w:rPr>
-        <w:t xml:space="preserve">/5, на узорку од преко </w:t>
-      </w:r>
-      <w:r>
-        <w:rPr>
-          <w:lang w:val="sr-Cyrl-RS"/>
-        </w:rPr>
-        <w:t>1 600</w:t>
-      </w:r>
-      <w:r>
-        <w:rPr>
-          <w:lang w:val="sr-Cyrl-RS"/>
-        </w:rPr>
-        <w:t xml:space="preserve"> унетих оцена.</w:t>
+        <w:t>Тренутно има преко 10 хиљада корисника и просечну оцену 4,9/5, на узорку од преко 1 600 унетих оцена.</w:t>
       </w:r>
     </w:p>
     <w:p>
@@ -4203,7 +3964,7 @@
           <w:lang w:val="sr-Cyrl-RS"/>
         </w:rPr>
       </w:pPr>
-      <w:bookmarkStart w:id="2" w:name="_Toc91518371"/>
+      <w:bookmarkStart w:id="2" w:name="_Toc91544845"/>
       <w:r>
         <w:rPr>
           <w:rFonts w:ascii="Times New Roman" w:hAnsi="Times New Roman" w:cs="Times New Roman"/>
@@ -4614,7 +4375,7 @@
           <w:lang w:val="sr-Cyrl-RS"/>
         </w:rPr>
       </w:pPr>
-      <w:bookmarkStart w:id="3" w:name="_Toc91518372"/>
+      <w:bookmarkStart w:id="3" w:name="_Toc91544846"/>
       <w:r>
         <w:rPr>
           <w:rFonts w:ascii="Times New Roman" w:hAnsi="Times New Roman" w:cs="Times New Roman"/>
@@ -4637,6 +4398,11 @@
       </w:pPr>
     </w:p>
     <w:p>
+      <w:pPr>
+        <w:rPr>
+          <w:lang w:val="sr-Cyrl-RS"/>
+        </w:rPr>
+      </w:pPr>
       <w:r>
         <w:rPr>
           <w:lang w:val="sr-Cyrl-RS"/>
@@ -4709,706 +4475,972 @@
         <w:rPr>
           <w:lang w:val="sr-Cyrl-RS"/>
         </w:rPr>
-        <w:t xml:space="preserve"> Чине је одређена поља, од којих су нека обавезна, нека препоручена, а нека опциона, зависно од намене екстензије. У наставку следи опис могућих поља.</w:t>
+        <w:t xml:space="preserve"> Чине је одређена поља, од којих су нека обавезна, нека препоручена, а нека опциона, зависно од намене екстензије. </w:t>
+      </w:r>
+      <w:r>
+        <w:rPr>
+          <w:lang w:val="sr-Cyrl-RS"/>
+        </w:rPr>
+        <w:t xml:space="preserve">Обавезна поља се морају наћи у свакој екстензији.  </w:t>
+      </w:r>
+      <w:r>
+        <w:rPr>
+          <w:lang w:val="sr-Cyrl-RS"/>
+        </w:rPr>
+        <w:t>Препоручена поља су поља која нису обавезна, али је добра пракса да постоје.</w:t>
+      </w:r>
+      <w:r>
+        <w:rPr>
+          <w:lang w:val="sr-Cyrl-RS"/>
+        </w:rPr>
+        <w:t xml:space="preserve"> </w:t>
+      </w:r>
+      <w:r>
+        <w:rPr>
+          <w:lang w:val="sr-Cyrl-RS"/>
+        </w:rPr>
+        <w:t>Опциона поља су поља која могу постојати, али и не морају, зависно од улоге и потребе екстензије.</w:t>
+      </w:r>
+      <w:r>
+        <w:rPr>
+          <w:lang w:val="sr-Cyrl-RS"/>
+        </w:rPr>
+        <w:t xml:space="preserve"> </w:t>
+      </w:r>
+      <w:r>
+        <w:rPr>
+          <w:lang w:val="sr-Cyrl-RS"/>
+        </w:rPr>
+        <w:t>Постоји мноштво опционих поља</w:t>
+      </w:r>
+      <w:r>
+        <w:rPr>
+          <w:lang w:val="sr-Cyrl-RS"/>
+        </w:rPr>
+        <w:t>, а у</w:t>
+      </w:r>
+      <w:r>
+        <w:rPr>
+          <w:lang w:val="sr-Cyrl-RS"/>
+        </w:rPr>
+        <w:t xml:space="preserve"> наставку ће бити описана поља која имају највећу употребу.</w:t>
+      </w:r>
+      <w:r>
+        <w:t xml:space="preserve"> </w:t>
+      </w:r>
+      <w:r>
+        <w:rPr>
+          <w:lang w:val="sr-Cyrl-RS"/>
+        </w:rPr>
+        <w:t xml:space="preserve">У </w:t>
+      </w:r>
+      <w:r>
+        <w:rPr>
+          <w:lang w:val="sr-Cyrl-RS"/>
+        </w:rPr>
+        <w:t>табели 3.1.1</w:t>
+      </w:r>
+      <w:r>
+        <w:rPr>
+          <w:lang w:val="sr-Cyrl-RS"/>
+        </w:rPr>
+        <w:t xml:space="preserve"> следи опис могућих поља.</w:t>
       </w:r>
       <w:r>
         <w:t xml:space="preserve"> [14]</w:t>
       </w:r>
     </w:p>
-    <w:p>
-      <w:pPr>
-        <w:rPr>
-          <w:lang w:val="sr-Cyrl-RS"/>
-        </w:rPr>
-      </w:pPr>
-    </w:p>
-    <w:p>
-      <w:pPr>
-        <w:rPr>
-          <w:lang w:val="sr-Cyrl-RS"/>
-        </w:rPr>
-      </w:pPr>
-    </w:p>
-    <w:p>
-      <w:pPr>
-        <w:pStyle w:val="Heading3"/>
-        <w:numPr>
-          <w:ilvl w:val="2"/>
-          <w:numId w:val="2"/>
-        </w:numPr>
-        <w:rPr>
-          <w:rFonts w:ascii="Times New Roman" w:hAnsi="Times New Roman" w:cs="Times New Roman"/>
-          <w:b/>
-          <w:i/>
-          <w:color w:val="auto"/>
-          <w:lang w:val="sr-Cyrl-RS"/>
-        </w:rPr>
-      </w:pPr>
-      <w:bookmarkStart w:id="4" w:name="_Toc91518373"/>
-      <w:r>
-        <w:rPr>
-          <w:rFonts w:ascii="Times New Roman" w:hAnsi="Times New Roman" w:cs="Times New Roman"/>
-          <w:b/>
-          <w:i/>
-          <w:color w:val="auto"/>
-          <w:lang w:val="sr-Cyrl-RS"/>
-        </w:rPr>
-        <w:lastRenderedPageBreak/>
-        <w:t>Обавезна поља</w:t>
+    <w:tbl>
+      <w:tblPr>
+        <w:tblStyle w:val="GridTable4-Accent1"/>
+        <w:tblW w:w="0" w:type="auto"/>
+        <w:tblLook w:val="04A0" w:firstRow="1" w:lastRow="0" w:firstColumn="1" w:lastColumn="0" w:noHBand="0" w:noVBand="1"/>
+      </w:tblPr>
+      <w:tblGrid>
+        <w:gridCol w:w="3320"/>
+        <w:gridCol w:w="3321"/>
+        <w:gridCol w:w="3321"/>
+      </w:tblGrid>
+      <w:tr>
+        <w:trPr>
+          <w:cnfStyle w:val="100000000000" w:firstRow="1" w:lastRow="0" w:firstColumn="0" w:lastColumn="0" w:oddVBand="0" w:evenVBand="0" w:oddHBand="0" w:evenHBand="0" w:firstRowFirstColumn="0" w:firstRowLastColumn="0" w:lastRowFirstColumn="0" w:lastRowLastColumn="0"/>
+        </w:trPr>
+        <w:tc>
+          <w:tcPr>
+            <w:cnfStyle w:val="001000000000" w:firstRow="0" w:lastRow="0" w:firstColumn="1" w:lastColumn="0" w:oddVBand="0" w:evenVBand="0" w:oddHBand="0" w:evenHBand="0" w:firstRowFirstColumn="0" w:firstRowLastColumn="0" w:lastRowFirstColumn="0" w:lastRowLastColumn="0"/>
+            <w:tcW w:w="3320" w:type="dxa"/>
+          </w:tcPr>
+          <w:p>
+            <w:pPr>
+              <w:ind w:firstLine="0"/>
+              <w:jc w:val="center"/>
+              <w:rPr>
+                <w:lang w:val="sr-Cyrl-RS"/>
+              </w:rPr>
+            </w:pPr>
+            <w:r>
+              <w:rPr>
+                <w:lang w:val="sr-Cyrl-RS"/>
+              </w:rPr>
+              <w:lastRenderedPageBreak/>
+              <w:t>Назив поља</w:t>
+            </w:r>
+          </w:p>
+        </w:tc>
+        <w:tc>
+          <w:tcPr>
+            <w:tcW w:w="3321" w:type="dxa"/>
+          </w:tcPr>
+          <w:p>
+            <w:pPr>
+              <w:ind w:firstLine="0"/>
+              <w:jc w:val="center"/>
+              <w:cnfStyle w:val="100000000000" w:firstRow="1" w:lastRow="0" w:firstColumn="0" w:lastColumn="0" w:oddVBand="0" w:evenVBand="0" w:oddHBand="0" w:evenHBand="0" w:firstRowFirstColumn="0" w:firstRowLastColumn="0" w:lastRowFirstColumn="0" w:lastRowLastColumn="0"/>
+              <w:rPr>
+                <w:lang w:val="sr-Cyrl-RS"/>
+              </w:rPr>
+            </w:pPr>
+            <w:r>
+              <w:rPr>
+                <w:lang w:val="sr-Cyrl-RS"/>
+              </w:rPr>
+              <w:t>Опис поља</w:t>
+            </w:r>
+          </w:p>
+        </w:tc>
+        <w:tc>
+          <w:tcPr>
+            <w:tcW w:w="3321" w:type="dxa"/>
+          </w:tcPr>
+          <w:p>
+            <w:pPr>
+              <w:ind w:firstLine="0"/>
+              <w:jc w:val="center"/>
+              <w:cnfStyle w:val="100000000000" w:firstRow="1" w:lastRow="0" w:firstColumn="0" w:lastColumn="0" w:oddVBand="0" w:evenVBand="0" w:oddHBand="0" w:evenHBand="0" w:firstRowFirstColumn="0" w:firstRowLastColumn="0" w:lastRowFirstColumn="0" w:lastRowLastColumn="0"/>
+              <w:rPr>
+                <w:lang w:val="sr-Cyrl-RS"/>
+              </w:rPr>
+            </w:pPr>
+            <w:r>
+              <w:rPr>
+                <w:lang w:val="sr-Cyrl-RS"/>
+              </w:rPr>
+              <w:t>Тип поља</w:t>
+            </w:r>
+          </w:p>
+        </w:tc>
+      </w:tr>
+      <w:tr>
+        <w:trPr>
+          <w:cnfStyle w:val="000000100000" w:firstRow="0" w:lastRow="0" w:firstColumn="0" w:lastColumn="0" w:oddVBand="0" w:evenVBand="0" w:oddHBand="1" w:evenHBand="0" w:firstRowFirstColumn="0" w:firstRowLastColumn="0" w:lastRowFirstColumn="0" w:lastRowLastColumn="0"/>
+        </w:trPr>
+        <w:tc>
+          <w:tcPr>
+            <w:cnfStyle w:val="001000000000" w:firstRow="0" w:lastRow="0" w:firstColumn="1" w:lastColumn="0" w:oddVBand="0" w:evenVBand="0" w:oddHBand="0" w:evenHBand="0" w:firstRowFirstColumn="0" w:firstRowLastColumn="0" w:lastRowFirstColumn="0" w:lastRowLastColumn="0"/>
+            <w:tcW w:w="3320" w:type="dxa"/>
+          </w:tcPr>
+          <w:p>
+            <w:pPr>
+              <w:ind w:firstLine="0"/>
+              <w:jc w:val="center"/>
+              <w:rPr>
+                <w:b w:val="0"/>
+                <w:bCs w:val="0"/>
+                <w:i/>
+                <w:iCs/>
+              </w:rPr>
+            </w:pPr>
+            <w:proofErr w:type="spellStart"/>
+            <w:r>
+              <w:rPr>
+                <w:b w:val="0"/>
+                <w:bCs w:val="0"/>
+                <w:i/>
+                <w:iCs/>
+              </w:rPr>
+              <w:t>manifest_vesion</w:t>
+            </w:r>
+            <w:proofErr w:type="spellEnd"/>
+          </w:p>
+        </w:tc>
+        <w:tc>
+          <w:tcPr>
+            <w:tcW w:w="3321" w:type="dxa"/>
+          </w:tcPr>
+          <w:p>
+            <w:pPr>
+              <w:ind w:firstLine="0"/>
+              <w:jc w:val="center"/>
+              <w:cnfStyle w:val="000000100000" w:firstRow="0" w:lastRow="0" w:firstColumn="0" w:lastColumn="0" w:oddVBand="0" w:evenVBand="0" w:oddHBand="1" w:evenHBand="0" w:firstRowFirstColumn="0" w:firstRowLastColumn="0" w:lastRowFirstColumn="0" w:lastRowLastColumn="0"/>
+              <w:rPr>
+                <w:lang w:val="sr-Cyrl-RS"/>
+              </w:rPr>
+            </w:pPr>
+            <w:r>
+              <w:rPr>
+                <w:lang w:val="sr-Cyrl-RS"/>
+              </w:rPr>
+              <w:t>Целобројно поље које специфира верзију манифеста. Дозвољене вредности су 2, за манифест 2, који представља старију верзију и 3, за манифест 3, који представља актуелну верзију.</w:t>
+            </w:r>
+          </w:p>
+        </w:tc>
+        <w:tc>
+          <w:tcPr>
+            <w:tcW w:w="3321" w:type="dxa"/>
+          </w:tcPr>
+          <w:p>
+            <w:pPr>
+              <w:ind w:firstLine="0"/>
+              <w:jc w:val="center"/>
+              <w:cnfStyle w:val="000000100000" w:firstRow="0" w:lastRow="0" w:firstColumn="0" w:lastColumn="0" w:oddVBand="0" w:evenVBand="0" w:oddHBand="1" w:evenHBand="0" w:firstRowFirstColumn="0" w:firstRowLastColumn="0" w:lastRowFirstColumn="0" w:lastRowLastColumn="0"/>
+              <w:rPr>
+                <w:lang w:val="sr-Cyrl-RS"/>
+              </w:rPr>
+            </w:pPr>
+            <w:r>
+              <w:rPr>
+                <w:lang w:val="sr-Cyrl-RS"/>
+              </w:rPr>
+              <w:t>Обавезно</w:t>
+            </w:r>
+          </w:p>
+        </w:tc>
+      </w:tr>
+      <w:tr>
+        <w:tc>
+          <w:tcPr>
+            <w:cnfStyle w:val="001000000000" w:firstRow="0" w:lastRow="0" w:firstColumn="1" w:lastColumn="0" w:oddVBand="0" w:evenVBand="0" w:oddHBand="0" w:evenHBand="0" w:firstRowFirstColumn="0" w:firstRowLastColumn="0" w:lastRowFirstColumn="0" w:lastRowLastColumn="0"/>
+            <w:tcW w:w="3320" w:type="dxa"/>
+          </w:tcPr>
+          <w:p>
+            <w:pPr>
+              <w:ind w:firstLine="0"/>
+              <w:jc w:val="center"/>
+              <w:rPr>
+                <w:b w:val="0"/>
+                <w:bCs w:val="0"/>
+                <w:i/>
+                <w:iCs/>
+                <w:lang w:val="sr-Latn-RS"/>
+              </w:rPr>
+            </w:pPr>
+            <w:r>
+              <w:rPr>
+                <w:b w:val="0"/>
+                <w:bCs w:val="0"/>
+                <w:i/>
+                <w:iCs/>
+                <w:lang w:val="sr-Latn-RS"/>
+              </w:rPr>
+              <w:t>name</w:t>
+            </w:r>
+          </w:p>
+        </w:tc>
+        <w:tc>
+          <w:tcPr>
+            <w:tcW w:w="3321" w:type="dxa"/>
+          </w:tcPr>
+          <w:p>
+            <w:pPr>
+              <w:ind w:firstLine="0"/>
+              <w:jc w:val="center"/>
+              <w:cnfStyle w:val="000000000000" w:firstRow="0" w:lastRow="0" w:firstColumn="0" w:lastColumn="0" w:oddVBand="0" w:evenVBand="0" w:oddHBand="0" w:evenHBand="0" w:firstRowFirstColumn="0" w:firstRowLastColumn="0" w:lastRowFirstColumn="0" w:lastRowLastColumn="0"/>
+              <w:rPr>
+                <w:lang w:val="sr-Cyrl-RS"/>
+              </w:rPr>
+            </w:pPr>
+            <w:r>
+              <w:rPr>
+                <w:lang w:val="sr-Cyrl-RS"/>
+              </w:rPr>
+              <w:t>Текстуално поље које идентификује екстензију и представља њено име. Може садржати максимално 45 карактера.</w:t>
+            </w:r>
+          </w:p>
+        </w:tc>
+        <w:tc>
+          <w:tcPr>
+            <w:tcW w:w="3321" w:type="dxa"/>
+          </w:tcPr>
+          <w:p>
+            <w:pPr>
+              <w:ind w:firstLine="0"/>
+              <w:jc w:val="center"/>
+              <w:cnfStyle w:val="000000000000" w:firstRow="0" w:lastRow="0" w:firstColumn="0" w:lastColumn="0" w:oddVBand="0" w:evenVBand="0" w:oddHBand="0" w:evenHBand="0" w:firstRowFirstColumn="0" w:firstRowLastColumn="0" w:lastRowFirstColumn="0" w:lastRowLastColumn="0"/>
+            </w:pPr>
+            <w:r>
+              <w:rPr>
+                <w:lang w:val="sr-Cyrl-RS"/>
+              </w:rPr>
+              <w:t>Обавезно</w:t>
+            </w:r>
+          </w:p>
+        </w:tc>
+      </w:tr>
+      <w:tr>
+        <w:trPr>
+          <w:cnfStyle w:val="000000100000" w:firstRow="0" w:lastRow="0" w:firstColumn="0" w:lastColumn="0" w:oddVBand="0" w:evenVBand="0" w:oddHBand="1" w:evenHBand="0" w:firstRowFirstColumn="0" w:firstRowLastColumn="0" w:lastRowFirstColumn="0" w:lastRowLastColumn="0"/>
+        </w:trPr>
+        <w:tc>
+          <w:tcPr>
+            <w:cnfStyle w:val="001000000000" w:firstRow="0" w:lastRow="0" w:firstColumn="1" w:lastColumn="0" w:oddVBand="0" w:evenVBand="0" w:oddHBand="0" w:evenHBand="0" w:firstRowFirstColumn="0" w:firstRowLastColumn="0" w:lastRowFirstColumn="0" w:lastRowLastColumn="0"/>
+            <w:tcW w:w="3320" w:type="dxa"/>
+          </w:tcPr>
+          <w:p>
+            <w:pPr>
+              <w:ind w:firstLine="0"/>
+              <w:jc w:val="center"/>
+              <w:rPr>
+                <w:b w:val="0"/>
+                <w:bCs w:val="0"/>
+                <w:i/>
+                <w:iCs/>
+              </w:rPr>
+            </w:pPr>
+            <w:r>
+              <w:rPr>
+                <w:b w:val="0"/>
+                <w:bCs w:val="0"/>
+                <w:i/>
+                <w:iCs/>
+              </w:rPr>
+              <w:t>version</w:t>
+            </w:r>
+          </w:p>
+        </w:tc>
+        <w:tc>
+          <w:tcPr>
+            <w:tcW w:w="3321" w:type="dxa"/>
+          </w:tcPr>
+          <w:p>
+            <w:pPr>
+              <w:ind w:firstLine="0"/>
+              <w:jc w:val="center"/>
+              <w:cnfStyle w:val="000000100000" w:firstRow="0" w:lastRow="0" w:firstColumn="0" w:lastColumn="0" w:oddVBand="0" w:evenVBand="0" w:oddHBand="1" w:evenHBand="0" w:firstRowFirstColumn="0" w:firstRowLastColumn="0" w:lastRowFirstColumn="0" w:lastRowLastColumn="0"/>
+              <w:rPr>
+                <w:lang w:val="sr-Cyrl-RS"/>
+              </w:rPr>
+            </w:pPr>
+            <w:r>
+              <w:rPr>
+                <w:lang w:val="sr-Cyrl-RS"/>
+              </w:rPr>
+              <w:t>Поље попуњено једном или четири целобројним вредностима међусобно одвојеним тачкама. Целобројна вредност мора да буде број између 0 и 65535, инклузивно. Представља тренутну верзију екстензије која је инсталирана.</w:t>
+            </w:r>
+          </w:p>
+        </w:tc>
+        <w:tc>
+          <w:tcPr>
+            <w:tcW w:w="3321" w:type="dxa"/>
+          </w:tcPr>
+          <w:p>
+            <w:pPr>
+              <w:ind w:firstLine="0"/>
+              <w:jc w:val="center"/>
+              <w:cnfStyle w:val="000000100000" w:firstRow="0" w:lastRow="0" w:firstColumn="0" w:lastColumn="0" w:oddVBand="0" w:evenVBand="0" w:oddHBand="1" w:evenHBand="0" w:firstRowFirstColumn="0" w:firstRowLastColumn="0" w:lastRowFirstColumn="0" w:lastRowLastColumn="0"/>
+            </w:pPr>
+            <w:r>
+              <w:rPr>
+                <w:lang w:val="sr-Cyrl-RS"/>
+              </w:rPr>
+              <w:t>Обавезно</w:t>
+            </w:r>
+          </w:p>
+        </w:tc>
+      </w:tr>
+      <w:tr>
+        <w:tc>
+          <w:tcPr>
+            <w:cnfStyle w:val="001000000000" w:firstRow="0" w:lastRow="0" w:firstColumn="1" w:lastColumn="0" w:oddVBand="0" w:evenVBand="0" w:oddHBand="0" w:evenHBand="0" w:firstRowFirstColumn="0" w:firstRowLastColumn="0" w:lastRowFirstColumn="0" w:lastRowLastColumn="0"/>
+            <w:tcW w:w="3320" w:type="dxa"/>
+          </w:tcPr>
+          <w:p>
+            <w:pPr>
+              <w:ind w:firstLine="0"/>
+              <w:jc w:val="center"/>
+              <w:rPr>
+                <w:b w:val="0"/>
+                <w:bCs w:val="0"/>
+                <w:i/>
+                <w:iCs/>
+              </w:rPr>
+            </w:pPr>
+            <w:r>
+              <w:rPr>
+                <w:b w:val="0"/>
+                <w:bCs w:val="0"/>
+                <w:i/>
+                <w:iCs/>
+              </w:rPr>
+              <w:t>action</w:t>
+            </w:r>
+          </w:p>
+        </w:tc>
+        <w:tc>
+          <w:tcPr>
+            <w:tcW w:w="3321" w:type="dxa"/>
+          </w:tcPr>
+          <w:p>
+            <w:pPr>
+              <w:ind w:firstLine="0"/>
+              <w:jc w:val="center"/>
+              <w:cnfStyle w:val="000000000000" w:firstRow="0" w:lastRow="0" w:firstColumn="0" w:lastColumn="0" w:oddVBand="0" w:evenVBand="0" w:oddHBand="0" w:evenHBand="0" w:firstRowFirstColumn="0" w:firstRowLastColumn="0" w:lastRowFirstColumn="0" w:lastRowLastColumn="0"/>
+            </w:pPr>
+            <w:r>
+              <w:rPr>
+                <w:lang w:val="sr-Cyrl-RS"/>
+              </w:rPr>
+              <w:t xml:space="preserve">Дефинисањем овог поља омогућавамо коришћење АПИ-ја </w:t>
+            </w:r>
+            <w:proofErr w:type="spellStart"/>
+            <w:r>
+              <w:rPr>
+                <w:i/>
+              </w:rPr>
+              <w:t>chrome.action</w:t>
+            </w:r>
+            <w:proofErr w:type="spellEnd"/>
+            <w:r>
+              <w:rPr>
+                <w:lang w:val="sr-Cyrl-RS"/>
+              </w:rPr>
+              <w:t xml:space="preserve"> помоћу ког можемо да контролишемо понашање иконице екстензије на траци са алаткама (енгл. </w:t>
+            </w:r>
+            <w:r>
+              <w:rPr>
+                <w:i/>
+              </w:rPr>
+              <w:t>toolbar</w:t>
+            </w:r>
+            <w:r>
+              <w:rPr>
+                <w:lang w:val="sr-Cyrl-RS"/>
+              </w:rPr>
+              <w:t>) у</w:t>
+            </w:r>
+            <w:r>
+              <w:t xml:space="preserve"> </w:t>
+            </w:r>
+            <w:r>
+              <w:rPr>
+                <w:lang w:val="sr-Cyrl-RS"/>
+              </w:rPr>
+              <w:t xml:space="preserve">веб прегледачу </w:t>
+            </w:r>
+            <w:r>
+              <w:rPr>
+                <w:i/>
+              </w:rPr>
+              <w:t>Google Chrome</w:t>
+            </w:r>
+            <w:r>
+              <w:t>.</w:t>
+            </w:r>
+          </w:p>
+        </w:tc>
+        <w:tc>
+          <w:tcPr>
+            <w:tcW w:w="3321" w:type="dxa"/>
+          </w:tcPr>
+          <w:p>
+            <w:pPr>
+              <w:ind w:firstLine="0"/>
+              <w:jc w:val="center"/>
+              <w:cnfStyle w:val="000000000000" w:firstRow="0" w:lastRow="0" w:firstColumn="0" w:lastColumn="0" w:oddVBand="0" w:evenVBand="0" w:oddHBand="0" w:evenHBand="0" w:firstRowFirstColumn="0" w:firstRowLastColumn="0" w:lastRowFirstColumn="0" w:lastRowLastColumn="0"/>
+              <w:rPr>
+                <w:lang w:val="sr-Cyrl-RS"/>
+              </w:rPr>
+            </w:pPr>
+            <w:r>
+              <w:rPr>
+                <w:lang w:val="sr-Cyrl-RS"/>
+              </w:rPr>
+              <w:t>Препоручено</w:t>
+            </w:r>
+          </w:p>
+        </w:tc>
+      </w:tr>
+      <w:tr>
+        <w:trPr>
+          <w:cnfStyle w:val="000000100000" w:firstRow="0" w:lastRow="0" w:firstColumn="0" w:lastColumn="0" w:oddVBand="0" w:evenVBand="0" w:oddHBand="1" w:evenHBand="0" w:firstRowFirstColumn="0" w:firstRowLastColumn="0" w:lastRowFirstColumn="0" w:lastRowLastColumn="0"/>
+        </w:trPr>
+        <w:tc>
+          <w:tcPr>
+            <w:cnfStyle w:val="001000000000" w:firstRow="0" w:lastRow="0" w:firstColumn="1" w:lastColumn="0" w:oddVBand="0" w:evenVBand="0" w:oddHBand="0" w:evenHBand="0" w:firstRowFirstColumn="0" w:firstRowLastColumn="0" w:lastRowFirstColumn="0" w:lastRowLastColumn="0"/>
+            <w:tcW w:w="3320" w:type="dxa"/>
+          </w:tcPr>
+          <w:p>
+            <w:pPr>
+              <w:ind w:firstLine="0"/>
+              <w:jc w:val="center"/>
+              <w:rPr>
+                <w:b w:val="0"/>
+                <w:bCs w:val="0"/>
+                <w:i/>
+                <w:iCs/>
+              </w:rPr>
+            </w:pPr>
+            <w:r>
+              <w:rPr>
+                <w:b w:val="0"/>
+                <w:bCs w:val="0"/>
+                <w:i/>
+                <w:iCs/>
+              </w:rPr>
+              <w:t>description</w:t>
+            </w:r>
+          </w:p>
+        </w:tc>
+        <w:tc>
+          <w:tcPr>
+            <w:tcW w:w="3321" w:type="dxa"/>
+          </w:tcPr>
+          <w:p>
+            <w:pPr>
+              <w:ind w:firstLine="0"/>
+              <w:jc w:val="center"/>
+              <w:cnfStyle w:val="000000100000" w:firstRow="0" w:lastRow="0" w:firstColumn="0" w:lastColumn="0" w:oddVBand="0" w:evenVBand="0" w:oddHBand="1" w:evenHBand="0" w:firstRowFirstColumn="0" w:firstRowLastColumn="0" w:lastRowFirstColumn="0" w:lastRowLastColumn="0"/>
+              <w:rPr>
+                <w:lang w:val="sr-Cyrl-RS"/>
+              </w:rPr>
+            </w:pPr>
+            <w:r>
+              <w:rPr>
+                <w:lang w:val="sr-Cyrl-RS"/>
+              </w:rPr>
+              <w:t>Текстуално поље које представља опис екстензије. Максимално може да садржи 132 карактера.</w:t>
+            </w:r>
+          </w:p>
+        </w:tc>
+        <w:tc>
+          <w:tcPr>
+            <w:tcW w:w="3321" w:type="dxa"/>
+          </w:tcPr>
+          <w:p>
+            <w:pPr>
+              <w:ind w:firstLine="0"/>
+              <w:jc w:val="center"/>
+              <w:cnfStyle w:val="000000100000" w:firstRow="0" w:lastRow="0" w:firstColumn="0" w:lastColumn="0" w:oddVBand="0" w:evenVBand="0" w:oddHBand="1" w:evenHBand="0" w:firstRowFirstColumn="0" w:firstRowLastColumn="0" w:lastRowFirstColumn="0" w:lastRowLastColumn="0"/>
+            </w:pPr>
+            <w:r>
+              <w:rPr>
+                <w:lang w:val="sr-Cyrl-RS"/>
+              </w:rPr>
+              <w:t>Препоручено</w:t>
+            </w:r>
+          </w:p>
+        </w:tc>
+      </w:tr>
+      <w:tr>
+        <w:tc>
+          <w:tcPr>
+            <w:cnfStyle w:val="001000000000" w:firstRow="0" w:lastRow="0" w:firstColumn="1" w:lastColumn="0" w:oddVBand="0" w:evenVBand="0" w:oddHBand="0" w:evenHBand="0" w:firstRowFirstColumn="0" w:firstRowLastColumn="0" w:lastRowFirstColumn="0" w:lastRowLastColumn="0"/>
+            <w:tcW w:w="3320" w:type="dxa"/>
+          </w:tcPr>
+          <w:p>
+            <w:pPr>
+              <w:ind w:firstLine="0"/>
+              <w:jc w:val="center"/>
+              <w:rPr>
+                <w:b w:val="0"/>
+                <w:bCs w:val="0"/>
+                <w:i/>
+                <w:iCs/>
+              </w:rPr>
+            </w:pPr>
+            <w:r>
+              <w:rPr>
+                <w:b w:val="0"/>
+                <w:bCs w:val="0"/>
+                <w:i/>
+                <w:iCs/>
+              </w:rPr>
+              <w:t>icons</w:t>
+            </w:r>
+          </w:p>
+        </w:tc>
+        <w:tc>
+          <w:tcPr>
+            <w:tcW w:w="3321" w:type="dxa"/>
+          </w:tcPr>
+          <w:p>
+            <w:pPr>
+              <w:ind w:firstLine="0"/>
+              <w:jc w:val="center"/>
+              <w:cnfStyle w:val="000000000000" w:firstRow="0" w:lastRow="0" w:firstColumn="0" w:lastColumn="0" w:oddVBand="0" w:evenVBand="0" w:oddHBand="0" w:evenHBand="0" w:firstRowFirstColumn="0" w:firstRowLastColumn="0" w:lastRowFirstColumn="0" w:lastRowLastColumn="0"/>
+              <w:rPr>
+                <w:lang w:val="sr-Cyrl-RS"/>
+              </w:rPr>
+            </w:pPr>
+            <w:r>
+              <w:rPr>
+                <w:lang w:val="sr-Cyrl-RS"/>
+              </w:rPr>
+              <w:t xml:space="preserve">Низ слика у </w:t>
+            </w:r>
+            <w:r>
+              <w:rPr>
+                <w:i/>
+              </w:rPr>
+              <w:t>PNG</w:t>
+            </w:r>
+            <w:r>
+              <w:rPr>
+                <w:i/>
+                <w:lang w:val="sr-Cyrl-RS"/>
+              </w:rPr>
+              <w:t xml:space="preserve"> </w:t>
+            </w:r>
+            <w:r>
+              <w:rPr>
+                <w:lang w:val="sr-Cyrl-RS"/>
+              </w:rPr>
+              <w:t>формату, различитих димензија, које репрезентују екстензију. Препорука је да се наведе више димензија, од тога се издвајају као најбитније величине 128х128 и 48х48.</w:t>
+            </w:r>
+          </w:p>
+          <w:p>
+            <w:pPr>
+              <w:ind w:firstLine="0"/>
+              <w:cnfStyle w:val="000000000000" w:firstRow="0" w:lastRow="0" w:firstColumn="0" w:lastColumn="0" w:oddVBand="0" w:evenVBand="0" w:oddHBand="0" w:evenHBand="0" w:firstRowFirstColumn="0" w:firstRowLastColumn="0" w:lastRowFirstColumn="0" w:lastRowLastColumn="0"/>
+            </w:pPr>
+          </w:p>
+        </w:tc>
+        <w:tc>
+          <w:tcPr>
+            <w:tcW w:w="3321" w:type="dxa"/>
+          </w:tcPr>
+          <w:p>
+            <w:pPr>
+              <w:ind w:firstLine="0"/>
+              <w:jc w:val="center"/>
+              <w:cnfStyle w:val="000000000000" w:firstRow="0" w:lastRow="0" w:firstColumn="0" w:lastColumn="0" w:oddVBand="0" w:evenVBand="0" w:oddHBand="0" w:evenHBand="0" w:firstRowFirstColumn="0" w:firstRowLastColumn="0" w:lastRowFirstColumn="0" w:lastRowLastColumn="0"/>
+            </w:pPr>
+            <w:r>
+              <w:rPr>
+                <w:lang w:val="sr-Cyrl-RS"/>
+              </w:rPr>
+              <w:t>Препоручено</w:t>
+            </w:r>
+          </w:p>
+        </w:tc>
+      </w:tr>
+      <w:tr>
+        <w:trPr>
+          <w:cnfStyle w:val="000000100000" w:firstRow="0" w:lastRow="0" w:firstColumn="0" w:lastColumn="0" w:oddVBand="0" w:evenVBand="0" w:oddHBand="1" w:evenHBand="0" w:firstRowFirstColumn="0" w:firstRowLastColumn="0" w:lastRowFirstColumn="0" w:lastRowLastColumn="0"/>
+        </w:trPr>
+        <w:tc>
+          <w:tcPr>
+            <w:cnfStyle w:val="001000000000" w:firstRow="0" w:lastRow="0" w:firstColumn="1" w:lastColumn="0" w:oddVBand="0" w:evenVBand="0" w:oddHBand="0" w:evenHBand="0" w:firstRowFirstColumn="0" w:firstRowLastColumn="0" w:lastRowFirstColumn="0" w:lastRowLastColumn="0"/>
+            <w:tcW w:w="3320" w:type="dxa"/>
+          </w:tcPr>
+          <w:p>
+            <w:pPr>
+              <w:ind w:firstLine="0"/>
+              <w:jc w:val="center"/>
+              <w:rPr>
+                <w:b w:val="0"/>
+                <w:bCs w:val="0"/>
+                <w:i/>
+                <w:iCs/>
+              </w:rPr>
+            </w:pPr>
+            <w:r>
+              <w:rPr>
+                <w:b w:val="0"/>
+                <w:bCs w:val="0"/>
+                <w:i/>
+                <w:iCs/>
+              </w:rPr>
+              <w:lastRenderedPageBreak/>
+              <w:t>background</w:t>
+            </w:r>
+          </w:p>
+        </w:tc>
+        <w:tc>
+          <w:tcPr>
+            <w:tcW w:w="3321" w:type="dxa"/>
+          </w:tcPr>
+          <w:p>
+            <w:pPr>
+              <w:ind w:firstLine="0"/>
+              <w:jc w:val="center"/>
+              <w:cnfStyle w:val="000000100000" w:firstRow="0" w:lastRow="0" w:firstColumn="0" w:lastColumn="0" w:oddVBand="0" w:evenVBand="0" w:oddHBand="1" w:evenHBand="0" w:firstRowFirstColumn="0" w:firstRowLastColumn="0" w:lastRowFirstColumn="0" w:lastRowLastColumn="0"/>
+              <w:rPr>
+                <w:lang w:val="sr-Cyrl-RS"/>
+              </w:rPr>
+            </w:pPr>
+            <w:r>
+              <w:rPr>
+                <w:lang w:val="sr-Cyrl-RS"/>
+              </w:rPr>
+              <w:t>Поље у ком се дефинише позадинска скрипта, која ће бити описана у тачки 3.2.</w:t>
+            </w:r>
+          </w:p>
+        </w:tc>
+        <w:tc>
+          <w:tcPr>
+            <w:tcW w:w="3321" w:type="dxa"/>
+          </w:tcPr>
+          <w:p>
+            <w:pPr>
+              <w:ind w:firstLine="0"/>
+              <w:jc w:val="center"/>
+              <w:cnfStyle w:val="000000100000" w:firstRow="0" w:lastRow="0" w:firstColumn="0" w:lastColumn="0" w:oddVBand="0" w:evenVBand="0" w:oddHBand="1" w:evenHBand="0" w:firstRowFirstColumn="0" w:firstRowLastColumn="0" w:lastRowFirstColumn="0" w:lastRowLastColumn="0"/>
+              <w:rPr>
+                <w:lang w:val="sr-Cyrl-RS"/>
+              </w:rPr>
+            </w:pPr>
+            <w:r>
+              <w:rPr>
+                <w:lang w:val="sr-Cyrl-RS"/>
+              </w:rPr>
+              <w:t>Опционо</w:t>
+            </w:r>
+          </w:p>
+        </w:tc>
+      </w:tr>
+      <w:tr>
+        <w:tc>
+          <w:tcPr>
+            <w:cnfStyle w:val="001000000000" w:firstRow="0" w:lastRow="0" w:firstColumn="1" w:lastColumn="0" w:oddVBand="0" w:evenVBand="0" w:oddHBand="0" w:evenHBand="0" w:firstRowFirstColumn="0" w:firstRowLastColumn="0" w:lastRowFirstColumn="0" w:lastRowLastColumn="0"/>
+            <w:tcW w:w="3320" w:type="dxa"/>
+          </w:tcPr>
+          <w:p>
+            <w:pPr>
+              <w:ind w:firstLine="0"/>
+              <w:jc w:val="center"/>
+              <w:rPr>
+                <w:b w:val="0"/>
+                <w:bCs w:val="0"/>
+                <w:i/>
+                <w:iCs/>
+              </w:rPr>
+            </w:pPr>
+            <w:proofErr w:type="spellStart"/>
+            <w:r>
+              <w:rPr>
+                <w:b w:val="0"/>
+                <w:bCs w:val="0"/>
+                <w:i/>
+                <w:iCs/>
+              </w:rPr>
+              <w:t>content_scripts</w:t>
+            </w:r>
+            <w:proofErr w:type="spellEnd"/>
+          </w:p>
+        </w:tc>
+        <w:tc>
+          <w:tcPr>
+            <w:tcW w:w="3321" w:type="dxa"/>
+          </w:tcPr>
+          <w:p>
+            <w:pPr>
+              <w:ind w:firstLine="0"/>
+              <w:jc w:val="center"/>
+              <w:cnfStyle w:val="000000000000" w:firstRow="0" w:lastRow="0" w:firstColumn="0" w:lastColumn="0" w:oddVBand="0" w:evenVBand="0" w:oddHBand="0" w:evenHBand="0" w:firstRowFirstColumn="0" w:firstRowLastColumn="0" w:lastRowFirstColumn="0" w:lastRowLastColumn="0"/>
+              <w:rPr>
+                <w:lang w:val="sr-Cyrl-RS"/>
+              </w:rPr>
+            </w:pPr>
+            <w:r>
+              <w:rPr>
+                <w:lang w:val="sr-Cyrl-RS"/>
+              </w:rPr>
+              <w:t>Поље у ком се дефинише тзв. скрипта садржаја, која ће бити описана у тачки 3.3.</w:t>
+            </w:r>
+          </w:p>
+        </w:tc>
+        <w:tc>
+          <w:tcPr>
+            <w:tcW w:w="3321" w:type="dxa"/>
+          </w:tcPr>
+          <w:p>
+            <w:pPr>
+              <w:ind w:firstLine="0"/>
+              <w:jc w:val="center"/>
+              <w:cnfStyle w:val="000000000000" w:firstRow="0" w:lastRow="0" w:firstColumn="0" w:lastColumn="0" w:oddVBand="0" w:evenVBand="0" w:oddHBand="0" w:evenHBand="0" w:firstRowFirstColumn="0" w:firstRowLastColumn="0" w:lastRowFirstColumn="0" w:lastRowLastColumn="0"/>
+              <w:rPr>
+                <w:lang w:val="sr-Cyrl-RS"/>
+              </w:rPr>
+            </w:pPr>
+            <w:r>
+              <w:rPr>
+                <w:lang w:val="sr-Cyrl-RS"/>
+              </w:rPr>
+              <w:t>Опционо</w:t>
+            </w:r>
+          </w:p>
+        </w:tc>
+      </w:tr>
+      <w:tr>
+        <w:trPr>
+          <w:cnfStyle w:val="000000100000" w:firstRow="0" w:lastRow="0" w:firstColumn="0" w:lastColumn="0" w:oddVBand="0" w:evenVBand="0" w:oddHBand="1" w:evenHBand="0" w:firstRowFirstColumn="0" w:firstRowLastColumn="0" w:lastRowFirstColumn="0" w:lastRowLastColumn="0"/>
+        </w:trPr>
+        <w:tc>
+          <w:tcPr>
+            <w:cnfStyle w:val="001000000000" w:firstRow="0" w:lastRow="0" w:firstColumn="1" w:lastColumn="0" w:oddVBand="0" w:evenVBand="0" w:oddHBand="0" w:evenHBand="0" w:firstRowFirstColumn="0" w:firstRowLastColumn="0" w:lastRowFirstColumn="0" w:lastRowLastColumn="0"/>
+            <w:tcW w:w="3320" w:type="dxa"/>
+          </w:tcPr>
+          <w:p>
+            <w:pPr>
+              <w:ind w:firstLine="0"/>
+              <w:jc w:val="center"/>
+              <w:rPr>
+                <w:b w:val="0"/>
+                <w:bCs w:val="0"/>
+                <w:i/>
+                <w:iCs/>
+              </w:rPr>
+            </w:pPr>
+            <w:proofErr w:type="spellStart"/>
+            <w:r>
+              <w:rPr>
+                <w:b w:val="0"/>
+                <w:bCs w:val="0"/>
+                <w:i/>
+                <w:iCs/>
+              </w:rPr>
+              <w:t>options_page</w:t>
+            </w:r>
+            <w:proofErr w:type="spellEnd"/>
+          </w:p>
+        </w:tc>
+        <w:tc>
+          <w:tcPr>
+            <w:tcW w:w="3321" w:type="dxa"/>
+          </w:tcPr>
+          <w:p>
+            <w:pPr>
+              <w:ind w:firstLine="0"/>
+              <w:jc w:val="center"/>
+              <w:cnfStyle w:val="000000100000" w:firstRow="0" w:lastRow="0" w:firstColumn="0" w:lastColumn="0" w:oddVBand="0" w:evenVBand="0" w:oddHBand="1" w:evenHBand="0" w:firstRowFirstColumn="0" w:firstRowLastColumn="0" w:lastRowFirstColumn="0" w:lastRowLastColumn="0"/>
+              <w:rPr>
+                <w:lang w:val="sr-Cyrl-RS"/>
+              </w:rPr>
+            </w:pPr>
+            <w:r>
+              <w:rPr>
+                <w:lang w:val="sr-Cyrl-RS"/>
+              </w:rPr>
+              <w:t>Поље у ком се дефинишу стране за опције, које ће бити описане у тачки 3.4.</w:t>
+            </w:r>
+          </w:p>
+        </w:tc>
+        <w:tc>
+          <w:tcPr>
+            <w:tcW w:w="3321" w:type="dxa"/>
+          </w:tcPr>
+          <w:p>
+            <w:pPr>
+              <w:ind w:firstLine="0"/>
+              <w:jc w:val="center"/>
+              <w:cnfStyle w:val="000000100000" w:firstRow="0" w:lastRow="0" w:firstColumn="0" w:lastColumn="0" w:oddVBand="0" w:evenVBand="0" w:oddHBand="1" w:evenHBand="0" w:firstRowFirstColumn="0" w:firstRowLastColumn="0" w:lastRowFirstColumn="0" w:lastRowLastColumn="0"/>
+              <w:rPr>
+                <w:lang w:val="sr-Cyrl-RS"/>
+              </w:rPr>
+            </w:pPr>
+            <w:r>
+              <w:rPr>
+                <w:lang w:val="sr-Cyrl-RS"/>
+              </w:rPr>
+              <w:t>Опционо</w:t>
+            </w:r>
+          </w:p>
+        </w:tc>
+      </w:tr>
+      <w:tr>
+        <w:tc>
+          <w:tcPr>
+            <w:cnfStyle w:val="001000000000" w:firstRow="0" w:lastRow="0" w:firstColumn="1" w:lastColumn="0" w:oddVBand="0" w:evenVBand="0" w:oddHBand="0" w:evenHBand="0" w:firstRowFirstColumn="0" w:firstRowLastColumn="0" w:lastRowFirstColumn="0" w:lastRowLastColumn="0"/>
+            <w:tcW w:w="3320" w:type="dxa"/>
+          </w:tcPr>
+          <w:p>
+            <w:pPr>
+              <w:ind w:firstLine="0"/>
+              <w:jc w:val="center"/>
+              <w:rPr>
+                <w:b w:val="0"/>
+                <w:bCs w:val="0"/>
+                <w:i/>
+                <w:iCs/>
+              </w:rPr>
+            </w:pPr>
+            <w:r>
+              <w:rPr>
+                <w:b w:val="0"/>
+                <w:bCs w:val="0"/>
+                <w:i/>
+                <w:iCs/>
+              </w:rPr>
+              <w:t>permissions</w:t>
+            </w:r>
+          </w:p>
+        </w:tc>
+        <w:tc>
+          <w:tcPr>
+            <w:tcW w:w="3321" w:type="dxa"/>
+          </w:tcPr>
+          <w:p>
+            <w:pPr>
+              <w:ind w:firstLine="0"/>
+              <w:jc w:val="center"/>
+              <w:cnfStyle w:val="000000000000" w:firstRow="0" w:lastRow="0" w:firstColumn="0" w:lastColumn="0" w:oddVBand="0" w:evenVBand="0" w:oddHBand="0" w:evenHBand="0" w:firstRowFirstColumn="0" w:firstRowLastColumn="0" w:lastRowFirstColumn="0" w:lastRowLastColumn="0"/>
+              <w:rPr>
+                <w:b/>
+                <w:i/>
+              </w:rPr>
+            </w:pPr>
+            <w:r>
+              <w:rPr>
+                <w:lang w:val="sr-Cyrl-RS"/>
+              </w:rPr>
+              <w:t>Поље у ком се дефинишу дозволе које су неопходне за рад екстензије.</w:t>
+            </w:r>
+          </w:p>
+        </w:tc>
+        <w:tc>
+          <w:tcPr>
+            <w:tcW w:w="3321" w:type="dxa"/>
+          </w:tcPr>
+          <w:p>
+            <w:pPr>
+              <w:ind w:firstLine="0"/>
+              <w:jc w:val="center"/>
+              <w:cnfStyle w:val="000000000000" w:firstRow="0" w:lastRow="0" w:firstColumn="0" w:lastColumn="0" w:oddVBand="0" w:evenVBand="0" w:oddHBand="0" w:evenHBand="0" w:firstRowFirstColumn="0" w:firstRowLastColumn="0" w:lastRowFirstColumn="0" w:lastRowLastColumn="0"/>
+              <w:rPr>
+                <w:lang w:val="sr-Cyrl-RS"/>
+              </w:rPr>
+            </w:pPr>
+            <w:r>
+              <w:rPr>
+                <w:lang w:val="sr-Cyrl-RS"/>
+              </w:rPr>
+              <w:t>Опционо</w:t>
+            </w:r>
+          </w:p>
+        </w:tc>
+      </w:tr>
+    </w:tbl>
+    <w:p>
+      <w:pPr>
+        <w:ind w:firstLine="0"/>
+        <w:jc w:val="center"/>
+        <w:rPr>
+          <w:lang w:val="sr-Cyrl-RS"/>
+        </w:rPr>
+      </w:pPr>
+    </w:p>
+    <w:p>
+      <w:pPr>
+        <w:pStyle w:val="Mojetabele"/>
+      </w:pPr>
+      <w:bookmarkStart w:id="4" w:name="_Toc91544824"/>
+      <w:r>
+        <w:t>Табела 3.1.1. Спи</w:t>
+      </w:r>
+      <w:r>
+        <w:t>сак поља манифест датотеке</w:t>
       </w:r>
       <w:bookmarkEnd w:id="4"/>
-    </w:p>
-    <w:p>
-      <w:pPr>
-        <w:ind w:firstLine="0"/>
-      </w:pPr>
-    </w:p>
-    <w:p>
-      <w:pPr>
-        <w:ind w:firstLine="720"/>
-        <w:rPr>
-          <w:lang w:val="sr-Cyrl-RS"/>
-        </w:rPr>
-      </w:pPr>
-      <w:r>
-        <w:rPr>
-          <w:lang w:val="sr-Cyrl-RS"/>
-        </w:rPr>
-        <w:t>Обавезна поља се морају наћи у свакој екстензији.  То су поља:</w:t>
-      </w:r>
-    </w:p>
-    <w:p>
-      <w:pPr>
-        <w:ind w:firstLine="0"/>
-        <w:rPr>
-          <w:lang w:val="sr-Cyrl-RS"/>
-        </w:rPr>
-      </w:pPr>
-    </w:p>
-    <w:p>
-      <w:pPr>
-        <w:pStyle w:val="ListParagraph"/>
-        <w:numPr>
-          <w:ilvl w:val="0"/>
-          <w:numId w:val="6"/>
-        </w:numPr>
-      </w:pPr>
-      <w:proofErr w:type="spellStart"/>
-      <w:r>
-        <w:rPr>
-          <w:b/>
-          <w:i/>
-        </w:rPr>
-        <w:t>manifest_</w:t>
-      </w:r>
-      <w:r>
-        <w:rPr>
-          <w:b/>
-          <w:i/>
-        </w:rPr>
-        <w:t>versi</w:t>
-      </w:r>
-      <w:r>
-        <w:rPr>
-          <w:b/>
-          <w:i/>
-        </w:rPr>
-        <w:t>on</w:t>
-      </w:r>
-      <w:proofErr w:type="spellEnd"/>
-    </w:p>
-    <w:p>
-      <w:pPr>
-        <w:ind w:firstLine="720"/>
-        <w:rPr>
-          <w:lang w:val="sr-Cyrl-RS"/>
-        </w:rPr>
-      </w:pPr>
-      <w:r>
-        <w:rPr>
-          <w:lang w:val="sr-Cyrl-RS"/>
-        </w:rPr>
-        <w:t>Целобројно поље које специфира верзију манифеста. Дозвољене вредности су 2, за манифест 2, који представља старију верзију и 3, за манифест 3, који представља актуелну верзију.</w:t>
-      </w:r>
-    </w:p>
-    <w:p>
-      <w:pPr>
-        <w:ind w:firstLine="0"/>
-        <w:rPr>
-          <w:lang w:val="sr-Cyrl-RS"/>
-        </w:rPr>
-      </w:pPr>
-    </w:p>
-    <w:p>
-      <w:pPr>
-        <w:pStyle w:val="ListParagraph"/>
-        <w:numPr>
-          <w:ilvl w:val="0"/>
-          <w:numId w:val="6"/>
-        </w:numPr>
-        <w:rPr>
-          <w:lang w:val="sr-Cyrl-RS"/>
-        </w:rPr>
-      </w:pPr>
-      <w:r>
-        <w:rPr>
-          <w:b/>
-          <w:i/>
-        </w:rPr>
-        <w:t>n</w:t>
-      </w:r>
-      <w:r>
-        <w:rPr>
-          <w:b/>
-          <w:i/>
-        </w:rPr>
-        <w:t>am</w:t>
-      </w:r>
-      <w:r>
-        <w:rPr>
-          <w:b/>
-          <w:i/>
-        </w:rPr>
-        <w:t>e</w:t>
-      </w:r>
-    </w:p>
-    <w:p>
-      <w:pPr>
-        <w:ind w:firstLine="720"/>
-        <w:rPr>
-          <w:lang w:val="sr-Cyrl-RS"/>
-        </w:rPr>
-      </w:pPr>
-      <w:r>
-        <w:rPr>
-          <w:lang w:val="sr-Cyrl-RS"/>
-        </w:rPr>
-        <w:t xml:space="preserve">Текстуално поље које идентификује екстензију и представља њено име. Може садржати максимално 45 карактера. </w:t>
-      </w:r>
-    </w:p>
-    <w:p>
-      <w:pPr>
-        <w:rPr>
-          <w:lang w:val="sr-Cyrl-RS"/>
-        </w:rPr>
-      </w:pPr>
-    </w:p>
-    <w:p>
-      <w:pPr>
-        <w:pStyle w:val="ListParagraph"/>
-        <w:numPr>
-          <w:ilvl w:val="0"/>
-          <w:numId w:val="6"/>
-        </w:numPr>
-        <w:rPr>
-          <w:lang w:val="sr-Cyrl-RS"/>
-        </w:rPr>
-      </w:pPr>
-      <w:r>
-        <w:rPr>
-          <w:b/>
-          <w:i/>
-        </w:rPr>
-        <w:t>version</w:t>
-      </w:r>
-    </w:p>
-    <w:p>
-      <w:pPr>
-        <w:ind w:firstLine="720"/>
-        <w:rPr>
-          <w:lang w:val="sr-Cyrl-RS"/>
-        </w:rPr>
-      </w:pPr>
-      <w:r>
-        <w:rPr>
-          <w:lang w:val="sr-Cyrl-RS"/>
-        </w:rPr>
-        <w:t xml:space="preserve">Поље попуњено једном или четири целобројним вредностима међусобно одвојеним тачкама. Целобројна вредност мора да буде број између 0 и 65535, инклузивно. Представља тренутну верзију екстензије која је инсталирана. </w:t>
-      </w:r>
-    </w:p>
-    <w:p>
-      <w:pPr>
-        <w:rPr>
-          <w:color w:val="FF0000"/>
-        </w:rPr>
-      </w:pPr>
-    </w:p>
-    <w:p>
-      <w:pPr>
-        <w:pStyle w:val="Heading3"/>
-        <w:numPr>
-          <w:ilvl w:val="2"/>
-          <w:numId w:val="2"/>
-        </w:numPr>
-        <w:rPr>
-          <w:rFonts w:ascii="Times New Roman" w:hAnsi="Times New Roman" w:cs="Times New Roman"/>
-          <w:b/>
-          <w:i/>
-        </w:rPr>
-      </w:pPr>
-      <w:bookmarkStart w:id="5" w:name="_Toc91518374"/>
-      <w:r>
-        <w:rPr>
-          <w:rFonts w:ascii="Times New Roman" w:hAnsi="Times New Roman" w:cs="Times New Roman"/>
-          <w:b/>
-          <w:i/>
-          <w:color w:val="auto"/>
-          <w:lang w:val="sr-Cyrl-RS"/>
-        </w:rPr>
-        <w:t>Препоручена поља</w:t>
-      </w:r>
-      <w:bookmarkEnd w:id="5"/>
-    </w:p>
-    <w:p>
-      <w:pPr>
-        <w:pStyle w:val="Heading3"/>
-        <w:rPr>
-          <w:rFonts w:ascii="Times New Roman" w:hAnsi="Times New Roman" w:cs="Times New Roman"/>
-          <w:color w:val="auto"/>
-          <w:lang w:val="sr-Cyrl-RS"/>
-        </w:rPr>
-      </w:pPr>
-    </w:p>
-    <w:p>
-      <w:pPr>
-        <w:ind w:left="149" w:firstLine="720"/>
-        <w:rPr>
-          <w:lang w:val="sr-Cyrl-RS"/>
-        </w:rPr>
-      </w:pPr>
-      <w:r>
-        <w:rPr>
-          <w:lang w:val="sr-Cyrl-RS"/>
-        </w:rPr>
-        <w:t>Препоручена поља су поља која нису обавезна, али је добра пракса да постоје. То су поља:</w:t>
-      </w:r>
-    </w:p>
-    <w:p>
-      <w:pPr>
-        <w:rPr>
-          <w:lang w:val="sr-Cyrl-RS"/>
-        </w:rPr>
-      </w:pPr>
-    </w:p>
-    <w:p>
-      <w:pPr>
-        <w:pStyle w:val="ListParagraph"/>
-        <w:numPr>
-          <w:ilvl w:val="0"/>
-          <w:numId w:val="6"/>
-        </w:numPr>
-      </w:pPr>
-      <w:r>
-        <w:rPr>
-          <w:b/>
-          <w:i/>
-        </w:rPr>
-        <w:t>action</w:t>
-      </w:r>
-    </w:p>
-    <w:p>
-      <w:r>
-        <w:rPr>
-          <w:lang w:val="sr-Cyrl-RS"/>
-        </w:rPr>
-        <w:t>Дефинисањем овог поља омогућавамо кориш</w:t>
-      </w:r>
-      <w:r>
-        <w:rPr>
-          <w:lang w:val="sr-Cyrl-RS"/>
-        </w:rPr>
-        <w:t>ћ</w:t>
-      </w:r>
-      <w:r>
-        <w:rPr>
-          <w:lang w:val="sr-Cyrl-RS"/>
-        </w:rPr>
-        <w:t xml:space="preserve">ење АПИ-ја </w:t>
-      </w:r>
-      <w:proofErr w:type="spellStart"/>
-      <w:r>
-        <w:rPr>
-          <w:i/>
-        </w:rPr>
-        <w:t>chrome.action</w:t>
-      </w:r>
-      <w:proofErr w:type="spellEnd"/>
-      <w:r>
-        <w:rPr>
-          <w:lang w:val="sr-Cyrl-RS"/>
-        </w:rPr>
-        <w:t xml:space="preserve"> помоћу ког можемо да контролишемо понашање иконице екстензије на траци са алаткама (енгл. </w:t>
-      </w:r>
-      <w:r>
-        <w:rPr>
-          <w:i/>
-        </w:rPr>
-        <w:t>toolbar</w:t>
-      </w:r>
-      <w:r>
-        <w:rPr>
-          <w:lang w:val="sr-Cyrl-RS"/>
-        </w:rPr>
-        <w:t>) у</w:t>
-      </w:r>
-      <w:r>
-        <w:t xml:space="preserve"> </w:t>
-      </w:r>
-      <w:r>
-        <w:rPr>
-          <w:lang w:val="sr-Cyrl-RS"/>
-        </w:rPr>
-        <w:t xml:space="preserve">веб прегледачу </w:t>
-      </w:r>
-      <w:r>
-        <w:rPr>
-          <w:i/>
-        </w:rPr>
-        <w:t>Google Chrome</w:t>
-      </w:r>
-      <w:r>
-        <w:t>.</w:t>
-      </w:r>
-    </w:p>
-    <w:p/>
-    <w:p>
-      <w:pPr>
-        <w:pStyle w:val="ListParagraph"/>
-        <w:numPr>
-          <w:ilvl w:val="0"/>
-          <w:numId w:val="6"/>
-        </w:numPr>
-      </w:pPr>
-      <w:r>
-        <w:rPr>
-          <w:b/>
-          <w:i/>
-        </w:rPr>
-        <w:t>description</w:t>
-      </w:r>
-    </w:p>
-    <w:p>
-      <w:pPr>
-        <w:ind w:firstLine="720"/>
-        <w:rPr>
-          <w:lang w:val="sr-Cyrl-RS"/>
-        </w:rPr>
-      </w:pPr>
-      <w:r>
-        <w:rPr>
-          <w:lang w:val="sr-Cyrl-RS"/>
-        </w:rPr>
-        <w:t>Текстуално поље које представља опис екстензије. Максимално може да садржи 132 карактера.</w:t>
-      </w:r>
-    </w:p>
-    <w:p>
-      <w:pPr>
-        <w:rPr>
-          <w:lang w:val="sr-Cyrl-RS"/>
-        </w:rPr>
-      </w:pPr>
-    </w:p>
-    <w:p>
-      <w:pPr>
-        <w:pStyle w:val="ListParagraph"/>
-        <w:numPr>
-          <w:ilvl w:val="0"/>
-          <w:numId w:val="6"/>
-        </w:numPr>
-      </w:pPr>
-      <w:r>
-        <w:rPr>
-          <w:b/>
-          <w:i/>
-        </w:rPr>
-        <w:t>icons</w:t>
-      </w:r>
-    </w:p>
-    <w:p>
-      <w:pPr>
-        <w:ind w:firstLine="720"/>
-        <w:rPr>
-          <w:lang w:val="sr-Cyrl-RS"/>
-        </w:rPr>
-      </w:pPr>
-      <w:r>
-        <w:rPr>
-          <w:lang w:val="sr-Cyrl-RS"/>
-        </w:rPr>
-        <w:t xml:space="preserve">Низ слика у </w:t>
-      </w:r>
-      <w:r>
-        <w:rPr>
-          <w:i/>
-        </w:rPr>
-        <w:t>PNG</w:t>
-      </w:r>
-      <w:r>
-        <w:rPr>
-          <w:i/>
-          <w:lang w:val="sr-Cyrl-RS"/>
-        </w:rPr>
-        <w:t xml:space="preserve"> </w:t>
-      </w:r>
-      <w:r>
-        <w:rPr>
-          <w:lang w:val="sr-Cyrl-RS"/>
-        </w:rPr>
-        <w:t>формату, различитих димензија, које репрезентују екстензију. Препорука је да се наведе више димензија, од тога се издвајају као најбитније величине 128х128 и 48х48.</w:t>
-      </w:r>
-    </w:p>
-    <w:p>
-      <w:pPr>
-        <w:ind w:firstLine="0"/>
-        <w:rPr>
-          <w:lang w:val="sr-Cyrl-RS"/>
-        </w:rPr>
-      </w:pPr>
-    </w:p>
-    <w:p>
-      <w:pPr>
-        <w:ind w:firstLine="0"/>
-        <w:rPr>
-          <w:lang w:val="sr-Cyrl-RS"/>
-        </w:rPr>
-      </w:pPr>
-    </w:p>
-    <w:p>
-      <w:pPr>
-        <w:pStyle w:val="Heading3"/>
-        <w:numPr>
-          <w:ilvl w:val="2"/>
-          <w:numId w:val="2"/>
-        </w:numPr>
-        <w:rPr>
-          <w:b/>
-          <w:i/>
-        </w:rPr>
-      </w:pPr>
-      <w:bookmarkStart w:id="6" w:name="_Toc91518375"/>
-      <w:r>
-        <w:rPr>
-          <w:b/>
-          <w:i/>
-          <w:color w:val="auto"/>
-          <w:lang w:val="sr-Cyrl-RS"/>
-        </w:rPr>
-        <w:t>Опциона поља</w:t>
-      </w:r>
-      <w:bookmarkEnd w:id="6"/>
-    </w:p>
-    <w:p>
-      <w:pPr>
-        <w:ind w:firstLine="0"/>
-      </w:pPr>
-    </w:p>
-    <w:p>
-      <w:pPr>
-        <w:ind w:left="151" w:firstLine="720"/>
-        <w:rPr>
-          <w:lang w:val="sr-Cyrl-RS"/>
-        </w:rPr>
-      </w:pPr>
-      <w:r>
-        <w:rPr>
-          <w:lang w:val="sr-Cyrl-RS"/>
-        </w:rPr>
-        <w:t>Опциона поља су поља која могу постојати, али и не морају, зависно од улоге и потребе екстензије.</w:t>
-      </w:r>
-      <w:r>
-        <w:rPr>
-          <w:lang w:val="sr-Cyrl-RS"/>
-        </w:rPr>
-        <w:t xml:space="preserve"> Постоји мноштво опционих поља. У</w:t>
-      </w:r>
-      <w:r>
-        <w:rPr>
-          <w:lang w:val="sr-Cyrl-RS"/>
-        </w:rPr>
-        <w:t xml:space="preserve"> наставку ће бити описана</w:t>
-      </w:r>
-      <w:r>
-        <w:rPr>
-          <w:lang w:val="sr-Cyrl-RS"/>
-        </w:rPr>
-        <w:t xml:space="preserve"> поља која имају највећу употребу.</w:t>
-      </w:r>
-    </w:p>
-    <w:p>
-      <w:pPr>
-        <w:ind w:left="151" w:firstLine="720"/>
-        <w:rPr>
-          <w:lang w:val="sr-Cyrl-RS"/>
-        </w:rPr>
-      </w:pPr>
-    </w:p>
-    <w:p>
-      <w:pPr>
-        <w:pStyle w:val="ListParagraph"/>
-        <w:numPr>
-          <w:ilvl w:val="0"/>
-          <w:numId w:val="6"/>
-        </w:numPr>
-      </w:pPr>
-      <w:r>
-        <w:rPr>
-          <w:b/>
-          <w:i/>
-        </w:rPr>
-        <w:t>background</w:t>
-      </w:r>
-    </w:p>
-    <w:p>
-      <w:pPr>
-        <w:rPr>
-          <w:lang w:val="sr-Cyrl-RS"/>
-        </w:rPr>
-      </w:pPr>
-      <w:r>
-        <w:rPr>
-          <w:lang w:val="sr-Cyrl-RS"/>
-        </w:rPr>
-        <w:t>Поље у ком се дефинише позадинска скрипта, која ће бити описана у тачки 3.2.</w:t>
-      </w:r>
-    </w:p>
-    <w:p>
-      <w:pPr>
-        <w:rPr>
-          <w:lang w:val="sr-Cyrl-RS"/>
-        </w:rPr>
-      </w:pPr>
-    </w:p>
-    <w:p>
-      <w:pPr>
-        <w:pStyle w:val="ListParagraph"/>
-        <w:numPr>
-          <w:ilvl w:val="0"/>
-          <w:numId w:val="6"/>
-        </w:numPr>
-        <w:rPr>
-          <w:lang w:val="sr-Cyrl-RS"/>
-        </w:rPr>
-      </w:pPr>
-      <w:proofErr w:type="spellStart"/>
-      <w:r>
-        <w:rPr>
-          <w:b/>
-          <w:i/>
-        </w:rPr>
-        <w:t>content_scripts</w:t>
-      </w:r>
-      <w:proofErr w:type="spellEnd"/>
-    </w:p>
-    <w:p>
-      <w:pPr>
-        <w:ind w:left="511" w:firstLine="0"/>
-        <w:rPr>
-          <w:lang w:val="sr-Cyrl-RS"/>
-        </w:rPr>
-      </w:pPr>
-      <w:r>
-        <w:rPr>
-          <w:lang w:val="sr-Cyrl-RS"/>
-        </w:rPr>
-        <w:t>Поље у ком се дефинише тзв. скрипта садржаја, која ће бити описана у тачки 3.3.</w:t>
-      </w:r>
-    </w:p>
-    <w:p>
-      <w:pPr>
-        <w:ind w:left="511" w:firstLine="0"/>
-        <w:rPr>
-          <w:lang w:val="sr-Cyrl-RS"/>
-        </w:rPr>
-      </w:pPr>
-    </w:p>
-    <w:p>
-      <w:pPr>
-        <w:pStyle w:val="ListParagraph"/>
-        <w:numPr>
-          <w:ilvl w:val="0"/>
-          <w:numId w:val="6"/>
-        </w:numPr>
-        <w:rPr>
-          <w:lang w:val="sr-Cyrl-RS"/>
-        </w:rPr>
-      </w:pPr>
-      <w:proofErr w:type="spellStart"/>
-      <w:r>
-        <w:rPr>
-          <w:b/>
-          <w:i/>
-        </w:rPr>
-        <w:t>options_page</w:t>
-      </w:r>
-      <w:proofErr w:type="spellEnd"/>
-    </w:p>
-    <w:p>
-      <w:pPr>
-        <w:pStyle w:val="ListParagraph"/>
-        <w:ind w:firstLine="0"/>
-        <w:rPr>
-          <w:lang w:val="sr-Cyrl-RS"/>
-        </w:rPr>
-      </w:pPr>
-      <w:r>
-        <w:rPr>
-          <w:lang w:val="sr-Cyrl-RS"/>
-        </w:rPr>
-        <w:t>Поље у ком се дефинишу стране за опције, које ће бити описане у тачки 3.4.</w:t>
-      </w:r>
-    </w:p>
-    <w:p>
-      <w:pPr>
-        <w:pStyle w:val="ListParagraph"/>
-        <w:ind w:firstLine="0"/>
-        <w:rPr>
-          <w:lang w:val="sr-Cyrl-RS"/>
-        </w:rPr>
-      </w:pPr>
-    </w:p>
-    <w:p>
-      <w:pPr>
-        <w:pStyle w:val="ListParagraph"/>
-        <w:numPr>
-          <w:ilvl w:val="0"/>
-          <w:numId w:val="6"/>
-        </w:numPr>
-        <w:rPr>
-          <w:b/>
-          <w:i/>
-        </w:rPr>
-      </w:pPr>
-      <w:r>
-        <w:rPr>
-          <w:b/>
-          <w:i/>
-        </w:rPr>
-        <w:t>permissions</w:t>
-      </w:r>
-    </w:p>
-    <w:p>
-      <w:pPr>
-        <w:pStyle w:val="ListParagraph"/>
-        <w:ind w:firstLine="0"/>
-        <w:rPr>
-          <w:b/>
-          <w:i/>
-        </w:rPr>
-      </w:pPr>
-      <w:r>
-        <w:rPr>
-          <w:lang w:val="sr-Cyrl-RS"/>
-        </w:rPr>
-        <w:t>Поље у ком се дефинишу дозволе које су неопходне за рад екстензије.</w:t>
-      </w:r>
-    </w:p>
-    <w:p>
-      <w:pPr>
-        <w:ind w:left="511" w:firstLine="0"/>
-        <w:rPr>
-          <w:lang w:val="sr-Cyrl-RS"/>
-        </w:rPr>
-      </w:pPr>
     </w:p>
     <w:p>
       <w:pPr>
@@ -5420,16 +5452,6 @@
           <w:lang w:val="sr-Cyrl-RS"/>
         </w:rPr>
       </w:pPr>
-      <w:r>
-        <w:rPr>
-          <w:rFonts w:cs="Times New Roman"/>
-          <w:b/>
-          <w:sz w:val="28"/>
-          <w:szCs w:val="28"/>
-          <w:lang w:val="sr-Cyrl-RS"/>
-        </w:rPr>
-        <w:br w:type="page"/>
-      </w:r>
     </w:p>
     <w:p>
       <w:pPr>
@@ -5447,7 +5469,7 @@
           <w:lang w:val="sr-Cyrl-RS"/>
         </w:rPr>
       </w:pPr>
-      <w:bookmarkStart w:id="7" w:name="_Toc91518376"/>
+      <w:bookmarkStart w:id="5" w:name="_Toc91544847"/>
       <w:r>
         <w:rPr>
           <w:rFonts w:ascii="Times New Roman" w:hAnsi="Times New Roman" w:cs="Times New Roman"/>
@@ -5457,10 +5479,9 @@
           <w:szCs w:val="28"/>
           <w:lang w:val="sr-Cyrl-RS"/>
         </w:rPr>
-        <w:lastRenderedPageBreak/>
         <w:t>Позадинска скрипта</w:t>
       </w:r>
-      <w:bookmarkEnd w:id="7"/>
+      <w:bookmarkEnd w:id="5"/>
     </w:p>
     <w:p>
       <w:pPr>
@@ -5537,7 +5558,7 @@
           <w:lang w:val="sr-Cyrl-RS"/>
         </w:rPr>
       </w:pPr>
-      <w:bookmarkStart w:id="8" w:name="_Toc91518377"/>
+      <w:bookmarkStart w:id="6" w:name="_Toc91544848"/>
       <w:r>
         <w:rPr>
           <w:rFonts w:ascii="Times New Roman" w:hAnsi="Times New Roman" w:cs="Times New Roman"/>
@@ -5549,7 +5570,7 @@
         </w:rPr>
         <w:t>Скрипта садржаја</w:t>
       </w:r>
-      <w:bookmarkEnd w:id="8"/>
+      <w:bookmarkEnd w:id="6"/>
     </w:p>
     <w:p>
       <w:pPr>
@@ -5617,7 +5638,7 @@
           <w:lang w:val="sr-Cyrl-RS"/>
         </w:rPr>
       </w:pPr>
-      <w:bookmarkStart w:id="9" w:name="_Toc91518378"/>
+      <w:bookmarkStart w:id="7" w:name="_Toc91544849"/>
       <w:r>
         <w:rPr>
           <w:rFonts w:ascii="Times New Roman" w:hAnsi="Times New Roman" w:cs="Times New Roman"/>
@@ -5629,7 +5650,7 @@
         </w:rPr>
         <w:t>Страна за опције</w:t>
       </w:r>
-      <w:bookmarkEnd w:id="9"/>
+      <w:bookmarkEnd w:id="7"/>
     </w:p>
     <w:p>
       <w:pPr>
@@ -5706,7 +5727,7 @@
           <w:szCs w:val="40"/>
         </w:rPr>
       </w:pPr>
-      <w:bookmarkStart w:id="10" w:name="_Toc91518379"/>
+      <w:bookmarkStart w:id="8" w:name="_Toc91544850"/>
       <w:r>
         <w:rPr>
           <w:rFonts w:ascii="Times New Roman" w:hAnsi="Times New Roman" w:cs="Times New Roman"/>
@@ -5717,7 +5738,7 @@
         <w:lastRenderedPageBreak/>
         <w:t>Опис система</w:t>
       </w:r>
-      <w:bookmarkEnd w:id="10"/>
+      <w:bookmarkEnd w:id="8"/>
     </w:p>
     <w:p>
       <w:pPr>
@@ -5778,7 +5799,7 @@
           <w:lang w:val="sr-Cyrl-RS"/>
         </w:rPr>
       </w:pPr>
-      <w:bookmarkStart w:id="11" w:name="_Toc91518380"/>
+      <w:bookmarkStart w:id="9" w:name="_Toc91544851"/>
       <w:r>
         <w:rPr>
           <w:rFonts w:ascii="Times New Roman" w:hAnsi="Times New Roman" w:cs="Times New Roman"/>
@@ -5790,7 +5811,7 @@
         </w:rPr>
         <w:t>Инсталација система</w:t>
       </w:r>
-      <w:bookmarkEnd w:id="11"/>
+      <w:bookmarkEnd w:id="9"/>
     </w:p>
     <w:p>
       <w:pPr>
@@ -5840,7 +5861,7 @@
           <w:lang w:val="sr-Cyrl-RS"/>
         </w:rPr>
       </w:pPr>
-      <w:bookmarkStart w:id="12" w:name="_Toc91518381"/>
+      <w:bookmarkStart w:id="10" w:name="_Toc91544852"/>
       <w:r>
         <w:rPr>
           <w:rFonts w:ascii="Times New Roman" w:hAnsi="Times New Roman" w:cs="Times New Roman"/>
@@ -5851,7 +5872,7 @@
         </w:rPr>
         <w:t>Из угла програмера</w:t>
       </w:r>
-      <w:bookmarkEnd w:id="12"/>
+      <w:bookmarkEnd w:id="10"/>
     </w:p>
     <w:p>
       <w:pPr>
@@ -6081,19 +6102,21 @@
       <w:r>
         <w:tab/>
       </w:r>
-      <w:bookmarkStart w:id="13" w:name="_Toc91511335"/>
-      <w:bookmarkStart w:id="14" w:name="_Toc91511466"/>
-      <w:bookmarkStart w:id="15" w:name="_Toc91511625"/>
-      <w:bookmarkStart w:id="16" w:name="_Toc91511705"/>
-      <w:bookmarkStart w:id="17" w:name="_Toc91511830"/>
+      <w:bookmarkStart w:id="11" w:name="_Toc91511335"/>
+      <w:bookmarkStart w:id="12" w:name="_Toc91511466"/>
+      <w:bookmarkStart w:id="13" w:name="_Toc91511625"/>
+      <w:bookmarkStart w:id="14" w:name="_Toc91511705"/>
+      <w:bookmarkStart w:id="15" w:name="_Toc91511830"/>
+      <w:bookmarkStart w:id="16" w:name="_Toc91544643"/>
       <w:r>
         <w:t>Слика 4.1.1. Инсталирање екстензије, кораци 1 и 2</w:t>
       </w:r>
+      <w:bookmarkEnd w:id="11"/>
+      <w:bookmarkEnd w:id="12"/>
       <w:bookmarkEnd w:id="13"/>
       <w:bookmarkEnd w:id="14"/>
       <w:bookmarkEnd w:id="15"/>
       <w:bookmarkEnd w:id="16"/>
-      <w:bookmarkEnd w:id="17"/>
     </w:p>
     <w:p>
       <w:pPr>
@@ -6198,14 +6221,16 @@
         <w:pStyle w:val="Mojaslika"/>
         <w:jc w:val="center"/>
       </w:pPr>
-      <w:bookmarkStart w:id="18" w:name="_Toc91511336"/>
-      <w:bookmarkStart w:id="19" w:name="_Toc91511467"/>
-      <w:bookmarkStart w:id="20" w:name="_Toc91511626"/>
-      <w:bookmarkStart w:id="21" w:name="_Toc91511706"/>
-      <w:bookmarkStart w:id="22" w:name="_Toc91511831"/>
+      <w:bookmarkStart w:id="17" w:name="_Toc91511336"/>
+      <w:bookmarkStart w:id="18" w:name="_Toc91511467"/>
+      <w:bookmarkStart w:id="19" w:name="_Toc91511626"/>
+      <w:bookmarkStart w:id="20" w:name="_Toc91511706"/>
+      <w:bookmarkStart w:id="21" w:name="_Toc91511831"/>
+      <w:bookmarkStart w:id="22" w:name="_Toc91544644"/>
       <w:r>
         <w:t>Слика 4.1.2. Успешно инсталирана екстензија</w:t>
       </w:r>
+      <w:bookmarkEnd w:id="17"/>
       <w:bookmarkEnd w:id="18"/>
       <w:bookmarkEnd w:id="19"/>
       <w:bookmarkEnd w:id="20"/>
@@ -6262,7 +6287,7 @@
           <w:lang w:val="sr-Cyrl-RS"/>
         </w:rPr>
       </w:pPr>
-      <w:bookmarkStart w:id="23" w:name="_Toc91518382"/>
+      <w:bookmarkStart w:id="23" w:name="_Toc91544853"/>
       <w:r>
         <w:rPr>
           <w:rFonts w:ascii="Times New Roman" w:hAnsi="Times New Roman" w:cs="Times New Roman"/>
@@ -6371,7 +6396,7 @@
           <w:lang w:val="sr-Cyrl-RS"/>
         </w:rPr>
       </w:pPr>
-      <w:bookmarkStart w:id="24" w:name="_Toc91518383"/>
+      <w:bookmarkStart w:id="24" w:name="_Toc91544854"/>
       <w:r>
         <w:rPr>
           <w:rFonts w:ascii="Times New Roman" w:hAnsi="Times New Roman" w:cs="Times New Roman"/>
@@ -6544,6 +6569,7 @@
       <w:bookmarkStart w:id="27" w:name="_Toc91511627"/>
       <w:bookmarkStart w:id="28" w:name="_Toc91511707"/>
       <w:bookmarkStart w:id="29" w:name="_Toc91511832"/>
+      <w:bookmarkStart w:id="30" w:name="_Toc91544645"/>
       <w:r>
         <w:t xml:space="preserve">Слика </w:t>
       </w:r>
@@ -6564,6 +6590,7 @@
       <w:bookmarkEnd w:id="27"/>
       <w:bookmarkEnd w:id="28"/>
       <w:bookmarkEnd w:id="29"/>
+      <w:bookmarkEnd w:id="30"/>
     </w:p>
     <w:p>
       <w:pPr>
@@ -6704,11 +6731,12 @@
         <w:pStyle w:val="Mojaslika"/>
         <w:jc w:val="center"/>
       </w:pPr>
-      <w:bookmarkStart w:id="30" w:name="_Toc91511338"/>
-      <w:bookmarkStart w:id="31" w:name="_Toc91511469"/>
-      <w:bookmarkStart w:id="32" w:name="_Toc91511628"/>
-      <w:bookmarkStart w:id="33" w:name="_Toc91511708"/>
-      <w:bookmarkStart w:id="34" w:name="_Toc91511833"/>
+      <w:bookmarkStart w:id="31" w:name="_Toc91511338"/>
+      <w:bookmarkStart w:id="32" w:name="_Toc91511469"/>
+      <w:bookmarkStart w:id="33" w:name="_Toc91511628"/>
+      <w:bookmarkStart w:id="34" w:name="_Toc91511708"/>
+      <w:bookmarkStart w:id="35" w:name="_Toc91511833"/>
+      <w:bookmarkStart w:id="36" w:name="_Toc91544646"/>
       <w:r>
         <w:t xml:space="preserve">Слика </w:t>
       </w:r>
@@ -6724,11 +6752,12 @@
       <w:r>
         <w:t>2. Искачући прозор</w:t>
       </w:r>
-      <w:bookmarkEnd w:id="30"/>
       <w:bookmarkEnd w:id="31"/>
       <w:bookmarkEnd w:id="32"/>
       <w:bookmarkEnd w:id="33"/>
       <w:bookmarkEnd w:id="34"/>
+      <w:bookmarkEnd w:id="35"/>
+      <w:bookmarkEnd w:id="36"/>
     </w:p>
     <w:p>
       <w:pPr>
@@ -7032,11 +7061,12 @@
       </w:r>
     </w:p>
     <w:p>
-      <w:bookmarkStart w:id="35" w:name="_Toc91511339"/>
-      <w:bookmarkStart w:id="36" w:name="_Toc91511470"/>
-      <w:bookmarkStart w:id="37" w:name="_Toc91511629"/>
-      <w:bookmarkStart w:id="38" w:name="_Toc91511709"/>
-      <w:bookmarkStart w:id="39" w:name="_Toc91511834"/>
+      <w:bookmarkStart w:id="37" w:name="_Toc91511339"/>
+      <w:bookmarkStart w:id="38" w:name="_Toc91511470"/>
+      <w:bookmarkStart w:id="39" w:name="_Toc91511629"/>
+      <w:bookmarkStart w:id="40" w:name="_Toc91511709"/>
+      <w:bookmarkStart w:id="41" w:name="_Toc91511834"/>
+      <w:bookmarkStart w:id="42" w:name="_Toc91544647"/>
       <w:r>
         <w:rPr>
           <w:rStyle w:val="MojaslikaChar"/>
@@ -7079,20 +7109,20 @@
         </w:rPr>
         <w:t>. Одабир опција, начин 1</w:t>
       </w:r>
-      <w:bookmarkEnd w:id="35"/>
-      <w:bookmarkEnd w:id="36"/>
       <w:bookmarkEnd w:id="37"/>
       <w:bookmarkEnd w:id="38"/>
       <w:bookmarkEnd w:id="39"/>
+      <w:bookmarkEnd w:id="40"/>
+      <w:bookmarkEnd w:id="41"/>
+      <w:bookmarkEnd w:id="42"/>
       <w:r>
         <w:tab/>
       </w:r>
       <w:r>
         <w:tab/>
       </w:r>
-      <w:bookmarkStart w:id="40" w:name="_Toc91511835"/>
-    </w:p>
-    <w:p>
+      <w:bookmarkStart w:id="43" w:name="_Toc91511835"/>
+      <w:bookmarkStart w:id="44" w:name="_Toc91544648"/>
       <w:r>
         <w:rPr>
           <w:rStyle w:val="MojaslikaChar"/>
@@ -7135,7 +7165,8 @@
         </w:rPr>
         <w:t>. Одабир опција, начин 2</w:t>
       </w:r>
-      <w:bookmarkEnd w:id="40"/>
+      <w:bookmarkEnd w:id="43"/>
+      <w:bookmarkEnd w:id="44"/>
     </w:p>
     <w:p>
       <w:pPr>
@@ -7239,11 +7270,12 @@
         </w:rPr>
         <w:tab/>
       </w:r>
-      <w:bookmarkStart w:id="41" w:name="_Toc91511340"/>
-      <w:bookmarkStart w:id="42" w:name="_Toc91511471"/>
-      <w:bookmarkStart w:id="43" w:name="_Toc91511630"/>
-      <w:bookmarkStart w:id="44" w:name="_Toc91511710"/>
-      <w:bookmarkStart w:id="45" w:name="_Toc91511836"/>
+      <w:bookmarkStart w:id="45" w:name="_Toc91511340"/>
+      <w:bookmarkStart w:id="46" w:name="_Toc91511471"/>
+      <w:bookmarkStart w:id="47" w:name="_Toc91511630"/>
+      <w:bookmarkStart w:id="48" w:name="_Toc91511710"/>
+      <w:bookmarkStart w:id="49" w:name="_Toc91511836"/>
+      <w:bookmarkStart w:id="50" w:name="_Toc91544649"/>
       <w:r>
         <w:t xml:space="preserve">Слика </w:t>
       </w:r>
@@ -7262,11 +7294,12 @@
       <w:r>
         <w:t xml:space="preserve"> Страница са опцијама</w:t>
       </w:r>
-      <w:bookmarkEnd w:id="41"/>
-      <w:bookmarkEnd w:id="42"/>
-      <w:bookmarkEnd w:id="43"/>
-      <w:bookmarkEnd w:id="44"/>
       <w:bookmarkEnd w:id="45"/>
+      <w:bookmarkEnd w:id="46"/>
+      <w:bookmarkEnd w:id="47"/>
+      <w:bookmarkEnd w:id="48"/>
+      <w:bookmarkEnd w:id="49"/>
+      <w:bookmarkEnd w:id="50"/>
     </w:p>
     <w:p>
       <w:pPr>
@@ -7307,6 +7340,7 @@
         <w:rPr>
           <w:lang w:val="sr-Cyrl-RS"/>
         </w:rPr>
+        <w:lastRenderedPageBreak/>
         <w:t>Уколико корисник жели да креира подсетник, то може урадити отварањем поруке е-поште и кликом на дугме „</w:t>
       </w:r>
       <w:r>
@@ -7433,11 +7467,12 @@
       <w:r>
         <w:t xml:space="preserve">     </w:t>
       </w:r>
-      <w:bookmarkStart w:id="46" w:name="_Toc91511341"/>
-      <w:bookmarkStart w:id="47" w:name="_Toc91511472"/>
-      <w:bookmarkStart w:id="48" w:name="_Toc91511631"/>
-      <w:bookmarkStart w:id="49" w:name="_Toc91511711"/>
-      <w:bookmarkStart w:id="50" w:name="_Toc91511837"/>
+      <w:bookmarkStart w:id="51" w:name="_Toc91511341"/>
+      <w:bookmarkStart w:id="52" w:name="_Toc91511472"/>
+      <w:bookmarkStart w:id="53" w:name="_Toc91511631"/>
+      <w:bookmarkStart w:id="54" w:name="_Toc91511711"/>
+      <w:bookmarkStart w:id="55" w:name="_Toc91511837"/>
+      <w:bookmarkStart w:id="56" w:name="_Toc91544650"/>
       <w:r>
         <w:t xml:space="preserve">Слика </w:t>
       </w:r>
@@ -7456,11 +7491,12 @@
       <w:r>
         <w:t>Креирање подсетника</w:t>
       </w:r>
-      <w:bookmarkEnd w:id="46"/>
-      <w:bookmarkEnd w:id="47"/>
-      <w:bookmarkEnd w:id="48"/>
-      <w:bookmarkEnd w:id="49"/>
-      <w:bookmarkEnd w:id="50"/>
+      <w:bookmarkEnd w:id="51"/>
+      <w:bookmarkEnd w:id="52"/>
+      <w:bookmarkEnd w:id="53"/>
+      <w:bookmarkEnd w:id="54"/>
+      <w:bookmarkEnd w:id="55"/>
+      <w:bookmarkEnd w:id="56"/>
     </w:p>
     <w:p>
       <w:pPr>
@@ -7702,10 +7738,11 @@
           <w:lang w:val="en-US"/>
         </w:rPr>
       </w:pPr>
-      <w:bookmarkStart w:id="51" w:name="_Toc91511473"/>
-      <w:bookmarkStart w:id="52" w:name="_Toc91511632"/>
-      <w:bookmarkStart w:id="53" w:name="_Toc91511712"/>
-      <w:bookmarkStart w:id="54" w:name="_Toc91511838"/>
+      <w:bookmarkStart w:id="57" w:name="_Toc91511473"/>
+      <w:bookmarkStart w:id="58" w:name="_Toc91511632"/>
+      <w:bookmarkStart w:id="59" w:name="_Toc91511712"/>
+      <w:bookmarkStart w:id="60" w:name="_Toc91511838"/>
+      <w:bookmarkStart w:id="61" w:name="_Toc91544651"/>
       <w:r>
         <w:rPr>
           <w:rStyle w:val="MojaslikaChar"/>
@@ -7730,14 +7767,14 @@
         </w:rPr>
         <w:t>.а</w:t>
       </w:r>
-      <w:bookmarkEnd w:id="51"/>
+      <w:bookmarkEnd w:id="57"/>
       <w:r>
         <w:rPr>
           <w:rStyle w:val="MojaslikaChar"/>
         </w:rPr>
         <w:t xml:space="preserve"> </w:t>
       </w:r>
-      <w:bookmarkStart w:id="55" w:name="_Toc91511474"/>
+      <w:bookmarkStart w:id="62" w:name="_Toc91511474"/>
       <w:r>
         <w:rPr>
           <w:rStyle w:val="MojaslikaChar"/>
@@ -7750,11 +7787,12 @@
         </w:rPr>
         <w:t>, део 1</w:t>
       </w:r>
-      <w:bookmarkStart w:id="56" w:name="_Toc91511839"/>
-      <w:bookmarkEnd w:id="52"/>
-      <w:bookmarkEnd w:id="53"/>
-      <w:bookmarkEnd w:id="54"/>
-      <w:bookmarkEnd w:id="55"/>
+      <w:bookmarkStart w:id="63" w:name="_Toc91511839"/>
+      <w:bookmarkEnd w:id="58"/>
+      <w:bookmarkEnd w:id="59"/>
+      <w:bookmarkEnd w:id="60"/>
+      <w:bookmarkEnd w:id="61"/>
+      <w:bookmarkEnd w:id="62"/>
       <w:r>
         <w:rPr>
           <w:rStyle w:val="MojaslikaChar"/>
@@ -7762,61 +7800,47 @@
         </w:rPr>
         <w:t xml:space="preserve">            </w:t>
       </w:r>
-    </w:p>
-    <w:p>
-      <w:pPr>
-        <w:ind w:firstLine="0"/>
-        <w:jc w:val="right"/>
+      <w:bookmarkStart w:id="64" w:name="_Toc91544652"/>
+      <w:r>
+        <w:rPr>
+          <w:rStyle w:val="MojaslikaChar"/>
+        </w:rPr>
+        <w:t xml:space="preserve">Слика 4.2.6.б </w:t>
+      </w:r>
+      <w:r>
+        <w:rPr>
+          <w:rStyle w:val="MojaslikaChar"/>
+        </w:rPr>
+        <w:t>Одабир временског интервала</w:t>
+      </w:r>
+      <w:r>
+        <w:rPr>
+          <w:rStyle w:val="MojaslikaChar"/>
+        </w:rPr>
+        <w:t xml:space="preserve">, </w:t>
+      </w:r>
+      <w:r>
         <w:rPr>
           <w:rStyle w:val="MojaslikaChar"/>
           <w:lang w:val="en-US"/>
         </w:rPr>
-      </w:pPr>
+        <w:t xml:space="preserve"> </w:t>
+      </w:r>
       <w:r>
         <w:rPr>
           <w:rStyle w:val="MojaslikaChar"/>
         </w:rPr>
-        <w:t>Слика 4.2.6.б</w:t>
-      </w:r>
-      <w:r>
-        <w:rPr>
-          <w:rStyle w:val="MojaslikaChar"/>
-        </w:rPr>
-        <w:t xml:space="preserve"> </w:t>
-      </w:r>
-      <w:r>
-        <w:rPr>
-          <w:rStyle w:val="MojaslikaChar"/>
-        </w:rPr>
-        <w:t>Одабир временског интервала</w:t>
-      </w:r>
-      <w:r>
-        <w:rPr>
-          <w:rStyle w:val="MojaslikaChar"/>
-        </w:rPr>
-        <w:t xml:space="preserve">, </w:t>
-      </w:r>
+        <w:t xml:space="preserve">део </w:t>
+      </w:r>
+      <w:bookmarkEnd w:id="63"/>
       <w:r>
         <w:rPr>
           <w:rStyle w:val="MojaslikaChar"/>
           <w:lang w:val="en-US"/>
         </w:rPr>
-        <w:t xml:space="preserve"> </w:t>
-      </w:r>
-      <w:r>
-        <w:rPr>
-          <w:rStyle w:val="MojaslikaChar"/>
-        </w:rPr>
-        <w:t xml:space="preserve">део </w:t>
-      </w:r>
-      <w:bookmarkEnd w:id="56"/>
-      <w:r>
-        <w:rPr>
-          <w:rStyle w:val="MojaslikaChar"/>
-          <w:lang w:val="en-US"/>
-        </w:rPr>
         <w:t>2</w:t>
       </w:r>
+      <w:bookmarkEnd w:id="64"/>
     </w:p>
     <w:p/>
     <w:p/>
@@ -7830,6 +7854,7 @@
         <w:rPr>
           <w:lang w:val="sr-Cyrl-RS"/>
         </w:rPr>
+        <w:lastRenderedPageBreak/>
         <w:t xml:space="preserve">Након што је корисник одабрао временски интервал, могуће је на страници са опцијама проверити да ли је заказано обавештење и </w:t>
       </w:r>
       <w:r>
@@ -8067,10 +8092,11 @@
       <w:r>
         <w:tab/>
       </w:r>
-      <w:bookmarkStart w:id="57" w:name="_Toc91511475"/>
-      <w:bookmarkStart w:id="58" w:name="_Toc91511633"/>
-      <w:bookmarkStart w:id="59" w:name="_Toc91511713"/>
-      <w:bookmarkStart w:id="60" w:name="_Toc91511840"/>
+      <w:bookmarkStart w:id="65" w:name="_Toc91511475"/>
+      <w:bookmarkStart w:id="66" w:name="_Toc91511633"/>
+      <w:bookmarkStart w:id="67" w:name="_Toc91511713"/>
+      <w:bookmarkStart w:id="68" w:name="_Toc91511840"/>
+      <w:bookmarkStart w:id="69" w:name="_Toc91544653"/>
       <w:r>
         <w:t>Слика 4.</w:t>
       </w:r>
@@ -8086,10 +8112,11 @@
       <w:r>
         <w:t>. Преглед подсетника</w:t>
       </w:r>
-      <w:bookmarkEnd w:id="57"/>
-      <w:bookmarkEnd w:id="58"/>
-      <w:bookmarkEnd w:id="59"/>
-      <w:bookmarkEnd w:id="60"/>
+      <w:bookmarkEnd w:id="65"/>
+      <w:bookmarkEnd w:id="66"/>
+      <w:bookmarkEnd w:id="67"/>
+      <w:bookmarkEnd w:id="68"/>
+      <w:bookmarkEnd w:id="69"/>
     </w:p>
     <w:p>
       <w:pPr>
@@ -8215,10 +8242,11 @@
         <w:pStyle w:val="Mojaslika"/>
         <w:jc w:val="center"/>
       </w:pPr>
-      <w:bookmarkStart w:id="61" w:name="_Toc91511476"/>
-      <w:bookmarkStart w:id="62" w:name="_Toc91511634"/>
-      <w:bookmarkStart w:id="63" w:name="_Toc91511714"/>
-      <w:bookmarkStart w:id="64" w:name="_Toc91511841"/>
+      <w:bookmarkStart w:id="70" w:name="_Toc91511476"/>
+      <w:bookmarkStart w:id="71" w:name="_Toc91511634"/>
+      <w:bookmarkStart w:id="72" w:name="_Toc91511714"/>
+      <w:bookmarkStart w:id="73" w:name="_Toc91511841"/>
+      <w:bookmarkStart w:id="74" w:name="_Toc91544654"/>
       <w:r>
         <w:t>Слика 4.</w:t>
       </w:r>
@@ -8234,10 +8262,11 @@
       <w:r>
         <w:t>. Обавештење</w:t>
       </w:r>
-      <w:bookmarkEnd w:id="61"/>
-      <w:bookmarkEnd w:id="62"/>
-      <w:bookmarkEnd w:id="63"/>
-      <w:bookmarkEnd w:id="64"/>
+      <w:bookmarkEnd w:id="70"/>
+      <w:bookmarkEnd w:id="71"/>
+      <w:bookmarkEnd w:id="72"/>
+      <w:bookmarkEnd w:id="73"/>
+      <w:bookmarkEnd w:id="74"/>
     </w:p>
     <w:p>
       <w:pPr>
@@ -8336,7 +8365,7 @@
           <w:szCs w:val="40"/>
         </w:rPr>
       </w:pPr>
-      <w:bookmarkStart w:id="65" w:name="_Toc91518384"/>
+      <w:bookmarkStart w:id="75" w:name="_Toc91544855"/>
       <w:r>
         <w:rPr>
           <w:rFonts w:ascii="Times New Roman" w:hAnsi="Times New Roman" w:cs="Times New Roman"/>
@@ -8347,7 +8376,7 @@
         <w:lastRenderedPageBreak/>
         <w:t>Реализација система</w:t>
       </w:r>
-      <w:bookmarkEnd w:id="65"/>
+      <w:bookmarkEnd w:id="75"/>
     </w:p>
     <w:p>
       <w:pPr>
@@ -8418,7 +8447,7 @@
           <w:lang w:val="sr-Cyrl-RS"/>
         </w:rPr>
       </w:pPr>
-      <w:bookmarkStart w:id="66" w:name="_Toc91518385"/>
+      <w:bookmarkStart w:id="76" w:name="_Toc91544856"/>
       <w:r>
         <w:rPr>
           <w:rFonts w:ascii="Times New Roman" w:hAnsi="Times New Roman" w:cs="Times New Roman"/>
@@ -8473,7 +8502,7 @@
         </w:rPr>
         <w:t>и структура система</w:t>
       </w:r>
-      <w:bookmarkEnd w:id="66"/>
+      <w:bookmarkEnd w:id="76"/>
     </w:p>
     <w:p>
       <w:pPr>
@@ -8917,7 +8946,7 @@
           <w:lang w:val="sr-Cyrl-RS"/>
         </w:rPr>
       </w:pPr>
-      <w:bookmarkStart w:id="67" w:name="_Toc91518386"/>
+      <w:bookmarkStart w:id="77" w:name="_Toc91544857"/>
       <w:r>
         <w:rPr>
           <w:rFonts w:ascii="Times New Roman" w:hAnsi="Times New Roman" w:cs="Times New Roman"/>
@@ -8930,7 +8959,7 @@
         <w:lastRenderedPageBreak/>
         <w:t>Опис имплементационог дела</w:t>
       </w:r>
-      <w:bookmarkEnd w:id="67"/>
+      <w:bookmarkEnd w:id="77"/>
     </w:p>
     <w:p>
       <w:pPr>
@@ -24725,7 +24754,7 @@
           <w:szCs w:val="40"/>
         </w:rPr>
       </w:pPr>
-      <w:bookmarkStart w:id="68" w:name="_Toc91518387"/>
+      <w:bookmarkStart w:id="78" w:name="_Toc91544858"/>
       <w:r>
         <w:rPr>
           <w:rFonts w:ascii="Times New Roman" w:hAnsi="Times New Roman" w:cs="Times New Roman"/>
@@ -24736,7 +24765,7 @@
         <w:lastRenderedPageBreak/>
         <w:t>Закључак</w:t>
       </w:r>
-      <w:bookmarkEnd w:id="68"/>
+      <w:bookmarkEnd w:id="78"/>
     </w:p>
     <w:p>
       <w:pPr>
@@ -25007,7 +25036,7 @@
           <w:lang w:val="sr-Cyrl-RS"/>
         </w:rPr>
       </w:pPr>
-      <w:bookmarkStart w:id="69" w:name="_Toc91518388"/>
+      <w:bookmarkStart w:id="79" w:name="_Toc91544859"/>
       <w:r>
         <w:rPr>
           <w:rFonts w:ascii="Times New Roman" w:hAnsi="Times New Roman" w:cs="Times New Roman"/>
@@ -25018,7 +25047,7 @@
         <w:lastRenderedPageBreak/>
         <w:t>Литература</w:t>
       </w:r>
-      <w:bookmarkEnd w:id="69"/>
+      <w:bookmarkEnd w:id="79"/>
     </w:p>
     <w:p>
       <w:pPr>
@@ -26104,7 +26133,7 @@
           <w:lang w:val="sr-Cyrl-RS"/>
         </w:rPr>
       </w:pPr>
-      <w:bookmarkStart w:id="70" w:name="_Toc91518389"/>
+      <w:bookmarkStart w:id="80" w:name="_Toc91544860"/>
       <w:r>
         <w:rPr>
           <w:rFonts w:ascii="Times New Roman" w:hAnsi="Times New Roman" w:cs="Times New Roman"/>
@@ -26115,7 +26144,7 @@
         <w:lastRenderedPageBreak/>
         <w:t>Списак скраћеница</w:t>
       </w:r>
-      <w:bookmarkEnd w:id="70"/>
+      <w:bookmarkEnd w:id="80"/>
     </w:p>
     <w:p>
       <w:pPr>
@@ -26651,7 +26680,7 @@
           <w:lang w:val="sr-Cyrl-RS"/>
         </w:rPr>
       </w:pPr>
-      <w:bookmarkStart w:id="71" w:name="_Toc91518390"/>
+      <w:bookmarkStart w:id="81" w:name="_Toc91544861"/>
       <w:r>
         <w:rPr>
           <w:rFonts w:ascii="Times New Roman" w:hAnsi="Times New Roman" w:cs="Times New Roman"/>
@@ -26662,7 +26691,7 @@
         <w:lastRenderedPageBreak/>
         <w:t>Списак слика</w:t>
       </w:r>
-      <w:bookmarkEnd w:id="71"/>
+      <w:bookmarkEnd w:id="81"/>
     </w:p>
     <w:p>
       <w:pPr>
@@ -26708,7 +26737,7 @@
         </w:rPr>
         <w:fldChar w:fldCharType="separate"/>
       </w:r>
-      <w:hyperlink w:anchor="_Toc91511830" w:history="1">
+      <w:hyperlink w:anchor="_Toc91544643" w:history="1">
         <w:r>
           <w:rPr>
             <w:rStyle w:val="Hyperlink"/>
@@ -26735,7 +26764,7 @@
             <w:noProof/>
             <w:webHidden/>
           </w:rPr>
-          <w:instrText xml:space="preserve"> PAGEREF _Toc91511830 \h </w:instrText>
+          <w:instrText xml:space="preserve"> PAGEREF _Toc91544643 \h </w:instrText>
         </w:r>
         <w:r>
           <w:rPr>
@@ -26779,7 +26808,7 @@
           <w:sz w:val="22"/>
         </w:rPr>
       </w:pPr>
-      <w:hyperlink w:anchor="_Toc91511831" w:history="1">
+      <w:hyperlink w:anchor="_Toc91544644" w:history="1">
         <w:r>
           <w:rPr>
             <w:rStyle w:val="Hyperlink"/>
@@ -26806,7 +26835,7 @@
             <w:noProof/>
             <w:webHidden/>
           </w:rPr>
-          <w:instrText xml:space="preserve"> PAGEREF _Toc91511831 \h </w:instrText>
+          <w:instrText xml:space="preserve"> PAGEREF _Toc91544644 \h </w:instrText>
         </w:r>
         <w:r>
           <w:rPr>
@@ -26850,7 +26879,7 @@
           <w:sz w:val="22"/>
         </w:rPr>
       </w:pPr>
-      <w:hyperlink w:anchor="_Toc91511832" w:history="1">
+      <w:hyperlink w:anchor="_Toc91544645" w:history="1">
         <w:r>
           <w:rPr>
             <w:rStyle w:val="Hyperlink"/>
@@ -26877,7 +26906,7 @@
             <w:noProof/>
             <w:webHidden/>
           </w:rPr>
-          <w:instrText xml:space="preserve"> PAGEREF _Toc91511832 \h </w:instrText>
+          <w:instrText xml:space="preserve"> PAGEREF _Toc91544645 \h </w:instrText>
         </w:r>
         <w:r>
           <w:rPr>
@@ -26921,7 +26950,7 @@
           <w:sz w:val="22"/>
         </w:rPr>
       </w:pPr>
-      <w:hyperlink w:anchor="_Toc91511833" w:history="1">
+      <w:hyperlink w:anchor="_Toc91544646" w:history="1">
         <w:r>
           <w:rPr>
             <w:rStyle w:val="Hyperlink"/>
@@ -26948,7 +26977,7 @@
             <w:noProof/>
             <w:webHidden/>
           </w:rPr>
-          <w:instrText xml:space="preserve"> PAGEREF _Toc91511833 \h </w:instrText>
+          <w:instrText xml:space="preserve"> PAGEREF _Toc91544646 \h </w:instrText>
         </w:r>
         <w:r>
           <w:rPr>
@@ -26992,7 +27021,7 @@
           <w:sz w:val="22"/>
         </w:rPr>
       </w:pPr>
-      <w:hyperlink w:anchor="_Toc91511834" w:history="1">
+      <w:hyperlink w:anchor="_Toc91544647" w:history="1">
         <w:r>
           <w:rPr>
             <w:rStyle w:val="Hyperlink"/>
@@ -27019,7 +27048,7 @@
             <w:noProof/>
             <w:webHidden/>
           </w:rPr>
-          <w:instrText xml:space="preserve"> PAGEREF _Toc91511834 \h </w:instrText>
+          <w:instrText xml:space="preserve"> PAGEREF _Toc91544647 \h </w:instrText>
         </w:r>
         <w:r>
           <w:rPr>
@@ -27063,7 +27092,7 @@
           <w:sz w:val="22"/>
         </w:rPr>
       </w:pPr>
-      <w:hyperlink w:anchor="_Toc91511835" w:history="1">
+      <w:hyperlink w:anchor="_Toc91544648" w:history="1">
         <w:r>
           <w:rPr>
             <w:rStyle w:val="Hyperlink"/>
@@ -27090,7 +27119,7 @@
             <w:noProof/>
             <w:webHidden/>
           </w:rPr>
-          <w:instrText xml:space="preserve"> PAGEREF _Toc91511835 \h </w:instrText>
+          <w:instrText xml:space="preserve"> PAGEREF _Toc91544648 \h </w:instrText>
         </w:r>
         <w:r>
           <w:rPr>
@@ -27134,7 +27163,7 @@
           <w:sz w:val="22"/>
         </w:rPr>
       </w:pPr>
-      <w:hyperlink w:anchor="_Toc91511836" w:history="1">
+      <w:hyperlink w:anchor="_Toc91544649" w:history="1">
         <w:r>
           <w:rPr>
             <w:rStyle w:val="Hyperlink"/>
@@ -27161,7 +27190,7 @@
             <w:noProof/>
             <w:webHidden/>
           </w:rPr>
-          <w:instrText xml:space="preserve"> PAGEREF _Toc91511836 \h </w:instrText>
+          <w:instrText xml:space="preserve"> PAGEREF _Toc91544649 \h </w:instrText>
         </w:r>
         <w:r>
           <w:rPr>
@@ -27205,7 +27234,7 @@
           <w:sz w:val="22"/>
         </w:rPr>
       </w:pPr>
-      <w:hyperlink w:anchor="_Toc91511837" w:history="1">
+      <w:hyperlink w:anchor="_Toc91544650" w:history="1">
         <w:r>
           <w:rPr>
             <w:rStyle w:val="Hyperlink"/>
@@ -27232,7 +27261,7 @@
             <w:noProof/>
             <w:webHidden/>
           </w:rPr>
-          <w:instrText xml:space="preserve"> PAGEREF _Toc91511837 \h </w:instrText>
+          <w:instrText xml:space="preserve"> PAGEREF _Toc91544650 \h </w:instrText>
         </w:r>
         <w:r>
           <w:rPr>
@@ -27276,7 +27305,7 @@
           <w:sz w:val="22"/>
         </w:rPr>
       </w:pPr>
-      <w:hyperlink w:anchor="_Toc91511838" w:history="1">
+      <w:hyperlink w:anchor="_Toc91544651" w:history="1">
         <w:r>
           <w:rPr>
             <w:rStyle w:val="Hyperlink"/>
@@ -27303,7 +27332,7 @@
             <w:noProof/>
             <w:webHidden/>
           </w:rPr>
-          <w:instrText xml:space="preserve"> PAGEREF _Toc91511838 \h </w:instrText>
+          <w:instrText xml:space="preserve"> PAGEREF _Toc91544651 \h </w:instrText>
         </w:r>
         <w:r>
           <w:rPr>
@@ -27347,27 +27376,13 @@
           <w:sz w:val="22"/>
         </w:rPr>
       </w:pPr>
-      <w:hyperlink w:anchor="_Toc91511839" w:history="1">
+      <w:hyperlink w:anchor="_Toc91544652" w:history="1">
         <w:r>
           <w:rPr>
             <w:rStyle w:val="Hyperlink"/>
             <w:noProof/>
           </w:rPr>
-          <w:t>Слика 4.2.6.б Одабир времен</w:t>
-        </w:r>
-        <w:r>
-          <w:rPr>
-            <w:rStyle w:val="Hyperlink"/>
-            <w:noProof/>
-          </w:rPr>
-          <w:t>с</w:t>
-        </w:r>
-        <w:r>
-          <w:rPr>
-            <w:rStyle w:val="Hyperlink"/>
-            <w:noProof/>
-          </w:rPr>
-          <w:t>ког интервала, део 2</w:t>
+          <w:t>Слика 4.2.6.б Одабир временског интервала,  део 2</w:t>
         </w:r>
         <w:r>
           <w:rPr>
@@ -27388,7 +27403,7 @@
             <w:noProof/>
             <w:webHidden/>
           </w:rPr>
-          <w:instrText xml:space="preserve"> PAGEREF _Toc91511839 \h </w:instrText>
+          <w:instrText xml:space="preserve"> PAGEREF _Toc91544652 \h </w:instrText>
         </w:r>
         <w:r>
           <w:rPr>
@@ -27432,7 +27447,7 @@
           <w:sz w:val="22"/>
         </w:rPr>
       </w:pPr>
-      <w:hyperlink w:anchor="_Toc91511840" w:history="1">
+      <w:hyperlink w:anchor="_Toc91544653" w:history="1">
         <w:r>
           <w:rPr>
             <w:rStyle w:val="Hyperlink"/>
@@ -27459,7 +27474,7 @@
             <w:noProof/>
             <w:webHidden/>
           </w:rPr>
-          <w:instrText xml:space="preserve"> PAGEREF _Toc91511840 \h </w:instrText>
+          <w:instrText xml:space="preserve"> PAGEREF _Toc91544653 \h </w:instrText>
         </w:r>
         <w:r>
           <w:rPr>
@@ -27503,7 +27518,7 @@
           <w:sz w:val="22"/>
         </w:rPr>
       </w:pPr>
-      <w:hyperlink w:anchor="_Toc91511841" w:history="1">
+      <w:hyperlink w:anchor="_Toc91544654" w:history="1">
         <w:r>
           <w:rPr>
             <w:rStyle w:val="Hyperlink"/>
@@ -27530,7 +27545,7 @@
             <w:noProof/>
             <w:webHidden/>
           </w:rPr>
-          <w:instrText xml:space="preserve"> PAGEREF _Toc91511841 \h </w:instrText>
+          <w:instrText xml:space="preserve"> PAGEREF _Toc91544654 \h </w:instrText>
         </w:r>
         <w:r>
           <w:rPr>
@@ -27584,6 +27599,148 @@
       </w:r>
     </w:p>
     <w:p/>
+    <w:p/>
+    <w:p>
+      <w:r>
+        <w:br w:type="page"/>
+      </w:r>
+    </w:p>
+    <w:p>
+      <w:pPr>
+        <w:pStyle w:val="Heading1"/>
+        <w:ind w:left="0" w:firstLine="0"/>
+        <w:jc w:val="left"/>
+        <w:rPr>
+          <w:rFonts w:ascii="Times New Roman" w:hAnsi="Times New Roman" w:cs="Times New Roman"/>
+          <w:sz w:val="40"/>
+          <w:szCs w:val="40"/>
+          <w:lang w:val="sr-Cyrl-RS"/>
+        </w:rPr>
+      </w:pPr>
+      <w:bookmarkStart w:id="82" w:name="_Toc91544862"/>
+      <w:r>
+        <w:rPr>
+          <w:rFonts w:ascii="Times New Roman" w:hAnsi="Times New Roman" w:cs="Times New Roman"/>
+          <w:sz w:val="40"/>
+          <w:szCs w:val="40"/>
+          <w:lang w:val="sr-Cyrl-RS"/>
+        </w:rPr>
+        <w:lastRenderedPageBreak/>
+        <w:t>Списак табела</w:t>
+      </w:r>
+      <w:bookmarkEnd w:id="82"/>
+    </w:p>
+    <w:p>
+      <w:pPr>
+        <w:ind w:firstLine="0"/>
+        <w:rPr>
+          <w:lang w:val="sr-Cyrl-RS"/>
+        </w:rPr>
+      </w:pPr>
+    </w:p>
+    <w:p>
+      <w:pPr>
+        <w:pStyle w:val="TableofFigures"/>
+        <w:tabs>
+          <w:tab w:val="right" w:leader="dot" w:pos="9962"/>
+        </w:tabs>
+        <w:ind w:firstLine="0"/>
+        <w:rPr>
+          <w:rFonts w:asciiTheme="minorHAnsi" w:eastAsiaTheme="minorEastAsia" w:hAnsiTheme="minorHAnsi"/>
+          <w:noProof/>
+          <w:sz w:val="22"/>
+        </w:rPr>
+      </w:pPr>
+      <w:r>
+        <w:rPr>
+          <w:lang w:val="sr-Cyrl-RS"/>
+        </w:rPr>
+        <w:fldChar w:fldCharType="begin"/>
+      </w:r>
+      <w:r>
+        <w:rPr>
+          <w:lang w:val="sr-Cyrl-RS"/>
+        </w:rPr>
+        <w:instrText xml:space="preserve"> TOC \h \z \t "Moje tabele" \c </w:instrText>
+      </w:r>
+      <w:r>
+        <w:rPr>
+          <w:lang w:val="sr-Cyrl-RS"/>
+        </w:rPr>
+        <w:fldChar w:fldCharType="separate"/>
+      </w:r>
+      <w:hyperlink w:anchor="_Toc91544824" w:history="1">
+        <w:r>
+          <w:rPr>
+            <w:rStyle w:val="Hyperlink"/>
+            <w:noProof/>
+          </w:rPr>
+          <w:t>Табела 3.1.1. Списак поља манифест датотеке</w:t>
+        </w:r>
+        <w:r>
+          <w:rPr>
+            <w:noProof/>
+            <w:webHidden/>
+          </w:rPr>
+          <w:tab/>
+        </w:r>
+        <w:r>
+          <w:rPr>
+            <w:noProof/>
+            <w:webHidden/>
+          </w:rPr>
+          <w:fldChar w:fldCharType="begin"/>
+        </w:r>
+        <w:r>
+          <w:rPr>
+            <w:noProof/>
+            <w:webHidden/>
+          </w:rPr>
+          <w:instrText xml:space="preserve"> PAGEREF _Toc91544824 \h </w:instrText>
+        </w:r>
+        <w:r>
+          <w:rPr>
+            <w:noProof/>
+            <w:webHidden/>
+          </w:rPr>
+        </w:r>
+        <w:r>
+          <w:rPr>
+            <w:noProof/>
+            <w:webHidden/>
+          </w:rPr>
+          <w:fldChar w:fldCharType="separate"/>
+        </w:r>
+        <w:r>
+          <w:rPr>
+            <w:noProof/>
+            <w:webHidden/>
+          </w:rPr>
+          <w:t>9</w:t>
+        </w:r>
+        <w:r>
+          <w:rPr>
+            <w:noProof/>
+            <w:webHidden/>
+          </w:rPr>
+          <w:fldChar w:fldCharType="end"/>
+        </w:r>
+      </w:hyperlink>
+    </w:p>
+    <w:p>
+      <w:pPr>
+        <w:ind w:firstLine="0"/>
+        <w:rPr>
+          <w:lang w:val="sr-Cyrl-RS"/>
+        </w:rPr>
+      </w:pPr>
+      <w:r>
+        <w:rPr>
+          <w:lang w:val="sr-Cyrl-RS"/>
+        </w:rPr>
+        <w:fldChar w:fldCharType="end"/>
+      </w:r>
+    </w:p>
     <w:sectPr>
       <w:footerReference w:type="default" r:id="rId37"/>
       <w:pgSz w:w="12240" w:h="15840" w:code="1"/>
@@ -28651,6 +28808,7 @@
     <w:lsdException w:name="HTML Sample" w:semiHidden="1" w:unhideWhenUsed="1"/>
     <w:lsdException w:name="HTML Typewriter" w:semiHidden="1" w:unhideWhenUsed="1"/>
     <w:lsdException w:name="HTML Variable" w:semiHidden="1" w:unhideWhenUsed="1"/>
+    <w:lsdException w:name="Normal Table" w:semiHidden="1" w:unhideWhenUsed="1"/>
     <w:lsdException w:name="annotation subject" w:semiHidden="1" w:unhideWhenUsed="1"/>
     <w:lsdException w:name="No List" w:semiHidden="1" w:unhideWhenUsed="1"/>
     <w:lsdException w:name="Outline List 1" w:semiHidden="1" w:unhideWhenUsed="1"/>
@@ -28693,8 +28851,11 @@
     <w:lsdException w:name="Table Contemporary" w:semiHidden="1" w:unhideWhenUsed="1"/>
     <w:lsdException w:name="Table Elegant" w:semiHidden="1" w:unhideWhenUsed="1"/>
     <w:lsdException w:name="Table Professional" w:semiHidden="1" w:unhideWhenUsed="1"/>
+    <w:lsdException w:name="Table Subtle 1" w:semiHidden="1" w:unhideWhenUsed="1"/>
     <w:lsdException w:name="Table Subtle 2" w:semiHidden="1" w:unhideWhenUsed="1"/>
     <w:lsdException w:name="Table Web 1" w:semiHidden="1" w:unhideWhenUsed="1"/>
+    <w:lsdException w:name="Table Web 2" w:semiHidden="1" w:unhideWhenUsed="1"/>
+    <w:lsdException w:name="Table Web 3" w:semiHidden="1" w:unhideWhenUsed="1"/>
     <w:lsdException w:name="Balloon Text" w:semiHidden="1" w:unhideWhenUsed="1"/>
     <w:lsdException w:name="Table Grid" w:uiPriority="39"/>
     <w:lsdException w:name="Table Theme" w:semiHidden="1" w:unhideWhenUsed="1"/>
@@ -29021,6 +29182,7 @@
   <w:style w:type="character" w:default="1" w:styleId="DefaultParagraphFont">
     <w:name w:val="Default Paragraph Font"/>
     <w:uiPriority w:val="1"/>
+    <w:semiHidden/>
     <w:unhideWhenUsed/>
   </w:style>
   <w:style w:type="table" w:default="1" w:styleId="TableNormal">
@@ -29633,6 +29795,322 @@
       <w:lang w:val="sr-Cyrl-RS"/>
     </w:rPr>
   </w:style>
+  <w:style w:type="table" w:styleId="PlainTable1">
+    <w:name w:val="Plain Table 1"/>
+    <w:basedOn w:val="TableNormal"/>
+    <w:uiPriority w:val="41"/>
+    <w:rsid w:val="00EC6563"/>
+    <w:pPr>
+      <w:spacing w:line="240" w:lineRule="auto"/>
+    </w:pPr>
+    <w:tblPr>
+      <w:tblStyleRowBandSize w:val="1"/>
+      <w:tblStyleColBandSize w:val="1"/>
+      <w:tblBorders>
+        <w:top w:val="single" w:sz="4" w:space="0" w:color="BFBFBF" w:themeColor="background1" w:themeShade="BF"/>
+        <w:left w:val="single" w:sz="4" w:space="0" w:color="BFBFBF" w:themeColor="background1" w:themeShade="BF"/>
+        <w:bottom w:val="single" w:sz="4" w:space="0" w:color="BFBFBF" w:themeColor="background1" w:themeShade="BF"/>
+        <w:right w:val="single" w:sz="4" w:space="0" w:color="BFBFBF" w:themeColor="background1" w:themeShade="BF"/>
+        <w:insideH w:val="single" w:sz="4" w:space="0" w:color="BFBFBF" w:themeColor="background1" w:themeShade="BF"/>
+        <w:insideV w:val="single" w:sz="4" w:space="0" w:color="BFBFBF" w:themeColor="background1" w:themeShade="BF"/>
+      </w:tblBorders>
+    </w:tblPr>
+    <w:tblStylePr w:type="firstRow">
+      <w:rPr>
+        <w:b/>
+        <w:bCs/>
+      </w:rPr>
+    </w:tblStylePr>
+    <w:tblStylePr w:type="lastRow">
+      <w:rPr>
+        <w:b/>
+        <w:bCs/>
+      </w:rPr>
+      <w:tblPr/>
+      <w:tcPr>
+        <w:tcBorders>
+          <w:top w:val="double" w:sz="4" w:space="0" w:color="BFBFBF" w:themeColor="background1" w:themeShade="BF"/>
+        </w:tcBorders>
+      </w:tcPr>
+    </w:tblStylePr>
+    <w:tblStylePr w:type="firstCol">
+      <w:rPr>
+        <w:b/>
+        <w:bCs/>
+      </w:rPr>
+    </w:tblStylePr>
+    <w:tblStylePr w:type="lastCol">
+      <w:rPr>
+        <w:b/>
+        <w:bCs/>
+      </w:rPr>
+    </w:tblStylePr>
+    <w:tblStylePr w:type="band1Vert">
+      <w:tblPr/>
+      <w:tcPr>
+        <w:shd w:val="clear" w:color="auto" w:fill="F2F2F2" w:themeFill="background1" w:themeFillShade="F2"/>
+      </w:tcPr>
+    </w:tblStylePr>
+    <w:tblStylePr w:type="band1Horz">
+      <w:tblPr/>
+      <w:tcPr>
+        <w:shd w:val="clear" w:color="auto" w:fill="F2F2F2" w:themeFill="background1" w:themeFillShade="F2"/>
+      </w:tcPr>
+    </w:tblStylePr>
+  </w:style>
+  <w:style w:type="table" w:styleId="GridTable4-Accent1">
+    <w:name w:val="Grid Table 4 Accent 1"/>
+    <w:basedOn w:val="TableNormal"/>
+    <w:uiPriority w:val="49"/>
+    <w:rsid w:val="00EC6563"/>
+    <w:pPr>
+      <w:spacing w:line="240" w:lineRule="auto"/>
+    </w:pPr>
+    <w:tblPr>
+      <w:tblStyleRowBandSize w:val="1"/>
+      <w:tblStyleColBandSize w:val="1"/>
+      <w:tblBorders>
+        <w:top w:val="single" w:sz="4" w:space="0" w:color="8EAADB" w:themeColor="accent1" w:themeTint="99"/>
+        <w:left w:val="single" w:sz="4" w:space="0" w:color="8EAADB" w:themeColor="accent1" w:themeTint="99"/>
+        <w:bottom w:val="single" w:sz="4" w:space="0" w:color="8EAADB" w:themeColor="accent1" w:themeTint="99"/>
+        <w:right w:val="single" w:sz="4" w:space="0" w:color="8EAADB" w:themeColor="accent1" w:themeTint="99"/>
+        <w:insideH w:val="single" w:sz="4" w:space="0" w:color="8EAADB" w:themeColor="accent1" w:themeTint="99"/>
+        <w:insideV w:val="single" w:sz="4" w:space="0" w:color="8EAADB" w:themeColor="accent1" w:themeTint="99"/>
+      </w:tblBorders>
+    </w:tblPr>
+    <w:tblStylePr w:type="firstRow">
+      <w:rPr>
+        <w:b/>
+        <w:bCs/>
+        <w:color w:val="FFFFFF" w:themeColor="background1"/>
+      </w:rPr>
+      <w:tblPr/>
+      <w:tcPr>
+        <w:tcBorders>
+          <w:top w:val="single" w:sz="4" w:space="0" w:color="4472C4" w:themeColor="accent1"/>
+          <w:left w:val="single" w:sz="4" w:space="0" w:color="4472C4" w:themeColor="accent1"/>
+          <w:bottom w:val="single" w:sz="4" w:space="0" w:color="4472C4" w:themeColor="accent1"/>
+          <w:right w:val="single" w:sz="4" w:space="0" w:color="4472C4" w:themeColor="accent1"/>
+          <w:insideH w:val="nil"/>
+          <w:insideV w:val="nil"/>
+        </w:tcBorders>
+        <w:shd w:val="clear" w:color="auto" w:fill="4472C4" w:themeFill="accent1"/>
+      </w:tcPr>
+    </w:tblStylePr>
+    <w:tblStylePr w:type="lastRow">
+      <w:rPr>
+        <w:b/>
+        <w:bCs/>
+      </w:rPr>
+      <w:tblPr/>
+      <w:tcPr>
+        <w:tcBorders>
+          <w:top w:val="double" w:sz="4" w:space="0" w:color="4472C4" w:themeColor="accent1"/>
+        </w:tcBorders>
+      </w:tcPr>
+    </w:tblStylePr>
+    <w:tblStylePr w:type="firstCol">
+      <w:rPr>
+        <w:b/>
+        <w:bCs/>
+      </w:rPr>
+    </w:tblStylePr>
+    <w:tblStylePr w:type="lastCol">
+      <w:rPr>
+        <w:b/>
+        <w:bCs/>
+      </w:rPr>
+    </w:tblStylePr>
+    <w:tblStylePr w:type="band1Vert">
+      <w:tblPr/>
+      <w:tcPr>
+        <w:shd w:val="clear" w:color="auto" w:fill="D9E2F3" w:themeFill="accent1" w:themeFillTint="33"/>
+      </w:tcPr>
+    </w:tblStylePr>
+    <w:tblStylePr w:type="band1Horz">
+      <w:tblPr/>
+      <w:tcPr>
+        <w:shd w:val="clear" w:color="auto" w:fill="D9E2F3" w:themeFill="accent1" w:themeFillTint="33"/>
+      </w:tcPr>
+    </w:tblStylePr>
+  </w:style>
+  <w:style w:type="table" w:styleId="GridTable4">
+    <w:name w:val="Grid Table 4"/>
+    <w:basedOn w:val="TableNormal"/>
+    <w:uiPriority w:val="49"/>
+    <w:rsid w:val="00EC6563"/>
+    <w:pPr>
+      <w:spacing w:line="240" w:lineRule="auto"/>
+    </w:pPr>
+    <w:tblPr>
+      <w:tblStyleRowBandSize w:val="1"/>
+      <w:tblStyleColBandSize w:val="1"/>
+      <w:tblBorders>
+        <w:top w:val="single" w:sz="4" w:space="0" w:color="666666" w:themeColor="text1" w:themeTint="99"/>
+        <w:left w:val="single" w:sz="4" w:space="0" w:color="666666" w:themeColor="text1" w:themeTint="99"/>
+        <w:bottom w:val="single" w:sz="4" w:space="0" w:color="666666" w:themeColor="text1" w:themeTint="99"/>
+        <w:right w:val="single" w:sz="4" w:space="0" w:color="666666" w:themeColor="text1" w:themeTint="99"/>
+        <w:insideH w:val="single" w:sz="4" w:space="0" w:color="666666" w:themeColor="text1" w:themeTint="99"/>
+        <w:insideV w:val="single" w:sz="4" w:space="0" w:color="666666" w:themeColor="text1" w:themeTint="99"/>
+      </w:tblBorders>
+    </w:tblPr>
+    <w:tblStylePr w:type="firstRow">
+      <w:rPr>
+        <w:b/>
+        <w:bCs/>
+        <w:color w:val="FFFFFF" w:themeColor="background1"/>
+      </w:rPr>
+      <w:tblPr/>
+      <w:tcPr>
+        <w:tcBorders>
+          <w:top w:val="single" w:sz="4" w:space="0" w:color="000000" w:themeColor="text1"/>
+          <w:left w:val="single" w:sz="4" w:space="0" w:color="000000" w:themeColor="text1"/>
+          <w:bottom w:val="single" w:sz="4" w:space="0" w:color="000000" w:themeColor="text1"/>
+          <w:right w:val="single" w:sz="4" w:space="0" w:color="000000" w:themeColor="text1"/>
+          <w:insideH w:val="nil"/>
+          <w:insideV w:val="nil"/>
+        </w:tcBorders>
+        <w:shd w:val="clear" w:color="auto" w:fill="000000" w:themeFill="text1"/>
+      </w:tcPr>
+    </w:tblStylePr>
+    <w:tblStylePr w:type="lastRow">
+      <w:rPr>
+        <w:b/>
+        <w:bCs/>
+      </w:rPr>
+      <w:tblPr/>
+      <w:tcPr>
+        <w:tcBorders>
+          <w:top w:val="double" w:sz="4" w:space="0" w:color="000000" w:themeColor="text1"/>
+        </w:tcBorders>
+      </w:tcPr>
+    </w:tblStylePr>
+    <w:tblStylePr w:type="firstCol">
+      <w:rPr>
+        <w:b/>
+        <w:bCs/>
+      </w:rPr>
+    </w:tblStylePr>
+    <w:tblStylePr w:type="lastCol">
+      <w:rPr>
+        <w:b/>
+        <w:bCs/>
+      </w:rPr>
+    </w:tblStylePr>
+    <w:tblStylePr w:type="band1Vert">
+      <w:tblPr/>
+      <w:tcPr>
+        <w:shd w:val="clear" w:color="auto" w:fill="CCCCCC" w:themeFill="text1" w:themeFillTint="33"/>
+      </w:tcPr>
+    </w:tblStylePr>
+    <w:tblStylePr w:type="band1Horz">
+      <w:tblPr/>
+      <w:tcPr>
+        <w:shd w:val="clear" w:color="auto" w:fill="CCCCCC" w:themeFill="text1" w:themeFillTint="33"/>
+      </w:tcPr>
+    </w:tblStylePr>
+  </w:style>
+  <w:style w:type="table" w:styleId="GridTable4-Accent5">
+    <w:name w:val="Grid Table 4 Accent 5"/>
+    <w:basedOn w:val="TableNormal"/>
+    <w:uiPriority w:val="49"/>
+    <w:rsid w:val="00EC6563"/>
+    <w:pPr>
+      <w:spacing w:line="240" w:lineRule="auto"/>
+    </w:pPr>
+    <w:tblPr>
+      <w:tblStyleRowBandSize w:val="1"/>
+      <w:tblStyleColBandSize w:val="1"/>
+      <w:tblBorders>
+        <w:top w:val="single" w:sz="4" w:space="0" w:color="9CC2E5" w:themeColor="accent5" w:themeTint="99"/>
+        <w:left w:val="single" w:sz="4" w:space="0" w:color="9CC2E5" w:themeColor="accent5" w:themeTint="99"/>
+        <w:bottom w:val="single" w:sz="4" w:space="0" w:color="9CC2E5" w:themeColor="accent5" w:themeTint="99"/>
+        <w:right w:val="single" w:sz="4" w:space="0" w:color="9CC2E5" w:themeColor="accent5" w:themeTint="99"/>
+        <w:insideH w:val="single" w:sz="4" w:space="0" w:color="9CC2E5" w:themeColor="accent5" w:themeTint="99"/>
+        <w:insideV w:val="single" w:sz="4" w:space="0" w:color="9CC2E5" w:themeColor="accent5" w:themeTint="99"/>
+      </w:tblBorders>
+    </w:tblPr>
+    <w:tblStylePr w:type="firstRow">
+      <w:rPr>
+        <w:b/>
+        <w:bCs/>
+        <w:color w:val="FFFFFF" w:themeColor="background1"/>
+      </w:rPr>
+      <w:tblPr/>
+      <w:tcPr>
+        <w:tcBorders>
+          <w:top w:val="single" w:sz="4" w:space="0" w:color="5B9BD5" w:themeColor="accent5"/>
+          <w:left w:val="single" w:sz="4" w:space="0" w:color="5B9BD5" w:themeColor="accent5"/>
+          <w:bottom w:val="single" w:sz="4" w:space="0" w:color="5B9BD5" w:themeColor="accent5"/>
+          <w:right w:val="single" w:sz="4" w:space="0" w:color="5B9BD5" w:themeColor="accent5"/>
+          <w:insideH w:val="nil"/>
+          <w:insideV w:val="nil"/>
+        </w:tcBorders>
+        <w:shd w:val="clear" w:color="auto" w:fill="5B9BD5" w:themeFill="accent5"/>
+      </w:tcPr>
+    </w:tblStylePr>
+    <w:tblStylePr w:type="lastRow">
+      <w:rPr>
+        <w:b/>
+        <w:bCs/>
+      </w:rPr>
+      <w:tblPr/>
+      <w:tcPr>
+        <w:tcBorders>
+          <w:top w:val="double" w:sz="4" w:space="0" w:color="5B9BD5" w:themeColor="accent5"/>
+        </w:tcBorders>
+      </w:tcPr>
+    </w:tblStylePr>
+    <w:tblStylePr w:type="firstCol">
+      <w:rPr>
+        <w:b/>
+        <w:bCs/>
+      </w:rPr>
+    </w:tblStylePr>
+    <w:tblStylePr w:type="lastCol">
+      <w:rPr>
+        <w:b/>
+        <w:bCs/>
+      </w:rPr>
+    </w:tblStylePr>
+    <w:tblStylePr w:type="band1Vert">
+      <w:tblPr/>
+      <w:tcPr>
+        <w:shd w:val="clear" w:color="auto" w:fill="DEEAF6" w:themeFill="accent5" w:themeFillTint="33"/>
+      </w:tcPr>
+    </w:tblStylePr>
+    <w:tblStylePr w:type="band1Horz">
+      <w:tblPr/>
+      <w:tcPr>
+        <w:shd w:val="clear" w:color="auto" w:fill="DEEAF6" w:themeFill="accent5" w:themeFillTint="33"/>
+      </w:tcPr>
+    </w:tblStylePr>
+  </w:style>
+  <w:style w:type="paragraph" w:customStyle="1" w:styleId="Mojetabele">
+    <w:name w:val="Moje tabele"/>
+    <w:basedOn w:val="Normal"/>
+    <w:link w:val="MojetabeleChar"/>
+    <w:qFormat/>
+    <w:rsid w:val="005E0517"/>
+    <w:pPr>
+      <w:ind w:firstLine="0"/>
+      <w:jc w:val="center"/>
+    </w:pPr>
+    <w:rPr>
+      <w:lang w:val="sr-Cyrl-RS"/>
+    </w:rPr>
+  </w:style>
+  <w:style w:type="character" w:customStyle="1" w:styleId="MojetabeleChar">
+    <w:name w:val="Moje tabele Char"/>
+    <w:basedOn w:val="DefaultParagraphFont"/>
+    <w:link w:val="Mojetabele"/>
+    <w:rsid w:val="005E0517"/>
+    <w:rPr>
+      <w:rFonts w:cstheme="minorBidi"/>
+      <w:szCs w:val="22"/>
+      <w:lang w:val="sr-Cyrl-RS"/>
+    </w:rPr>
+  </w:style>
 </w:styles>
 </file>
 

</xml_diff>

<commit_message>
word typo + ppt skoro gotovo
</commit_message>
<xml_diff>
--- a/Aleksandra Bogićević 170390.docx
+++ b/Aleksandra Bogićević 170390.docx
@@ -7,7 +7,7 @@
         <w:pStyle w:val="Zaglavljenaslovnestrane"/>
         <w:rPr>
           <w:rFonts w:ascii="Times New Roman" w:hAnsi="Times New Roman"/>
-          <w:lang w:val="sr-Cyrl-CS"/>
+          <w:lang w:val="sr-Cyrl-RS"/>
         </w:rPr>
       </w:pPr>
       <w:r>
@@ -8584,19 +8584,23 @@
         </w:rPr>
         <w:t xml:space="preserve">и </w:t>
       </w:r>
-      <w:proofErr w:type="spellStart"/>
       <w:r>
         <w:rPr>
           <w:i/>
         </w:rPr>
-        <w:t>JavaSctipt</w:t>
-      </w:r>
-      <w:proofErr w:type="spellEnd"/>
+        <w:t>JavaSc</w:t>
+      </w:r>
       <w:r>
         <w:rPr>
           <w:i/>
         </w:rPr>
-        <w:t xml:space="preserve"> </w:t>
+        <w:t>r</w:t>
+      </w:r>
+      <w:r>
+        <w:rPr>
+          <w:i/>
+        </w:rPr>
+        <w:t xml:space="preserve">ipt </w:t>
       </w:r>
       <w:r>
         <w:rPr>
@@ -8623,6 +8627,7 @@
         </w:rPr>
       </w:pPr>
       <w:proofErr w:type="spellStart"/>
+      <w:proofErr w:type="gramStart"/>
       <w:r>
         <w:rPr>
           <w:i/>
@@ -8630,6 +8635,7 @@
         <w:t>manifest.json</w:t>
       </w:r>
       <w:proofErr w:type="spellEnd"/>
+      <w:proofErr w:type="gramEnd"/>
     </w:p>
     <w:p>
       <w:pPr>
@@ -9219,6 +9225,7 @@
         <w:t>"</w:t>
       </w:r>
       <w:proofErr w:type="spellStart"/>
+      <w:proofErr w:type="gramStart"/>
       <w:r>
         <w:rPr>
           <w:rFonts w:ascii="Courier New" w:eastAsia="Times New Roman" w:hAnsi="Courier New" w:cs="Courier New"/>
@@ -9226,7 +9233,17 @@
           <w:sz w:val="20"/>
           <w:szCs w:val="20"/>
         </w:rPr>
-        <w:t>manifest_version</w:t>
+        <w:t>manifest</w:t>
+      </w:r>
+      <w:proofErr w:type="gramEnd"/>
+      <w:r>
+        <w:rPr>
+          <w:rFonts w:ascii="Courier New" w:eastAsia="Times New Roman" w:hAnsi="Courier New" w:cs="Courier New"/>
+          <w:color w:val="FF8000"/>
+          <w:sz w:val="20"/>
+          <w:szCs w:val="20"/>
+        </w:rPr>
+        <w:t>_version</w:t>
       </w:r>
       <w:proofErr w:type="spellEnd"/>
       <w:r>
@@ -9430,6 +9447,7 @@
         <w:t>"</w:t>
       </w:r>
       <w:proofErr w:type="spellStart"/>
+      <w:proofErr w:type="gramStart"/>
       <w:r>
         <w:rPr>
           <w:rFonts w:ascii="Courier New" w:eastAsia="Times New Roman" w:hAnsi="Courier New" w:cs="Courier New"/>
@@ -9437,7 +9455,17 @@
           <w:sz w:val="20"/>
           <w:szCs w:val="20"/>
         </w:rPr>
-        <w:t>service_worker</w:t>
+        <w:t>service</w:t>
+      </w:r>
+      <w:proofErr w:type="gramEnd"/>
+      <w:r>
+        <w:rPr>
+          <w:rFonts w:ascii="Courier New" w:eastAsia="Times New Roman" w:hAnsi="Courier New" w:cs="Courier New"/>
+          <w:color w:val="FF8000"/>
+          <w:sz w:val="20"/>
+          <w:szCs w:val="20"/>
+        </w:rPr>
+        <w:t>_worker</w:t>
       </w:r>
       <w:proofErr w:type="spellEnd"/>
       <w:r>
@@ -9575,6 +9603,7 @@
         <w:t>"</w:t>
       </w:r>
       <w:proofErr w:type="spellStart"/>
+      <w:proofErr w:type="gramStart"/>
       <w:r>
         <w:rPr>
           <w:rFonts w:ascii="Courier New" w:eastAsia="Times New Roman" w:hAnsi="Courier New" w:cs="Courier New"/>
@@ -9582,7 +9611,17 @@
           <w:sz w:val="20"/>
           <w:szCs w:val="20"/>
         </w:rPr>
-        <w:t>host_permissions</w:t>
+        <w:t>host</w:t>
+      </w:r>
+      <w:proofErr w:type="gramEnd"/>
+      <w:r>
+        <w:rPr>
+          <w:rFonts w:ascii="Courier New" w:eastAsia="Times New Roman" w:hAnsi="Courier New" w:cs="Courier New"/>
+          <w:color w:val="FF8000"/>
+          <w:sz w:val="20"/>
+          <w:szCs w:val="20"/>
+        </w:rPr>
+        <w:t>_permissions</w:t>
       </w:r>
       <w:proofErr w:type="spellEnd"/>
       <w:r>
@@ -9683,6 +9722,7 @@
         <w:t>"</w:t>
       </w:r>
       <w:proofErr w:type="spellStart"/>
+      <w:proofErr w:type="gramStart"/>
       <w:r>
         <w:rPr>
           <w:rFonts w:ascii="Courier New" w:eastAsia="Times New Roman" w:hAnsi="Courier New" w:cs="Courier New"/>
@@ -9690,7 +9730,17 @@
           <w:sz w:val="20"/>
           <w:szCs w:val="20"/>
         </w:rPr>
-        <w:t>content_scripts</w:t>
+        <w:t>content</w:t>
+      </w:r>
+      <w:proofErr w:type="gramEnd"/>
+      <w:r>
+        <w:rPr>
+          <w:rFonts w:ascii="Courier New" w:eastAsia="Times New Roman" w:hAnsi="Courier New" w:cs="Courier New"/>
+          <w:color w:val="FF8000"/>
+          <w:sz w:val="20"/>
+          <w:szCs w:val="20"/>
+        </w:rPr>
+        <w:t>_scripts</w:t>
       </w:r>
       <w:proofErr w:type="spellEnd"/>
       <w:r>
@@ -10060,6 +10110,7 @@
         <w:t>"</w:t>
       </w:r>
       <w:proofErr w:type="spellStart"/>
+      <w:proofErr w:type="gramStart"/>
       <w:r>
         <w:rPr>
           <w:rFonts w:ascii="Courier New" w:eastAsia="Times New Roman" w:hAnsi="Courier New" w:cs="Courier New"/>
@@ -10067,7 +10118,17 @@
           <w:sz w:val="20"/>
           <w:szCs w:val="20"/>
         </w:rPr>
-        <w:t>run_at</w:t>
+        <w:t>run</w:t>
+      </w:r>
+      <w:proofErr w:type="gramEnd"/>
+      <w:r>
+        <w:rPr>
+          <w:rFonts w:ascii="Courier New" w:eastAsia="Times New Roman" w:hAnsi="Courier New" w:cs="Courier New"/>
+          <w:color w:val="FF8000"/>
+          <w:sz w:val="20"/>
+          <w:szCs w:val="20"/>
+        </w:rPr>
+        <w:t>_at</w:t>
       </w:r>
       <w:proofErr w:type="spellEnd"/>
       <w:r>
@@ -10326,6 +10387,7 @@
         <w:t>"</w:t>
       </w:r>
       <w:proofErr w:type="spellStart"/>
+      <w:proofErr w:type="gramStart"/>
       <w:r>
         <w:rPr>
           <w:rFonts w:ascii="Courier New" w:eastAsia="Times New Roman" w:hAnsi="Courier New" w:cs="Courier New"/>
@@ -10333,7 +10395,17 @@
           <w:sz w:val="20"/>
           <w:szCs w:val="20"/>
         </w:rPr>
-        <w:t>default_popup</w:t>
+        <w:t>default</w:t>
+      </w:r>
+      <w:proofErr w:type="gramEnd"/>
+      <w:r>
+        <w:rPr>
+          <w:rFonts w:ascii="Courier New" w:eastAsia="Times New Roman" w:hAnsi="Courier New" w:cs="Courier New"/>
+          <w:color w:val="FF8000"/>
+          <w:sz w:val="20"/>
+          <w:szCs w:val="20"/>
+        </w:rPr>
+        <w:t>_popup</w:t>
       </w:r>
       <w:proofErr w:type="spellEnd"/>
       <w:r>
@@ -10387,6 +10459,7 @@
         <w:t>"</w:t>
       </w:r>
       <w:proofErr w:type="spellStart"/>
+      <w:proofErr w:type="gramStart"/>
       <w:r>
         <w:rPr>
           <w:rFonts w:ascii="Courier New" w:eastAsia="Times New Roman" w:hAnsi="Courier New" w:cs="Courier New"/>
@@ -10394,7 +10467,17 @@
           <w:sz w:val="20"/>
           <w:szCs w:val="20"/>
         </w:rPr>
-        <w:t>default_icon</w:t>
+        <w:t>default</w:t>
+      </w:r>
+      <w:proofErr w:type="gramEnd"/>
+      <w:r>
+        <w:rPr>
+          <w:rFonts w:ascii="Courier New" w:eastAsia="Times New Roman" w:hAnsi="Courier New" w:cs="Courier New"/>
+          <w:color w:val="FF8000"/>
+          <w:sz w:val="20"/>
+          <w:szCs w:val="20"/>
+        </w:rPr>
+        <w:t>_icon</w:t>
       </w:r>
       <w:proofErr w:type="spellEnd"/>
       <w:r>
@@ -10968,6 +11051,7 @@
         <w:t>"</w:t>
       </w:r>
       <w:proofErr w:type="spellStart"/>
+      <w:proofErr w:type="gramStart"/>
       <w:r>
         <w:rPr>
           <w:rFonts w:ascii="Courier New" w:eastAsia="Times New Roman" w:hAnsi="Courier New" w:cs="Courier New"/>
@@ -10975,7 +11059,17 @@
           <w:sz w:val="20"/>
           <w:szCs w:val="20"/>
         </w:rPr>
-        <w:t>options_page</w:t>
+        <w:t>options</w:t>
+      </w:r>
+      <w:proofErr w:type="gramEnd"/>
+      <w:r>
+        <w:rPr>
+          <w:rFonts w:ascii="Courier New" w:eastAsia="Times New Roman" w:hAnsi="Courier New" w:cs="Courier New"/>
+          <w:color w:val="FF8000"/>
+          <w:sz w:val="20"/>
+          <w:szCs w:val="20"/>
+        </w:rPr>
+        <w:t>_page</w:t>
       </w:r>
       <w:proofErr w:type="spellEnd"/>
       <w:r>
@@ -11054,6 +11148,7 @@
         <w:t>"</w:t>
       </w:r>
       <w:proofErr w:type="spellStart"/>
+      <w:proofErr w:type="gramStart"/>
       <w:r>
         <w:rPr>
           <w:rFonts w:ascii="Courier New" w:eastAsia="Times New Roman" w:hAnsi="Courier New" w:cs="Courier New"/>
@@ -11061,7 +11156,17 @@
           <w:sz w:val="20"/>
           <w:szCs w:val="20"/>
         </w:rPr>
-        <w:t>web_accessible_resources</w:t>
+        <w:t>web</w:t>
+      </w:r>
+      <w:proofErr w:type="gramEnd"/>
+      <w:r>
+        <w:rPr>
+          <w:rFonts w:ascii="Courier New" w:eastAsia="Times New Roman" w:hAnsi="Courier New" w:cs="Courier New"/>
+          <w:color w:val="FF8000"/>
+          <w:sz w:val="20"/>
+          <w:szCs w:val="20"/>
+        </w:rPr>
+        <w:t>_accessible_resources</w:t>
       </w:r>
       <w:proofErr w:type="spellEnd"/>
       <w:r>
@@ -11366,6 +11471,7 @@
         </w:rPr>
       </w:pPr>
       <w:proofErr w:type="spellStart"/>
+      <w:proofErr w:type="gramStart"/>
       <w:r>
         <w:rPr>
           <w:rFonts w:ascii="Courier New" w:eastAsia="Times New Roman" w:hAnsi="Courier New" w:cs="Courier New"/>
@@ -11395,6 +11501,7 @@
         </w:rPr>
         <w:t>tabs</w:t>
       </w:r>
+      <w:proofErr w:type="gramEnd"/>
       <w:r>
         <w:rPr>
           <w:rFonts w:ascii="Courier New" w:eastAsia="Times New Roman" w:hAnsi="Courier New" w:cs="Courier New"/>
@@ -11810,6 +11917,7 @@
         <w:t xml:space="preserve"> </w:t>
       </w:r>
       <w:proofErr w:type="spellStart"/>
+      <w:proofErr w:type="gramStart"/>
       <w:r>
         <w:rPr>
           <w:rFonts w:ascii="Courier New" w:eastAsia="Times New Roman" w:hAnsi="Courier New" w:cs="Courier New"/>
@@ -11839,6 +11947,7 @@
         </w:rPr>
         <w:t>scripting</w:t>
       </w:r>
+      <w:proofErr w:type="gramEnd"/>
       <w:r>
         <w:rPr>
           <w:rFonts w:ascii="Courier New" w:eastAsia="Times New Roman" w:hAnsi="Courier New" w:cs="Courier New"/>
@@ -11932,6 +12041,7 @@
         </w:rPr>
         <w:t xml:space="preserve"> </w:t>
       </w:r>
+      <w:proofErr w:type="gramStart"/>
       <w:r>
         <w:rPr>
           <w:rFonts w:ascii="Courier New" w:eastAsia="Times New Roman" w:hAnsi="Courier New" w:cs="Courier New"/>
@@ -11963,6 +12073,7 @@
         <w:t>tabId</w:t>
       </w:r>
       <w:proofErr w:type="spellEnd"/>
+      <w:proofErr w:type="gramEnd"/>
       <w:r>
         <w:rPr>
           <w:rFonts w:ascii="Courier New" w:eastAsia="Times New Roman" w:hAnsi="Courier New" w:cs="Courier New"/>
@@ -12295,6 +12406,7 @@
         </w:rPr>
       </w:pPr>
       <w:proofErr w:type="spellStart"/>
+      <w:proofErr w:type="gramStart"/>
       <w:r>
         <w:rPr>
           <w:rFonts w:ascii="Courier New" w:eastAsia="Times New Roman" w:hAnsi="Courier New" w:cs="Courier New"/>
@@ -12314,7 +12426,19 @@
           <w:sz w:val="20"/>
           <w:szCs w:val="20"/>
         </w:rPr>
-        <w:t>();</w:t>
+        <w:t>(</w:t>
+      </w:r>
+      <w:proofErr w:type="gramEnd"/>
+      <w:r>
+        <w:rPr>
+          <w:rFonts w:ascii="Courier New" w:eastAsia="Times New Roman" w:hAnsi="Courier New" w:cs="Courier New"/>
+          <w:b/>
+          <w:bCs/>
+          <w:color w:val="000080"/>
+          <w:sz w:val="20"/>
+          <w:szCs w:val="20"/>
+        </w:rPr>
+        <w:t>);</w:t>
       </w:r>
     </w:p>
     <w:p>
@@ -12329,6 +12453,7 @@
         </w:rPr>
       </w:pPr>
       <w:proofErr w:type="spellStart"/>
+      <w:proofErr w:type="gramStart"/>
       <w:r>
         <w:rPr>
           <w:rFonts w:ascii="Courier New" w:eastAsia="Times New Roman" w:hAnsi="Courier New" w:cs="Courier New"/>
@@ -12348,7 +12473,19 @@
           <w:sz w:val="20"/>
           <w:szCs w:val="20"/>
         </w:rPr>
-        <w:t>();</w:t>
+        <w:t>(</w:t>
+      </w:r>
+      <w:proofErr w:type="gramEnd"/>
+      <w:r>
+        <w:rPr>
+          <w:rFonts w:ascii="Courier New" w:eastAsia="Times New Roman" w:hAnsi="Courier New" w:cs="Courier New"/>
+          <w:b/>
+          <w:bCs/>
+          <w:color w:val="000080"/>
+          <w:sz w:val="20"/>
+          <w:szCs w:val="20"/>
+        </w:rPr>
+        <w:t>);</w:t>
       </w:r>
     </w:p>
     <w:p>
@@ -12460,6 +12597,7 @@
         <w:t xml:space="preserve"> </w:t>
       </w:r>
       <w:proofErr w:type="spellStart"/>
+      <w:proofErr w:type="gramStart"/>
       <w:r>
         <w:rPr>
           <w:rFonts w:ascii="Courier New" w:eastAsia="Times New Roman" w:hAnsi="Courier New" w:cs="Courier New"/>
@@ -12479,7 +12617,19 @@
           <w:sz w:val="20"/>
           <w:szCs w:val="20"/>
         </w:rPr>
-        <w:t>(){</w:t>
+        <w:t>(</w:t>
+      </w:r>
+      <w:proofErr w:type="gramEnd"/>
+      <w:r>
+        <w:rPr>
+          <w:rFonts w:ascii="Courier New" w:eastAsia="Times New Roman" w:hAnsi="Courier New" w:cs="Courier New"/>
+          <w:b/>
+          <w:bCs/>
+          <w:color w:val="000080"/>
+          <w:sz w:val="20"/>
+          <w:szCs w:val="20"/>
+        </w:rPr>
+        <w:t>){</w:t>
       </w:r>
     </w:p>
     <w:p>
@@ -12588,6 +12738,7 @@
         <w:t xml:space="preserve"> </w:t>
       </w:r>
       <w:proofErr w:type="spellStart"/>
+      <w:proofErr w:type="gramStart"/>
       <w:r>
         <w:rPr>
           <w:rFonts w:ascii="Courier New" w:eastAsia="Times New Roman" w:hAnsi="Courier New" w:cs="Courier New"/>
@@ -12620,6 +12771,7 @@
         <w:t>getElementById</w:t>
       </w:r>
       <w:proofErr w:type="spellEnd"/>
+      <w:proofErr w:type="gramEnd"/>
       <w:r>
         <w:rPr>
           <w:rFonts w:ascii="Courier New" w:eastAsia="Times New Roman" w:hAnsi="Courier New" w:cs="Courier New"/>
@@ -12726,6 +12878,7 @@
         <w:t>(</w:t>
       </w:r>
       <w:proofErr w:type="spellStart"/>
+      <w:proofErr w:type="gramStart"/>
       <w:r>
         <w:rPr>
           <w:rFonts w:ascii="Courier New" w:eastAsia="Times New Roman" w:hAnsi="Courier New" w:cs="Courier New"/>
@@ -12754,7 +12907,19 @@
           <w:sz w:val="20"/>
           <w:szCs w:val="20"/>
         </w:rPr>
-        <w:t>!==</w:t>
+        <w:t>!</w:t>
+      </w:r>
+      <w:proofErr w:type="gramEnd"/>
+      <w:r>
+        <w:rPr>
+          <w:rFonts w:ascii="Courier New" w:eastAsia="Times New Roman" w:hAnsi="Courier New" w:cs="Courier New"/>
+          <w:b/>
+          <w:bCs/>
+          <w:color w:val="000080"/>
+          <w:sz w:val="20"/>
+          <w:szCs w:val="20"/>
+        </w:rPr>
+        <w:t>==</w:t>
       </w:r>
       <w:r>
         <w:rPr>
@@ -12880,6 +13045,7 @@
         <w:t xml:space="preserve">        </w:t>
       </w:r>
       <w:proofErr w:type="spellStart"/>
+      <w:proofErr w:type="gramStart"/>
       <w:r>
         <w:rPr>
           <w:rFonts w:ascii="Courier New" w:eastAsia="Times New Roman" w:hAnsi="Courier New" w:cs="Courier New"/>
@@ -12910,6 +13076,7 @@
         <w:t>remove</w:t>
       </w:r>
       <w:proofErr w:type="spellEnd"/>
+      <w:proofErr w:type="gramEnd"/>
       <w:r>
         <w:rPr>
           <w:rFonts w:ascii="Courier New" w:eastAsia="Times New Roman" w:hAnsi="Courier New" w:cs="Courier New"/>
@@ -12979,6 +13146,7 @@
         <w:t xml:space="preserve">    </w:t>
       </w:r>
       <w:proofErr w:type="spellStart"/>
+      <w:proofErr w:type="gramStart"/>
       <w:r>
         <w:rPr>
           <w:rFonts w:ascii="Courier New" w:eastAsia="Times New Roman" w:hAnsi="Courier New" w:cs="Courier New"/>
@@ -13058,7 +13226,19 @@
           <w:sz w:val="20"/>
           <w:szCs w:val="20"/>
         </w:rPr>
-        <w:t>({</w:t>
+        <w:t>(</w:t>
+      </w:r>
+      <w:proofErr w:type="gramEnd"/>
+      <w:r>
+        <w:rPr>
+          <w:rFonts w:ascii="Courier New" w:eastAsia="Times New Roman" w:hAnsi="Courier New" w:cs="Courier New"/>
+          <w:b/>
+          <w:bCs/>
+          <w:color w:val="000080"/>
+          <w:sz w:val="20"/>
+          <w:szCs w:val="20"/>
+        </w:rPr>
+        <w:t>{</w:t>
       </w:r>
       <w:r>
         <w:rPr>
@@ -13209,6 +13389,7 @@
         <w:t xml:space="preserve">    </w:t>
       </w:r>
       <w:proofErr w:type="spellStart"/>
+      <w:proofErr w:type="gramStart"/>
       <w:r>
         <w:rPr>
           <w:rFonts w:ascii="Courier New" w:eastAsia="Times New Roman" w:hAnsi="Courier New" w:cs="Courier New"/>
@@ -13238,6 +13419,7 @@
         </w:rPr>
         <w:t>storage</w:t>
       </w:r>
+      <w:proofErr w:type="gramEnd"/>
       <w:r>
         <w:rPr>
           <w:rFonts w:ascii="Courier New" w:eastAsia="Times New Roman" w:hAnsi="Courier New" w:cs="Courier New"/>
@@ -13334,6 +13516,7 @@
         <w:t xml:space="preserve">    </w:t>
       </w:r>
       <w:proofErr w:type="spellStart"/>
+      <w:proofErr w:type="gramStart"/>
       <w:r>
         <w:rPr>
           <w:rFonts w:ascii="Courier New" w:eastAsia="Times New Roman" w:hAnsi="Courier New" w:cs="Courier New"/>
@@ -13363,6 +13546,7 @@
         </w:rPr>
         <w:t>storage</w:t>
       </w:r>
+      <w:proofErr w:type="gramEnd"/>
       <w:r>
         <w:rPr>
           <w:rFonts w:ascii="Courier New" w:eastAsia="Times New Roman" w:hAnsi="Courier New" w:cs="Courier New"/>
@@ -13459,6 +13643,7 @@
         <w:t xml:space="preserve">    </w:t>
       </w:r>
       <w:proofErr w:type="spellStart"/>
+      <w:proofErr w:type="gramStart"/>
       <w:r>
         <w:rPr>
           <w:rFonts w:ascii="Courier New" w:eastAsia="Times New Roman" w:hAnsi="Courier New" w:cs="Courier New"/>
@@ -13488,6 +13673,7 @@
         </w:rPr>
         <w:t>storage</w:t>
       </w:r>
+      <w:proofErr w:type="gramEnd"/>
       <w:r>
         <w:rPr>
           <w:rFonts w:ascii="Courier New" w:eastAsia="Times New Roman" w:hAnsi="Courier New" w:cs="Courier New"/>
@@ -13598,6 +13784,7 @@
         <w:t xml:space="preserve">    </w:t>
       </w:r>
       <w:proofErr w:type="spellStart"/>
+      <w:proofErr w:type="gramStart"/>
       <w:r>
         <w:rPr>
           <w:rFonts w:ascii="Courier New" w:eastAsia="Times New Roman" w:hAnsi="Courier New" w:cs="Courier New"/>
@@ -13679,6 +13866,7 @@
         </w:rPr>
         <w:t>(</w:t>
       </w:r>
+      <w:proofErr w:type="gramEnd"/>
       <w:r>
         <w:rPr>
           <w:rFonts w:ascii="Courier New" w:eastAsia="Times New Roman" w:hAnsi="Courier New" w:cs="Courier New"/>
@@ -13845,6 +14033,7 @@
         <w:t>(</w:t>
       </w:r>
       <w:proofErr w:type="spellStart"/>
+      <w:proofErr w:type="gramStart"/>
       <w:r>
         <w:rPr>
           <w:rFonts w:ascii="Courier New" w:eastAsia="Times New Roman" w:hAnsi="Courier New" w:cs="Courier New"/>
@@ -13875,6 +14064,7 @@
         <w:t>notifArray</w:t>
       </w:r>
       <w:proofErr w:type="spellEnd"/>
+      <w:proofErr w:type="gramEnd"/>
       <w:r>
         <w:rPr>
           <w:rFonts w:ascii="Courier New" w:eastAsia="Times New Roman" w:hAnsi="Courier New" w:cs="Courier New"/>
@@ -14027,6 +14217,7 @@
         </w:rPr>
         <w:t xml:space="preserve"> </w:t>
       </w:r>
+      <w:proofErr w:type="gramStart"/>
       <w:r>
         <w:rPr>
           <w:rFonts w:ascii="Courier New" w:eastAsia="Times New Roman" w:hAnsi="Courier New" w:cs="Courier New"/>
@@ -14045,7 +14236,19 @@
           <w:sz w:val="20"/>
           <w:szCs w:val="20"/>
         </w:rPr>
-        <w:t>();</w:t>
+        <w:t>(</w:t>
+      </w:r>
+      <w:proofErr w:type="gramEnd"/>
+      <w:r>
+        <w:rPr>
+          <w:rFonts w:ascii="Courier New" w:eastAsia="Times New Roman" w:hAnsi="Courier New" w:cs="Courier New"/>
+          <w:b/>
+          <w:bCs/>
+          <w:color w:val="000080"/>
+          <w:sz w:val="20"/>
+          <w:szCs w:val="20"/>
+        </w:rPr>
+        <w:t>);</w:t>
       </w:r>
     </w:p>
     <w:p>
@@ -14071,6 +14274,7 @@
         <w:t xml:space="preserve">            </w:t>
       </w:r>
       <w:proofErr w:type="spellStart"/>
+      <w:proofErr w:type="gramStart"/>
       <w:r>
         <w:rPr>
           <w:rFonts w:ascii="Courier New" w:eastAsia="Times New Roman" w:hAnsi="Courier New" w:cs="Courier New"/>
@@ -14150,7 +14354,19 @@
           <w:sz w:val="20"/>
           <w:szCs w:val="20"/>
         </w:rPr>
-        <w:t>({</w:t>
+        <w:t>(</w:t>
+      </w:r>
+      <w:proofErr w:type="gramEnd"/>
+      <w:r>
+        <w:rPr>
+          <w:rFonts w:ascii="Courier New" w:eastAsia="Times New Roman" w:hAnsi="Courier New" w:cs="Courier New"/>
+          <w:b/>
+          <w:bCs/>
+          <w:color w:val="000080"/>
+          <w:sz w:val="20"/>
+          <w:szCs w:val="20"/>
+        </w:rPr>
+        <w:t>{</w:t>
       </w:r>
       <w:r>
         <w:rPr>
@@ -14537,6 +14753,7 @@
         <w:t xml:space="preserve"> </w:t>
       </w:r>
       <w:proofErr w:type="spellStart"/>
+      <w:proofErr w:type="gramStart"/>
       <w:r>
         <w:rPr>
           <w:rStyle w:val="sc11"/>
@@ -14548,7 +14765,14 @@
         <w:rPr>
           <w:rStyle w:val="sc101"/>
         </w:rPr>
-        <w:t>(){</w:t>
+        <w:t>(</w:t>
+      </w:r>
+      <w:proofErr w:type="gramEnd"/>
+      <w:r>
+        <w:rPr>
+          <w:rStyle w:val="sc101"/>
+        </w:rPr>
+        <w:t>){</w:t>
       </w:r>
     </w:p>
     <w:p>
@@ -14603,6 +14827,7 @@
         <w:t xml:space="preserve"> </w:t>
       </w:r>
       <w:proofErr w:type="spellStart"/>
+      <w:proofErr w:type="gramStart"/>
       <w:r>
         <w:rPr>
           <w:rStyle w:val="sc191"/>
@@ -14622,6 +14847,7 @@
         <w:t>getElementsByClassName</w:t>
       </w:r>
       <w:proofErr w:type="spellEnd"/>
+      <w:proofErr w:type="gramEnd"/>
       <w:r>
         <w:rPr>
           <w:rStyle w:val="sc101"/>
@@ -14711,7 +14937,14 @@
         <w:rPr>
           <w:rStyle w:val="sc11"/>
         </w:rPr>
-        <w:t>div_elem</w:t>
+        <w:t>div_</w:t>
+      </w:r>
+      <w:proofErr w:type="gramStart"/>
+      <w:r>
+        <w:rPr>
+          <w:rStyle w:val="sc11"/>
+        </w:rPr>
+        <w:t>elem</w:t>
       </w:r>
       <w:proofErr w:type="spellEnd"/>
       <w:r>
@@ -14724,7 +14957,14 @@
         <w:rPr>
           <w:rStyle w:val="sc101"/>
         </w:rPr>
-        <w:t>!=</w:t>
+        <w:t>!</w:t>
+      </w:r>
+      <w:proofErr w:type="gramEnd"/>
+      <w:r>
+        <w:rPr>
+          <w:rStyle w:val="sc101"/>
+        </w:rPr>
+        <w:t>=</w:t>
       </w:r>
       <w:r>
         <w:rPr>
@@ -14797,6 +15037,7 @@
         <w:t xml:space="preserve"> </w:t>
       </w:r>
       <w:proofErr w:type="spellStart"/>
+      <w:proofErr w:type="gramStart"/>
       <w:r>
         <w:rPr>
           <w:rStyle w:val="sc191"/>
@@ -14816,6 +15057,7 @@
         <w:t>createElement</w:t>
       </w:r>
       <w:proofErr w:type="spellEnd"/>
+      <w:proofErr w:type="gramEnd"/>
       <w:r>
         <w:rPr>
           <w:rStyle w:val="sc101"/>
@@ -14898,6 +15140,7 @@
         <w:t>remindme</w:t>
       </w:r>
       <w:proofErr w:type="spellEnd"/>
+      <w:proofErr w:type="gramStart"/>
       <w:r>
         <w:rPr>
           <w:rStyle w:val="sc61"/>
@@ -14910,6 +15153,7 @@
         </w:rPr>
         <w:t>;</w:t>
       </w:r>
+      <w:proofErr w:type="gramEnd"/>
     </w:p>
     <w:p>
       <w:pPr>
@@ -14966,7 +15210,14 @@
         <w:rPr>
           <w:rStyle w:val="sc61"/>
         </w:rPr>
-        <w:t>"0"</w:t>
+        <w:t>"0</w:t>
+      </w:r>
+      <w:proofErr w:type="gramStart"/>
+      <w:r>
+        <w:rPr>
+          <w:rStyle w:val="sc61"/>
+        </w:rPr>
+        <w:t>"</w:t>
       </w:r>
       <w:r>
         <w:rPr>
@@ -14974,6 +15225,7 @@
         </w:rPr>
         <w:t>;</w:t>
       </w:r>
+      <w:proofErr w:type="gramEnd"/>
     </w:p>
     <w:p>
       <w:pPr>
@@ -15054,6 +15306,7 @@
         <w:t>remindMeClass</w:t>
       </w:r>
       <w:proofErr w:type="spellEnd"/>
+      <w:proofErr w:type="gramStart"/>
       <w:r>
         <w:rPr>
           <w:rStyle w:val="sc61"/>
@@ -15066,6 +15319,7 @@
         </w:rPr>
         <w:t>;</w:t>
       </w:r>
+      <w:proofErr w:type="gramEnd"/>
     </w:p>
     <w:p>
       <w:pPr>
@@ -15143,6 +15397,7 @@
         <w:t xml:space="preserve"> </w:t>
       </w:r>
       <w:proofErr w:type="spellStart"/>
+      <w:proofErr w:type="gramStart"/>
       <w:r>
         <w:rPr>
           <w:rStyle w:val="sc11"/>
@@ -15154,7 +15409,14 @@
         <w:rPr>
           <w:rStyle w:val="sc101"/>
         </w:rPr>
-        <w:t>();</w:t>
+        <w:t>(</w:t>
+      </w:r>
+      <w:proofErr w:type="gramEnd"/>
+      <w:r>
+        <w:rPr>
+          <w:rStyle w:val="sc101"/>
+        </w:rPr>
+        <w:t>);</w:t>
       </w:r>
     </w:p>
     <w:p>
@@ -15212,7 +15474,14 @@
         <w:rPr>
           <w:rStyle w:val="sc61"/>
         </w:rPr>
-        <w:t>"Remind me later"</w:t>
+        <w:t>"Remind me later</w:t>
+      </w:r>
+      <w:proofErr w:type="gramStart"/>
+      <w:r>
+        <w:rPr>
+          <w:rStyle w:val="sc61"/>
+        </w:rPr>
+        <w:t>"</w:t>
       </w:r>
       <w:r>
         <w:rPr>
@@ -15220,6 +15489,7 @@
         </w:rPr>
         <w:t>;</w:t>
       </w:r>
+      <w:proofErr w:type="gramEnd"/>
     </w:p>
     <w:p>
       <w:pPr>
@@ -15280,6 +15550,7 @@
         </w:rPr>
         <w:t xml:space="preserve"> </w:t>
       </w:r>
+      <w:proofErr w:type="gramStart"/>
       <w:r>
         <w:rPr>
           <w:rStyle w:val="sc11"/>
@@ -15316,6 +15587,7 @@
         </w:rPr>
         <w:t>;</w:t>
       </w:r>
+      <w:proofErr w:type="gramEnd"/>
     </w:p>
     <w:p>
       <w:pPr>
@@ -15375,6 +15647,7 @@
         <w:t>"</w:t>
       </w:r>
       <w:proofErr w:type="spellStart"/>
+      <w:proofErr w:type="gramStart"/>
       <w:r>
         <w:rPr>
           <w:rStyle w:val="sc61"/>
@@ -15386,7 +15659,14 @@
         <w:rPr>
           <w:rStyle w:val="sc61"/>
         </w:rPr>
-        <w:t>('chrome-extension://"</w:t>
+        <w:t>(</w:t>
+      </w:r>
+      <w:proofErr w:type="gramEnd"/>
+      <w:r>
+        <w:rPr>
+          <w:rStyle w:val="sc61"/>
+        </w:rPr>
+        <w:t>'chrome-extension://"</w:t>
       </w:r>
       <w:r>
         <w:rPr>
@@ -15441,6 +15721,7 @@
         <w:t xml:space="preserve">        </w:t>
       </w:r>
       <w:proofErr w:type="spellStart"/>
+      <w:proofErr w:type="gramStart"/>
       <w:r>
         <w:rPr>
           <w:rStyle w:val="sc11"/>
@@ -15472,6 +15753,7 @@
         <w:t>backgroundImage</w:t>
       </w:r>
       <w:proofErr w:type="spellEnd"/>
+      <w:proofErr w:type="gramEnd"/>
       <w:r>
         <w:rPr>
           <w:rStyle w:val="sc0"/>
@@ -15519,6 +15801,7 @@
         <w:t xml:space="preserve">        </w:t>
       </w:r>
       <w:proofErr w:type="spellStart"/>
+      <w:proofErr w:type="gramStart"/>
       <w:r>
         <w:rPr>
           <w:rStyle w:val="sc11"/>
@@ -15550,6 +15833,7 @@
         <w:t>backgroundOrigin</w:t>
       </w:r>
       <w:proofErr w:type="spellEnd"/>
+      <w:proofErr w:type="gramEnd"/>
       <w:r>
         <w:rPr>
           <w:rStyle w:val="sc0"/>
@@ -15595,6 +15879,7 @@
         <w:t xml:space="preserve">        </w:t>
       </w:r>
       <w:proofErr w:type="spellStart"/>
+      <w:proofErr w:type="gramStart"/>
       <w:r>
         <w:rPr>
           <w:rStyle w:val="sc11"/>
@@ -15626,6 +15911,7 @@
         <w:t>paddingLeft</w:t>
       </w:r>
       <w:proofErr w:type="spellEnd"/>
+      <w:proofErr w:type="gramEnd"/>
       <w:r>
         <w:rPr>
           <w:rStyle w:val="sc0"/>
@@ -15671,6 +15957,7 @@
         <w:t xml:space="preserve">        </w:t>
       </w:r>
       <w:proofErr w:type="spellStart"/>
+      <w:proofErr w:type="gramStart"/>
       <w:r>
         <w:rPr>
           <w:rStyle w:val="sc11"/>
@@ -15702,6 +15989,7 @@
         <w:t>backgroundPosition</w:t>
       </w:r>
       <w:proofErr w:type="spellEnd"/>
+      <w:proofErr w:type="gramEnd"/>
       <w:r>
         <w:rPr>
           <w:rStyle w:val="sc0"/>
@@ -15747,6 +16035,7 @@
         <w:t xml:space="preserve">        </w:t>
       </w:r>
       <w:proofErr w:type="spellStart"/>
+      <w:proofErr w:type="gramStart"/>
       <w:r>
         <w:rPr>
           <w:rStyle w:val="sc11"/>
@@ -15778,6 +16067,7 @@
         <w:t>backgroundRepeat</w:t>
       </w:r>
       <w:proofErr w:type="spellEnd"/>
+      <w:proofErr w:type="gramEnd"/>
       <w:r>
         <w:rPr>
           <w:rStyle w:val="sc0"/>
@@ -15823,6 +16113,7 @@
         <w:t xml:space="preserve">        </w:t>
       </w:r>
       <w:proofErr w:type="spellStart"/>
+      <w:proofErr w:type="gramStart"/>
       <w:r>
         <w:rPr>
           <w:rStyle w:val="sc11"/>
@@ -15854,6 +16145,7 @@
         <w:t>backgroundSize</w:t>
       </w:r>
       <w:proofErr w:type="spellEnd"/>
+      <w:proofErr w:type="gramEnd"/>
       <w:r>
         <w:rPr>
           <w:rStyle w:val="sc0"/>
@@ -15911,7 +16203,14 @@
         <w:rPr>
           <w:rStyle w:val="sc11"/>
         </w:rPr>
-        <w:t>div_elem</w:t>
+        <w:t>div_</w:t>
+      </w:r>
+      <w:proofErr w:type="gramStart"/>
+      <w:r>
+        <w:rPr>
+          <w:rStyle w:val="sc11"/>
+        </w:rPr>
+        <w:t>elem</w:t>
       </w:r>
       <w:r>
         <w:rPr>
@@ -15926,6 +16225,7 @@
         <w:t>append</w:t>
       </w:r>
       <w:proofErr w:type="spellEnd"/>
+      <w:proofErr w:type="gramEnd"/>
       <w:r>
         <w:rPr>
           <w:rStyle w:val="sc101"/>
@@ -16247,6 +16547,7 @@
         <w:t xml:space="preserve"> </w:t>
       </w:r>
       <w:proofErr w:type="spellStart"/>
+      <w:proofErr w:type="gramStart"/>
       <w:r>
         <w:rPr>
           <w:rFonts w:ascii="Courier New" w:eastAsia="Times New Roman" w:hAnsi="Courier New" w:cs="Courier New"/>
@@ -16279,6 +16580,7 @@
         <w:t>getElementsByClassName</w:t>
       </w:r>
       <w:proofErr w:type="spellEnd"/>
+      <w:proofErr w:type="gramEnd"/>
       <w:r>
         <w:rPr>
           <w:rFonts w:ascii="Courier New" w:eastAsia="Times New Roman" w:hAnsi="Courier New" w:cs="Courier New"/>
@@ -16396,6 +16698,7 @@
         <w:t xml:space="preserve">    </w:t>
       </w:r>
       <w:proofErr w:type="spellStart"/>
+      <w:proofErr w:type="gramStart"/>
       <w:r>
         <w:rPr>
           <w:rFonts w:ascii="Courier New" w:eastAsia="Times New Roman" w:hAnsi="Courier New" w:cs="Courier New"/>
@@ -16475,7 +16778,19 @@
           <w:sz w:val="20"/>
           <w:szCs w:val="20"/>
         </w:rPr>
-        <w:t>({</w:t>
+        <w:t>(</w:t>
+      </w:r>
+      <w:proofErr w:type="gramEnd"/>
+      <w:r>
+        <w:rPr>
+          <w:rFonts w:ascii="Courier New" w:eastAsia="Times New Roman" w:hAnsi="Courier New" w:cs="Courier New"/>
+          <w:b/>
+          <w:bCs/>
+          <w:color w:val="000080"/>
+          <w:sz w:val="20"/>
+          <w:szCs w:val="20"/>
+        </w:rPr>
+        <w:t>{</w:t>
       </w:r>
       <w:r>
         <w:rPr>
@@ -16600,7 +16915,17 @@
           <w:sz w:val="20"/>
           <w:szCs w:val="20"/>
         </w:rPr>
-        <w:t xml:space="preserve">    console</w:t>
+        <w:t xml:space="preserve">    </w:t>
+      </w:r>
+      <w:proofErr w:type="gramStart"/>
+      <w:r>
+        <w:rPr>
+          <w:rFonts w:ascii="Courier New" w:eastAsia="Times New Roman" w:hAnsi="Courier New" w:cs="Courier New"/>
+          <w:color w:val="000000"/>
+          <w:sz w:val="20"/>
+          <w:szCs w:val="20"/>
+        </w:rPr>
+        <w:t>console</w:t>
       </w:r>
       <w:r>
         <w:rPr>
@@ -16633,6 +16958,7 @@
         </w:rPr>
         <w:t>(</w:t>
       </w:r>
+      <w:proofErr w:type="gramEnd"/>
       <w:r>
         <w:rPr>
           <w:rFonts w:ascii="Courier New" w:eastAsia="Times New Roman" w:hAnsi="Courier New" w:cs="Courier New"/>
@@ -16823,6 +17149,7 @@
         <w:t xml:space="preserve"> </w:t>
       </w:r>
       <w:proofErr w:type="spellStart"/>
+      <w:proofErr w:type="gramStart"/>
       <w:r>
         <w:rPr>
           <w:rFonts w:ascii="Courier New" w:eastAsia="Times New Roman" w:hAnsi="Courier New" w:cs="Courier New"/>
@@ -16855,6 +17182,7 @@
         <w:t>getElementsByClassName</w:t>
       </w:r>
       <w:proofErr w:type="spellEnd"/>
+      <w:proofErr w:type="gramEnd"/>
       <w:r>
         <w:rPr>
           <w:rFonts w:ascii="Courier New" w:eastAsia="Times New Roman" w:hAnsi="Courier New" w:cs="Courier New"/>
@@ -17060,6 +17388,7 @@
         </w:rPr>
         <w:t>"name"</w:t>
       </w:r>
+      <w:proofErr w:type="gramStart"/>
       <w:r>
         <w:rPr>
           <w:rFonts w:ascii="Courier New" w:eastAsia="Times New Roman" w:hAnsi="Courier New" w:cs="Courier New"/>
@@ -17071,6 +17400,7 @@
         </w:rPr>
         <w:t>);</w:t>
       </w:r>
+      <w:proofErr w:type="gramEnd"/>
     </w:p>
     <w:p>
       <w:pPr>
@@ -17205,6 +17535,7 @@
         </w:rPr>
         <w:t>"email"</w:t>
       </w:r>
+      <w:proofErr w:type="gramStart"/>
       <w:r>
         <w:rPr>
           <w:rFonts w:ascii="Courier New" w:eastAsia="Times New Roman" w:hAnsi="Courier New" w:cs="Courier New"/>
@@ -17216,6 +17547,7 @@
         </w:rPr>
         <w:t>);</w:t>
       </w:r>
+      <w:proofErr w:type="gramEnd"/>
     </w:p>
     <w:p>
       <w:pPr>
@@ -17237,7 +17569,17 @@
           <w:sz w:val="20"/>
           <w:szCs w:val="20"/>
         </w:rPr>
-        <w:t xml:space="preserve">    console</w:t>
+        <w:t xml:space="preserve">    </w:t>
+      </w:r>
+      <w:proofErr w:type="gramStart"/>
+      <w:r>
+        <w:rPr>
+          <w:rFonts w:ascii="Courier New" w:eastAsia="Times New Roman" w:hAnsi="Courier New" w:cs="Courier New"/>
+          <w:color w:val="000000"/>
+          <w:sz w:val="20"/>
+          <w:szCs w:val="20"/>
+        </w:rPr>
+        <w:t>console</w:t>
       </w:r>
       <w:r>
         <w:rPr>
@@ -17270,6 +17612,7 @@
         </w:rPr>
         <w:t>(</w:t>
       </w:r>
+      <w:proofErr w:type="gramEnd"/>
       <w:r>
         <w:rPr>
           <w:rFonts w:ascii="Courier New" w:eastAsia="Times New Roman" w:hAnsi="Courier New" w:cs="Courier New"/>
@@ -17354,6 +17697,7 @@
         <w:t xml:space="preserve">    </w:t>
       </w:r>
       <w:proofErr w:type="spellStart"/>
+      <w:proofErr w:type="gramStart"/>
       <w:r>
         <w:rPr>
           <w:rFonts w:ascii="Courier New" w:eastAsia="Times New Roman" w:hAnsi="Courier New" w:cs="Courier New"/>
@@ -17433,7 +17777,19 @@
           <w:sz w:val="20"/>
           <w:szCs w:val="20"/>
         </w:rPr>
-        <w:t>({</w:t>
+        <w:t>(</w:t>
+      </w:r>
+      <w:proofErr w:type="gramEnd"/>
+      <w:r>
+        <w:rPr>
+          <w:rFonts w:ascii="Courier New" w:eastAsia="Times New Roman" w:hAnsi="Courier New" w:cs="Courier New"/>
+          <w:b/>
+          <w:bCs/>
+          <w:color w:val="000080"/>
+          <w:sz w:val="20"/>
+          <w:szCs w:val="20"/>
+        </w:rPr>
+        <w:t>{</w:t>
       </w:r>
       <w:r>
         <w:rPr>
@@ -17558,7 +17914,17 @@
           <w:sz w:val="20"/>
           <w:szCs w:val="20"/>
         </w:rPr>
-        <w:t xml:space="preserve">    console</w:t>
+        <w:t xml:space="preserve">    </w:t>
+      </w:r>
+      <w:proofErr w:type="gramStart"/>
+      <w:r>
+        <w:rPr>
+          <w:rFonts w:ascii="Courier New" w:eastAsia="Times New Roman" w:hAnsi="Courier New" w:cs="Courier New"/>
+          <w:color w:val="000000"/>
+          <w:sz w:val="20"/>
+          <w:szCs w:val="20"/>
+        </w:rPr>
+        <w:t>console</w:t>
       </w:r>
       <w:r>
         <w:rPr>
@@ -17591,6 +17957,7 @@
         </w:rPr>
         <w:t>(</w:t>
       </w:r>
+      <w:proofErr w:type="gramEnd"/>
       <w:r>
         <w:rPr>
           <w:rFonts w:ascii="Courier New" w:eastAsia="Times New Roman" w:hAnsi="Courier New" w:cs="Courier New"/>
@@ -17673,6 +18040,7 @@
         <w:t xml:space="preserve">    </w:t>
       </w:r>
       <w:proofErr w:type="spellStart"/>
+      <w:proofErr w:type="gramStart"/>
       <w:r>
         <w:rPr>
           <w:rFonts w:ascii="Courier New" w:eastAsia="Times New Roman" w:hAnsi="Courier New" w:cs="Courier New"/>
@@ -17752,7 +18120,19 @@
           <w:sz w:val="20"/>
           <w:szCs w:val="20"/>
         </w:rPr>
-        <w:t>({</w:t>
+        <w:t>(</w:t>
+      </w:r>
+      <w:proofErr w:type="gramEnd"/>
+      <w:r>
+        <w:rPr>
+          <w:rFonts w:ascii="Courier New" w:eastAsia="Times New Roman" w:hAnsi="Courier New" w:cs="Courier New"/>
+          <w:b/>
+          <w:bCs/>
+          <w:color w:val="000080"/>
+          <w:sz w:val="20"/>
+          <w:szCs w:val="20"/>
+        </w:rPr>
+        <w:t>{</w:t>
       </w:r>
       <w:r>
         <w:rPr>
@@ -17997,6 +18377,7 @@
         <w:t xml:space="preserve"> </w:t>
       </w:r>
       <w:proofErr w:type="spellStart"/>
+      <w:proofErr w:type="gramStart"/>
       <w:r>
         <w:rPr>
           <w:rFonts w:ascii="Courier New" w:eastAsia="Times New Roman" w:hAnsi="Courier New" w:cs="Courier New"/>
@@ -18029,6 +18410,7 @@
         <w:t>createElement</w:t>
       </w:r>
       <w:proofErr w:type="spellEnd"/>
+      <w:proofErr w:type="gramEnd"/>
       <w:r>
         <w:rPr>
           <w:rFonts w:ascii="Courier New" w:eastAsia="Times New Roman" w:hAnsi="Courier New" w:cs="Courier New"/>
@@ -18084,6 +18466,7 @@
         <w:t xml:space="preserve">     </w:t>
       </w:r>
       <w:proofErr w:type="spellStart"/>
+      <w:proofErr w:type="gramStart"/>
       <w:r>
         <w:rPr>
           <w:rFonts w:ascii="Courier New" w:eastAsia="Times New Roman" w:hAnsi="Courier New" w:cs="Courier New"/>
@@ -18114,6 +18497,7 @@
         <w:t>setAttribute</w:t>
       </w:r>
       <w:proofErr w:type="spellEnd"/>
+      <w:proofErr w:type="gramEnd"/>
       <w:r>
         <w:rPr>
           <w:rFonts w:ascii="Courier New" w:eastAsia="Times New Roman" w:hAnsi="Courier New" w:cs="Courier New"/>
@@ -18156,7 +18540,17 @@
           <w:sz w:val="20"/>
           <w:szCs w:val="20"/>
         </w:rPr>
-        <w:t>"style"</w:t>
+        <w:t>"style</w:t>
+      </w:r>
+      <w:proofErr w:type="gramStart"/>
+      <w:r>
+        <w:rPr>
+          <w:rFonts w:ascii="Courier New" w:eastAsia="Times New Roman" w:hAnsi="Courier New" w:cs="Courier New"/>
+          <w:color w:val="808080"/>
+          <w:sz w:val="20"/>
+          <w:szCs w:val="20"/>
+        </w:rPr>
+        <w:t>"</w:t>
       </w:r>
       <w:r>
         <w:rPr>
@@ -18179,6 +18573,7 @@
         </w:rPr>
         <w:t>`</w:t>
       </w:r>
+      <w:proofErr w:type="gramEnd"/>
     </w:p>
     <w:p>
       <w:pPr>
@@ -18202,8 +18597,20 @@
           <w:szCs w:val="20"/>
           <w:shd w:val="clear" w:color="auto" w:fill="C0C0C0"/>
         </w:rPr>
-        <w:t xml:space="preserve">     height:150px;</w:t>
-      </w:r>
+        <w:t xml:space="preserve">     height:</w:t>
+      </w:r>
+      <w:proofErr w:type="gramStart"/>
+      <w:r>
+        <w:rPr>
+          <w:rFonts w:ascii="Courier New" w:eastAsia="Times New Roman" w:hAnsi="Courier New" w:cs="Courier New"/>
+          <w:color w:val="000080"/>
+          <w:sz w:val="20"/>
+          <w:szCs w:val="20"/>
+          <w:shd w:val="clear" w:color="auto" w:fill="C0C0C0"/>
+        </w:rPr>
+        <w:t>150px;</w:t>
+      </w:r>
+      <w:proofErr w:type="gramEnd"/>
     </w:p>
     <w:p>
       <w:pPr>
@@ -18227,8 +18634,20 @@
           <w:szCs w:val="20"/>
           <w:shd w:val="clear" w:color="auto" w:fill="C0C0C0"/>
         </w:rPr>
-        <w:t xml:space="preserve">     border: none;</w:t>
-      </w:r>
+        <w:t xml:space="preserve">     border: </w:t>
+      </w:r>
+      <w:proofErr w:type="gramStart"/>
+      <w:r>
+        <w:rPr>
+          <w:rFonts w:ascii="Courier New" w:eastAsia="Times New Roman" w:hAnsi="Courier New" w:cs="Courier New"/>
+          <w:color w:val="000080"/>
+          <w:sz w:val="20"/>
+          <w:szCs w:val="20"/>
+          <w:shd w:val="clear" w:color="auto" w:fill="C0C0C0"/>
+        </w:rPr>
+        <w:t>none;</w:t>
+      </w:r>
+      <w:proofErr w:type="gramEnd"/>
     </w:p>
     <w:p>
       <w:pPr>
@@ -18252,8 +18671,20 @@
           <w:szCs w:val="20"/>
           <w:shd w:val="clear" w:color="auto" w:fill="C0C0C0"/>
         </w:rPr>
-        <w:t xml:space="preserve">     top:150px;</w:t>
-      </w:r>
+        <w:t xml:space="preserve">     top:</w:t>
+      </w:r>
+      <w:proofErr w:type="gramStart"/>
+      <w:r>
+        <w:rPr>
+          <w:rFonts w:ascii="Courier New" w:eastAsia="Times New Roman" w:hAnsi="Courier New" w:cs="Courier New"/>
+          <w:color w:val="000080"/>
+          <w:sz w:val="20"/>
+          <w:szCs w:val="20"/>
+          <w:shd w:val="clear" w:color="auto" w:fill="C0C0C0"/>
+        </w:rPr>
+        <w:t>150px;</w:t>
+      </w:r>
+      <w:proofErr w:type="gramEnd"/>
     </w:p>
     <w:p>
       <w:pPr>
@@ -18277,8 +18708,20 @@
           <w:szCs w:val="20"/>
           <w:shd w:val="clear" w:color="auto" w:fill="C0C0C0"/>
         </w:rPr>
-        <w:t xml:space="preserve">     border-radius:20px;</w:t>
-      </w:r>
+        <w:t xml:space="preserve">     border-radius:</w:t>
+      </w:r>
+      <w:proofErr w:type="gramStart"/>
+      <w:r>
+        <w:rPr>
+          <w:rFonts w:ascii="Courier New" w:eastAsia="Times New Roman" w:hAnsi="Courier New" w:cs="Courier New"/>
+          <w:color w:val="000080"/>
+          <w:sz w:val="20"/>
+          <w:szCs w:val="20"/>
+          <w:shd w:val="clear" w:color="auto" w:fill="C0C0C0"/>
+        </w:rPr>
+        <w:t>20px;</w:t>
+      </w:r>
+      <w:proofErr w:type="gramEnd"/>
     </w:p>
     <w:p>
       <w:pPr>
@@ -18313,9 +18756,21 @@
           <w:szCs w:val="20"/>
           <w:shd w:val="clear" w:color="auto" w:fill="C0C0C0"/>
         </w:rPr>
-        <w:t>background-color:white</w:t>
+        <w:t>background-</w:t>
+      </w:r>
+      <w:proofErr w:type="gramStart"/>
+      <w:r>
+        <w:rPr>
+          <w:rFonts w:ascii="Courier New" w:eastAsia="Times New Roman" w:hAnsi="Courier New" w:cs="Courier New"/>
+          <w:color w:val="000080"/>
+          <w:sz w:val="20"/>
+          <w:szCs w:val="20"/>
+          <w:shd w:val="clear" w:color="auto" w:fill="C0C0C0"/>
+        </w:rPr>
+        <w:t>color:white</w:t>
       </w:r>
       <w:proofErr w:type="spellEnd"/>
+      <w:proofErr w:type="gramEnd"/>
       <w:r>
         <w:rPr>
           <w:rFonts w:ascii="Courier New" w:eastAsia="Times New Roman" w:hAnsi="Courier New" w:cs="Courier New"/>
@@ -18352,6 +18807,7 @@
         <w:t xml:space="preserve">     position: fixed; box-shadow: 0px 12px 48px </w:t>
       </w:r>
       <w:proofErr w:type="spellStart"/>
+      <w:proofErr w:type="gramStart"/>
       <w:r>
         <w:rPr>
           <w:rFonts w:ascii="Courier New" w:eastAsia="Times New Roman" w:hAnsi="Courier New" w:cs="Courier New"/>
@@ -18371,7 +18827,18 @@
           <w:szCs w:val="20"/>
           <w:shd w:val="clear" w:color="auto" w:fill="C0C0C0"/>
         </w:rPr>
-        <w:t>(29, 5, 64, 0.32);</w:t>
+        <w:t>(</w:t>
+      </w:r>
+      <w:proofErr w:type="gramEnd"/>
+      <w:r>
+        <w:rPr>
+          <w:rFonts w:ascii="Courier New" w:eastAsia="Times New Roman" w:hAnsi="Courier New" w:cs="Courier New"/>
+          <w:color w:val="000080"/>
+          <w:sz w:val="20"/>
+          <w:szCs w:val="20"/>
+          <w:shd w:val="clear" w:color="auto" w:fill="C0C0C0"/>
+        </w:rPr>
+        <w:t>29, 5, 64, 0.32);</w:t>
       </w:r>
     </w:p>
     <w:p>
@@ -18447,6 +18914,7 @@
         <w:t xml:space="preserve">     </w:t>
       </w:r>
       <w:proofErr w:type="spellStart"/>
+      <w:proofErr w:type="gramStart"/>
       <w:r>
         <w:rPr>
           <w:rFonts w:ascii="Courier New" w:eastAsia="Times New Roman" w:hAnsi="Courier New" w:cs="Courier New"/>
@@ -18477,6 +18945,7 @@
         <w:t>innerHTML</w:t>
       </w:r>
       <w:proofErr w:type="spellEnd"/>
+      <w:proofErr w:type="gramEnd"/>
       <w:r>
         <w:rPr>
           <w:rFonts w:ascii="Courier New" w:eastAsia="Times New Roman" w:hAnsi="Courier New" w:cs="Courier New"/>
@@ -18564,7 +19033,29 @@
           <w:szCs w:val="20"/>
           <w:shd w:val="clear" w:color="auto" w:fill="C0C0C0"/>
         </w:rPr>
-        <w:t xml:space="preserve">        &lt;button  class="close </w:t>
+        <w:t xml:space="preserve">        &lt;</w:t>
+      </w:r>
+      <w:proofErr w:type="gramStart"/>
+      <w:r>
+        <w:rPr>
+          <w:rFonts w:ascii="Courier New" w:eastAsia="Times New Roman" w:hAnsi="Courier New" w:cs="Courier New"/>
+          <w:color w:val="000080"/>
+          <w:sz w:val="20"/>
+          <w:szCs w:val="20"/>
+          <w:shd w:val="clear" w:color="auto" w:fill="C0C0C0"/>
+        </w:rPr>
+        <w:t>button  class</w:t>
+      </w:r>
+      <w:proofErr w:type="gramEnd"/>
+      <w:r>
+        <w:rPr>
+          <w:rFonts w:ascii="Courier New" w:eastAsia="Times New Roman" w:hAnsi="Courier New" w:cs="Courier New"/>
+          <w:color w:val="000080"/>
+          <w:sz w:val="20"/>
+          <w:szCs w:val="20"/>
+          <w:shd w:val="clear" w:color="auto" w:fill="C0C0C0"/>
+        </w:rPr>
+        <w:t xml:space="preserve">="close </w:t>
       </w:r>
       <w:proofErr w:type="spellStart"/>
       <w:r>
@@ -18960,6 +19451,7 @@
         <w:t xml:space="preserve"> </w:t>
       </w:r>
       <w:proofErr w:type="spellStart"/>
+      <w:proofErr w:type="gramStart"/>
       <w:r>
         <w:rPr>
           <w:rFonts w:ascii="Courier New" w:eastAsia="Times New Roman" w:hAnsi="Courier New" w:cs="Courier New"/>
@@ -18992,6 +19484,7 @@
         <w:t>createElement</w:t>
       </w:r>
       <w:proofErr w:type="spellEnd"/>
+      <w:proofErr w:type="gramEnd"/>
       <w:r>
         <w:rPr>
           <w:rFonts w:ascii="Courier New" w:eastAsia="Times New Roman" w:hAnsi="Courier New" w:cs="Courier New"/>
@@ -19126,6 +19619,7 @@
         <w:t>selectClass</w:t>
       </w:r>
       <w:proofErr w:type="spellEnd"/>
+      <w:proofErr w:type="gramStart"/>
       <w:r>
         <w:rPr>
           <w:rFonts w:ascii="Courier New" w:eastAsia="Times New Roman" w:hAnsi="Courier New" w:cs="Courier New"/>
@@ -19146,6 +19640,7 @@
         </w:rPr>
         <w:t>;</w:t>
       </w:r>
+      <w:proofErr w:type="gramEnd"/>
     </w:p>
     <w:p>
       <w:pPr>
@@ -19224,6 +19719,7 @@
         <w:t xml:space="preserve"> </w:t>
       </w:r>
       <w:proofErr w:type="spellStart"/>
+      <w:proofErr w:type="gramStart"/>
       <w:r>
         <w:rPr>
           <w:rFonts w:ascii="Courier New" w:eastAsia="Times New Roman" w:hAnsi="Courier New" w:cs="Courier New"/>
@@ -19256,6 +19752,7 @@
         <w:t>createElement</w:t>
       </w:r>
       <w:proofErr w:type="spellEnd"/>
+      <w:proofErr w:type="gramEnd"/>
       <w:r>
         <w:rPr>
           <w:rFonts w:ascii="Courier New" w:eastAsia="Times New Roman" w:hAnsi="Courier New" w:cs="Courier New"/>
@@ -19357,7 +19854,17 @@
           <w:sz w:val="20"/>
           <w:szCs w:val="20"/>
         </w:rPr>
-        <w:t>"0"</w:t>
+        <w:t>"0</w:t>
+      </w:r>
+      <w:proofErr w:type="gramStart"/>
+      <w:r>
+        <w:rPr>
+          <w:rFonts w:ascii="Courier New" w:eastAsia="Times New Roman" w:hAnsi="Courier New" w:cs="Courier New"/>
+          <w:color w:val="808080"/>
+          <w:sz w:val="20"/>
+          <w:szCs w:val="20"/>
+        </w:rPr>
+        <w:t>"</w:t>
       </w:r>
       <w:r>
         <w:rPr>
@@ -19370,6 +19877,7 @@
         </w:rPr>
         <w:t>;</w:t>
       </w:r>
+      <w:proofErr w:type="gramEnd"/>
     </w:p>
     <w:p>
       <w:pPr>
@@ -19440,7 +19948,17 @@
           <w:sz w:val="20"/>
           <w:szCs w:val="20"/>
         </w:rPr>
-        <w:t>"Remind me later"</w:t>
+        <w:t>"Remind me later</w:t>
+      </w:r>
+      <w:proofErr w:type="gramStart"/>
+      <w:r>
+        <w:rPr>
+          <w:rFonts w:ascii="Courier New" w:eastAsia="Times New Roman" w:hAnsi="Courier New" w:cs="Courier New"/>
+          <w:color w:val="808080"/>
+          <w:sz w:val="20"/>
+          <w:szCs w:val="20"/>
+        </w:rPr>
+        <w:t>"</w:t>
       </w:r>
       <w:r>
         <w:rPr>
@@ -19453,6 +19971,7 @@
         </w:rPr>
         <w:t>;</w:t>
       </w:r>
+      <w:proofErr w:type="gramEnd"/>
     </w:p>
     <w:p>
       <w:pPr>
@@ -19525,6 +20044,7 @@
         </w:rPr>
         <w:t>option0</w:t>
       </w:r>
+      <w:proofErr w:type="gramStart"/>
       <w:r>
         <w:rPr>
           <w:rFonts w:ascii="Courier New" w:eastAsia="Times New Roman" w:hAnsi="Courier New" w:cs="Courier New"/>
@@ -19536,6 +20056,7 @@
         </w:rPr>
         <w:t>);</w:t>
       </w:r>
+      <w:proofErr w:type="gramEnd"/>
     </w:p>
     <w:p>
       <w:pPr>
@@ -19603,6 +20124,7 @@
         <w:t xml:space="preserve"> </w:t>
       </w:r>
       <w:proofErr w:type="spellStart"/>
+      <w:proofErr w:type="gramStart"/>
       <w:r>
         <w:rPr>
           <w:rFonts w:ascii="Courier New" w:eastAsia="Times New Roman" w:hAnsi="Courier New" w:cs="Courier New"/>
@@ -19635,6 +20157,7 @@
         <w:t>createElement</w:t>
       </w:r>
       <w:proofErr w:type="spellEnd"/>
+      <w:proofErr w:type="gramEnd"/>
       <w:r>
         <w:rPr>
           <w:rFonts w:ascii="Courier New" w:eastAsia="Times New Roman" w:hAnsi="Courier New" w:cs="Courier New"/>
@@ -19736,7 +20259,17 @@
           <w:sz w:val="20"/>
           <w:szCs w:val="20"/>
         </w:rPr>
-        <w:t>"1"</w:t>
+        <w:t>"1</w:t>
+      </w:r>
+      <w:proofErr w:type="gramStart"/>
+      <w:r>
+        <w:rPr>
+          <w:rFonts w:ascii="Courier New" w:eastAsia="Times New Roman" w:hAnsi="Courier New" w:cs="Courier New"/>
+          <w:color w:val="808080"/>
+          <w:sz w:val="20"/>
+          <w:szCs w:val="20"/>
+        </w:rPr>
+        <w:t>"</w:t>
       </w:r>
       <w:r>
         <w:rPr>
@@ -19749,6 +20282,7 @@
         </w:rPr>
         <w:t>;</w:t>
       </w:r>
+      <w:proofErr w:type="gramEnd"/>
     </w:p>
     <w:p>
       <w:pPr>
@@ -19819,7 +20353,17 @@
           <w:sz w:val="20"/>
           <w:szCs w:val="20"/>
         </w:rPr>
-        <w:t>"5 min"</w:t>
+        <w:t>"5 min</w:t>
+      </w:r>
+      <w:proofErr w:type="gramStart"/>
+      <w:r>
+        <w:rPr>
+          <w:rFonts w:ascii="Courier New" w:eastAsia="Times New Roman" w:hAnsi="Courier New" w:cs="Courier New"/>
+          <w:color w:val="808080"/>
+          <w:sz w:val="20"/>
+          <w:szCs w:val="20"/>
+        </w:rPr>
+        <w:t>"</w:t>
       </w:r>
       <w:r>
         <w:rPr>
@@ -19832,6 +20376,7 @@
         </w:rPr>
         <w:t>;</w:t>
       </w:r>
+      <w:proofErr w:type="gramEnd"/>
     </w:p>
     <w:p>
       <w:pPr>
@@ -19904,6 +20449,7 @@
         </w:rPr>
         <w:t>option1</w:t>
       </w:r>
+      <w:proofErr w:type="gramStart"/>
       <w:r>
         <w:rPr>
           <w:rFonts w:ascii="Courier New" w:eastAsia="Times New Roman" w:hAnsi="Courier New" w:cs="Courier New"/>
@@ -19915,6 +20461,7 @@
         </w:rPr>
         <w:t>);</w:t>
       </w:r>
+      <w:proofErr w:type="gramEnd"/>
     </w:p>
     <w:p>
       <w:pPr>
@@ -20019,6 +20566,7 @@
         </w:rPr>
       </w:pPr>
       <w:proofErr w:type="spellStart"/>
+      <w:proofErr w:type="gramStart"/>
       <w:r>
         <w:rPr>
           <w:rFonts w:ascii="Courier New" w:eastAsia="Times New Roman" w:hAnsi="Courier New" w:cs="Courier New"/>
@@ -20048,6 +20596,7 @@
         </w:rPr>
         <w:t>runtime</w:t>
       </w:r>
+      <w:proofErr w:type="gramEnd"/>
       <w:r>
         <w:rPr>
           <w:rFonts w:ascii="Courier New" w:eastAsia="Times New Roman" w:hAnsi="Courier New" w:cs="Courier New"/>
@@ -20607,6 +21156,7 @@
         <w:t>(</w:t>
       </w:r>
       <w:proofErr w:type="spellStart"/>
+      <w:proofErr w:type="gramStart"/>
       <w:r>
         <w:rPr>
           <w:rFonts w:ascii="Courier New" w:eastAsia="Times New Roman" w:hAnsi="Courier New" w:cs="Courier New"/>
@@ -20639,6 +21189,7 @@
         <w:t>status</w:t>
       </w:r>
       <w:proofErr w:type="spellEnd"/>
+      <w:proofErr w:type="gramEnd"/>
       <w:r>
         <w:rPr>
           <w:rFonts w:ascii="Courier New" w:eastAsia="Times New Roman" w:hAnsi="Courier New" w:cs="Courier New"/>
@@ -20830,6 +21381,7 @@
         </w:rPr>
       </w:pPr>
       <w:proofErr w:type="spellStart"/>
+      <w:proofErr w:type="gramStart"/>
       <w:r>
         <w:rPr>
           <w:rFonts w:ascii="Courier New" w:eastAsia="Times New Roman" w:hAnsi="Courier New" w:cs="Courier New"/>
@@ -20859,6 +21411,7 @@
         </w:rPr>
         <w:t>runtime</w:t>
       </w:r>
+      <w:proofErr w:type="gramEnd"/>
       <w:r>
         <w:rPr>
           <w:rFonts w:ascii="Courier New" w:eastAsia="Times New Roman" w:hAnsi="Courier New" w:cs="Courier New"/>
@@ -20952,6 +21505,7 @@
         </w:rPr>
         <w:t xml:space="preserve"> </w:t>
       </w:r>
+      <w:proofErr w:type="gramStart"/>
       <w:r>
         <w:rPr>
           <w:rFonts w:ascii="Courier New" w:eastAsia="Times New Roman" w:hAnsi="Courier New" w:cs="Courier New"/>
@@ -20974,6 +21528,7 @@
         </w:rPr>
         <w:t>(</w:t>
       </w:r>
+      <w:proofErr w:type="gramEnd"/>
       <w:r>
         <w:rPr>
           <w:rFonts w:ascii="Courier New" w:eastAsia="Times New Roman" w:hAnsi="Courier New" w:cs="Courier New"/>
@@ -21147,6 +21702,7 @@
         <w:t>(</w:t>
       </w:r>
       <w:proofErr w:type="spellStart"/>
+      <w:proofErr w:type="gramStart"/>
       <w:r>
         <w:rPr>
           <w:rFonts w:ascii="Courier New" w:eastAsia="Times New Roman" w:hAnsi="Courier New" w:cs="Courier New"/>
@@ -21177,6 +21733,7 @@
         <w:t>task</w:t>
       </w:r>
       <w:proofErr w:type="spellEnd"/>
+      <w:proofErr w:type="gramEnd"/>
       <w:r>
         <w:rPr>
           <w:rFonts w:ascii="Courier New" w:eastAsia="Times New Roman" w:hAnsi="Courier New" w:cs="Courier New"/>
@@ -21503,6 +22060,7 @@
         <w:tab/>
       </w:r>
       <w:proofErr w:type="spellStart"/>
+      <w:proofErr w:type="gramStart"/>
       <w:r>
         <w:rPr>
           <w:rFonts w:ascii="Courier New" w:eastAsia="Times New Roman" w:hAnsi="Courier New" w:cs="Courier New"/>
@@ -21532,6 +22090,7 @@
         </w:rPr>
         <w:t>alarms</w:t>
       </w:r>
+      <w:proofErr w:type="gramEnd"/>
       <w:r>
         <w:rPr>
           <w:rFonts w:ascii="Courier New" w:eastAsia="Times New Roman" w:hAnsi="Courier New" w:cs="Courier New"/>
@@ -21835,7 +22394,19 @@
           <w:sz w:val="20"/>
           <w:szCs w:val="20"/>
         </w:rPr>
-        <w:t>().</w:t>
+        <w:t>(</w:t>
+      </w:r>
+      <w:proofErr w:type="gramStart"/>
+      <w:r>
+        <w:rPr>
+          <w:rFonts w:ascii="Courier New" w:eastAsia="Times New Roman" w:hAnsi="Courier New" w:cs="Courier New"/>
+          <w:b/>
+          <w:bCs/>
+          <w:color w:val="000080"/>
+          <w:sz w:val="20"/>
+          <w:szCs w:val="20"/>
+        </w:rPr>
+        <w:t>).</w:t>
       </w:r>
       <w:proofErr w:type="spellStart"/>
       <w:r>
@@ -21848,6 +22419,7 @@
         <w:t>toString</w:t>
       </w:r>
       <w:proofErr w:type="spellEnd"/>
+      <w:proofErr w:type="gramEnd"/>
       <w:r>
         <w:rPr>
           <w:rFonts w:ascii="Courier New" w:eastAsia="Times New Roman" w:hAnsi="Courier New" w:cs="Courier New"/>
@@ -21989,7 +22561,17 @@
           <w:sz w:val="20"/>
           <w:szCs w:val="20"/>
         </w:rPr>
-        <w:t xml:space="preserve"> timestamp</w:t>
+        <w:t xml:space="preserve"> </w:t>
+      </w:r>
+      <w:proofErr w:type="gramStart"/>
+      <w:r>
+        <w:rPr>
+          <w:rFonts w:ascii="Courier New" w:eastAsia="Times New Roman" w:hAnsi="Courier New" w:cs="Courier New"/>
+          <w:color w:val="000000"/>
+          <w:sz w:val="20"/>
+          <w:szCs w:val="20"/>
+        </w:rPr>
+        <w:t>timestamp</w:t>
       </w:r>
       <w:r>
         <w:rPr>
@@ -22002,6 +22584,7 @@
         </w:rPr>
         <w:t>;</w:t>
       </w:r>
+      <w:proofErr w:type="gramEnd"/>
     </w:p>
     <w:p>
       <w:pPr>
@@ -22015,6 +22598,7 @@
         </w:rPr>
       </w:pPr>
       <w:proofErr w:type="spellStart"/>
+      <w:proofErr w:type="gramStart"/>
       <w:r>
         <w:rPr>
           <w:rFonts w:ascii="Courier New" w:eastAsia="Times New Roman" w:hAnsi="Courier New" w:cs="Courier New"/>
@@ -22044,6 +22628,7 @@
         </w:rPr>
         <w:t>alarms</w:t>
       </w:r>
+      <w:proofErr w:type="gramEnd"/>
       <w:r>
         <w:rPr>
           <w:rFonts w:ascii="Courier New" w:eastAsia="Times New Roman" w:hAnsi="Courier New" w:cs="Courier New"/>
@@ -22252,6 +22837,7 @@
         </w:rPr>
       </w:pPr>
       <w:proofErr w:type="spellStart"/>
+      <w:proofErr w:type="gramStart"/>
       <w:r>
         <w:rPr>
           <w:rFonts w:ascii="Courier New" w:eastAsia="Times New Roman" w:hAnsi="Courier New" w:cs="Courier New"/>
@@ -22271,7 +22857,19 @@
           <w:sz w:val="20"/>
           <w:szCs w:val="20"/>
         </w:rPr>
-        <w:t>({</w:t>
+        <w:t>(</w:t>
+      </w:r>
+      <w:proofErr w:type="gramEnd"/>
+      <w:r>
+        <w:rPr>
+          <w:rFonts w:ascii="Courier New" w:eastAsia="Times New Roman" w:hAnsi="Courier New" w:cs="Courier New"/>
+          <w:b/>
+          <w:bCs/>
+          <w:color w:val="000080"/>
+          <w:sz w:val="20"/>
+          <w:szCs w:val="20"/>
+        </w:rPr>
+        <w:t>{</w:t>
       </w:r>
       <w:r>
         <w:rPr>
@@ -22443,6 +23041,7 @@
         </w:rPr>
       </w:pPr>
       <w:proofErr w:type="spellStart"/>
+      <w:proofErr w:type="gramStart"/>
       <w:r>
         <w:rPr>
           <w:rFonts w:ascii="Courier New" w:eastAsia="Times New Roman" w:hAnsi="Courier New" w:cs="Courier New"/>
@@ -22472,6 +23071,7 @@
         </w:rPr>
         <w:t>alarms</w:t>
       </w:r>
+      <w:proofErr w:type="gramEnd"/>
       <w:r>
         <w:rPr>
           <w:rFonts w:ascii="Courier New" w:eastAsia="Times New Roman" w:hAnsi="Courier New" w:cs="Courier New"/>
@@ -22657,6 +23257,7 @@
         <w:t>(</w:t>
       </w:r>
       <w:proofErr w:type="spellStart"/>
+      <w:proofErr w:type="gramStart"/>
       <w:r>
         <w:rPr>
           <w:rFonts w:ascii="Courier New" w:eastAsia="Times New Roman" w:hAnsi="Courier New" w:cs="Courier New"/>
@@ -22707,6 +23308,7 @@
         <w:t>substring</w:t>
       </w:r>
       <w:proofErr w:type="spellEnd"/>
+      <w:proofErr w:type="gramEnd"/>
       <w:r>
         <w:rPr>
           <w:rFonts w:ascii="Courier New" w:eastAsia="Times New Roman" w:hAnsi="Courier New" w:cs="Courier New"/>
@@ -23070,6 +23672,7 @@
         </w:rPr>
       </w:pPr>
       <w:proofErr w:type="spellStart"/>
+      <w:proofErr w:type="gramStart"/>
       <w:r>
         <w:rPr>
           <w:rFonts w:ascii="Courier New" w:eastAsia="Times New Roman" w:hAnsi="Courier New" w:cs="Courier New"/>
@@ -23100,6 +23703,7 @@
         </w:rPr>
         <w:t>notifications</w:t>
       </w:r>
+      <w:proofErr w:type="gramEnd"/>
       <w:r>
         <w:rPr>
           <w:rFonts w:ascii="Courier New" w:eastAsia="Times New Roman" w:hAnsi="Courier New" w:cs="Courier New"/>
@@ -23456,6 +24060,7 @@
         <w:t xml:space="preserve"> </w:t>
       </w:r>
       <w:proofErr w:type="spellStart"/>
+      <w:proofErr w:type="gramStart"/>
       <w:r>
         <w:rPr>
           <w:rFonts w:ascii="Courier New" w:eastAsia="Times New Roman" w:hAnsi="Courier New" w:cs="Courier New"/>
@@ -23486,6 +24091,7 @@
         <w:t>mailSubject</w:t>
       </w:r>
       <w:proofErr w:type="spellEnd"/>
+      <w:proofErr w:type="gramEnd"/>
       <w:r>
         <w:rPr>
           <w:rFonts w:ascii="Courier New" w:eastAsia="Times New Roman" w:hAnsi="Courier New" w:cs="Courier New"/>
@@ -23644,6 +24250,7 @@
         <w:t xml:space="preserve"> </w:t>
       </w:r>
       <w:proofErr w:type="spellStart"/>
+      <w:proofErr w:type="gramStart"/>
       <w:r>
         <w:rPr>
           <w:rFonts w:ascii="Courier New" w:eastAsia="Times New Roman" w:hAnsi="Courier New" w:cs="Courier New"/>
@@ -23674,6 +24281,7 @@
         <w:t>senderName</w:t>
       </w:r>
       <w:proofErr w:type="spellEnd"/>
+      <w:proofErr w:type="gramEnd"/>
       <w:r>
         <w:rPr>
           <w:rFonts w:ascii="Courier New" w:eastAsia="Times New Roman" w:hAnsi="Courier New" w:cs="Courier New"/>
@@ -24228,6 +24836,7 @@
         </w:rPr>
       </w:pPr>
       <w:proofErr w:type="spellStart"/>
+      <w:proofErr w:type="gramStart"/>
       <w:r>
         <w:rPr>
           <w:rStyle w:val="sc11"/>
@@ -24246,6 +24855,7 @@
         </w:rPr>
         <w:t>alarms</w:t>
       </w:r>
+      <w:proofErr w:type="gramEnd"/>
       <w:r>
         <w:rPr>
           <w:rStyle w:val="sc101"/>
@@ -24979,12 +25589,21 @@
       <w:r>
         <w:t>“</w:t>
       </w:r>
+      <w:proofErr w:type="gramStart"/>
       <w:r>
         <w:rPr>
           <w:i/>
           <w:lang w:val="sr-Cyrl-RS"/>
         </w:rPr>
-        <w:t>Extensions beta launched, with over 300 extensions!</w:t>
+        <w:t>Extensions</w:t>
+      </w:r>
+      <w:proofErr w:type="gramEnd"/>
+      <w:r>
+        <w:rPr>
+          <w:i/>
+          <w:lang w:val="sr-Cyrl-RS"/>
+        </w:rPr>
+        <w:t xml:space="preserve"> beta launched, with over 300 extensions!</w:t>
       </w:r>
       <w:r>
         <w:rPr>

</xml_diff>